<commit_message>
Improve the docs for transfer tools.
</commit_message>
<xml_diff>
--- a/docs/assets/docs/20220824_quartet_dna_step_by_step_guide.docx
+++ b/docs/assets/docs/20220824_quartet_dna_step_by_step_guide.docx
@@ -7,7 +7,7 @@
         <w:spacing w:before="156" w:beforeLines="50" w:after="156" w:afterLines="50"/>
         <w:jc w:val="center"/>
         <w:rPr>
-          <w:rFonts w:ascii="Times New Roman" w:hAnsi="Times New Roman" w:eastAsia="宋体" w:cs="Times New Roman"/>
+          <w:rFonts w:hint="default" w:ascii="Times New Roman Regular" w:hAnsi="Times New Roman Regular" w:eastAsia="宋体" w:cs="Times New Roman Regular"/>
           <w:b/>
           <w:bCs/>
           <w:sz w:val="32"/>
@@ -16,7 +16,7 @@
       </w:pPr>
       <w:r>
         <w:rPr>
-          <w:rFonts w:ascii="Times New Roman" w:hAnsi="Times New Roman" w:eastAsia="宋体" w:cs="Times New Roman"/>
+          <w:rFonts w:hint="default" w:ascii="Times New Roman Regular" w:hAnsi="Times New Roman Regular" w:eastAsia="宋体" w:cs="Times New Roman Regular"/>
           <w:b/>
           <w:bCs/>
           <w:sz w:val="32"/>
@@ -26,7 +26,7 @@
       </w:r>
       <w:r>
         <w:rPr>
-          <w:rFonts w:hint="eastAsia" w:ascii="Times New Roman" w:hAnsi="Times New Roman" w:eastAsia="宋体" w:cs="Times New Roman"/>
+          <w:rFonts w:hint="default" w:ascii="Times New Roman Regular" w:hAnsi="Times New Roman Regular" w:eastAsia="宋体" w:cs="Times New Roman Regular"/>
           <w:b/>
           <w:bCs/>
           <w:sz w:val="32"/>
@@ -36,7 +36,7 @@
       </w:r>
       <w:r>
         <w:rPr>
-          <w:rFonts w:ascii="Times New Roman" w:hAnsi="Times New Roman" w:eastAsia="宋体" w:cs="Times New Roman"/>
+          <w:rFonts w:hint="default" w:ascii="Times New Roman Regular" w:hAnsi="Times New Roman Regular" w:eastAsia="宋体" w:cs="Times New Roman Regular"/>
           <w:b/>
           <w:bCs/>
           <w:sz w:val="32"/>
@@ -53,7 +53,7 @@
         </w:tabs>
         <w:jc w:val="center"/>
         <w:rPr>
-          <w:rFonts w:ascii="Times New Roman" w:hAnsi="Times New Roman" w:eastAsia="宋体" w:cs="Times New Roman"/>
+          <w:rFonts w:hint="default" w:ascii="Times New Roman Regular" w:hAnsi="Times New Roman Regular" w:eastAsia="宋体" w:cs="Times New Roman Regular"/>
           <w:b w:val="0"/>
           <w:bCs w:val="0"/>
           <w:sz w:val="32"/>
@@ -62,7 +62,7 @@
       </w:pPr>
       <w:r>
         <w:rPr>
-          <w:rFonts w:ascii="Times New Roman" w:hAnsi="Times New Roman" w:eastAsia="宋体" w:cs="Times New Roman"/>
+          <w:rFonts w:hint="default" w:ascii="Times New Roman Regular" w:hAnsi="Times New Roman Regular" w:eastAsia="宋体" w:cs="Times New Roman Regular"/>
           <w:b/>
           <w:bCs/>
           <w:sz w:val="32"/>
@@ -72,7 +72,7 @@
       </w:r>
       <w:r>
         <w:rPr>
-          <w:rFonts w:hint="eastAsia" w:ascii="Times New Roman" w:hAnsi="Times New Roman" w:eastAsia="宋体" w:cs="Times New Roman"/>
+          <w:rFonts w:hint="default" w:ascii="Times New Roman Regular" w:hAnsi="Times New Roman Regular" w:eastAsia="宋体" w:cs="Times New Roman Regular"/>
           <w:b/>
           <w:bCs/>
           <w:sz w:val="32"/>
@@ -89,20 +89,20 @@
           <w:numId w:val="1"/>
         </w:numPr>
         <w:rPr>
-          <w:rFonts w:cs="Times New Roman"/>
-        </w:rPr>
-      </w:pPr>
-      <w:r>
-        <w:rPr>
-          <w:rFonts w:hint="default" w:eastAsia="微软雅黑" w:cs="Times New Roman"/>
+          <w:rFonts w:hint="default" w:ascii="Times New Roman Regular" w:hAnsi="Times New Roman Regular" w:cs="Times New Roman Regular"/>
+        </w:rPr>
+      </w:pPr>
+      <w:r>
+        <w:rPr>
+          <w:rFonts w:hint="default" w:ascii="Times New Roman Regular" w:hAnsi="Times New Roman Regular" w:eastAsia="微软雅黑" w:cs="Times New Roman Regular"/>
         </w:rPr>
         <w:t>Preparation</w:t>
       </w:r>
     </w:p>
     <w:tbl>
       <w:tblPr>
-        <w:tblStyle w:val="25"/>
-        <w:tblW w:w="4809" w:type="pct"/>
+        <w:tblStyle w:val="26"/>
+        <w:tblW w:w="4808" w:type="pct"/>
         <w:tblInd w:w="418" w:type="dxa"/>
         <w:tblBorders>
           <w:top w:val="single" w:color="auto" w:sz="4" w:space="0"/>
@@ -121,8 +121,8 @@
         </w:tblCellMar>
       </w:tblPr>
       <w:tblGrid>
-        <w:gridCol w:w="1620"/>
-        <w:gridCol w:w="6576"/>
+        <w:gridCol w:w="2593"/>
+        <w:gridCol w:w="5602"/>
       </w:tblGrid>
       <w:tr>
         <w:tblPrEx>
@@ -137,23 +137,23 @@
         </w:tblPrEx>
         <w:tc>
           <w:tcPr>
-            <w:tcW w:w="988" w:type="pct"/>
+            <w:tcW w:w="1582" w:type="pct"/>
           </w:tcPr>
           <w:p>
             <w:pPr>
               <w:rPr>
-                <w:rFonts w:ascii="Times New Roman" w:hAnsi="Times New Roman" w:eastAsia="宋体" w:cs="Times New Roman"/>
+                <w:rFonts w:hint="default" w:ascii="Times New Roman Regular" w:hAnsi="Times New Roman Regular" w:eastAsia="宋体" w:cs="Times New Roman Regular"/>
               </w:rPr>
             </w:pPr>
             <w:r>
               <w:rPr>
-                <w:rFonts w:hint="eastAsia" w:ascii="Times New Roman" w:hAnsi="Times New Roman" w:eastAsia="宋体" w:cs="Times New Roman"/>
+                <w:rFonts w:hint="default" w:ascii="Times New Roman Regular" w:hAnsi="Times New Roman Regular" w:eastAsia="宋体" w:cs="Times New Roman Regular"/>
               </w:rPr>
               <w:t>Q</w:t>
             </w:r>
             <w:r>
               <w:rPr>
-                <w:rFonts w:ascii="Times New Roman" w:hAnsi="Times New Roman" w:eastAsia="宋体" w:cs="Times New Roman"/>
+                <w:rFonts w:hint="default" w:ascii="Times New Roman Regular" w:hAnsi="Times New Roman Regular" w:eastAsia="宋体" w:cs="Times New Roman Regular"/>
               </w:rPr>
               <w:t>DP Address</w:t>
             </w:r>
@@ -161,56 +161,56 @@
         </w:tc>
         <w:tc>
           <w:tcPr>
-            <w:tcW w:w="4011" w:type="pct"/>
+            <w:tcW w:w="3417" w:type="pct"/>
           </w:tcPr>
           <w:p>
             <w:pPr>
               <w:rPr>
-                <w:rFonts w:ascii="Times New Roman" w:hAnsi="Times New Roman" w:eastAsia="宋体" w:cs="Times New Roman"/>
+                <w:rFonts w:hint="default" w:ascii="Times New Roman Regular" w:hAnsi="Times New Roman Regular" w:eastAsia="宋体" w:cs="Times New Roman Regular"/>
               </w:rPr>
             </w:pPr>
             <w:r>
               <w:rPr>
-                <w:rFonts w:ascii="Times New Roman" w:hAnsi="Times New Roman" w:eastAsia="宋体" w:cs="Times New Roman"/>
+                <w:rFonts w:hint="default" w:ascii="Times New Roman Regular" w:hAnsi="Times New Roman Regular" w:eastAsia="宋体" w:cs="Times New Roman Regular"/>
               </w:rPr>
               <w:fldChar w:fldCharType="begin"/>
             </w:r>
             <w:r>
               <w:rPr>
-                <w:rFonts w:ascii="Times New Roman" w:hAnsi="Times New Roman" w:eastAsia="宋体" w:cs="Times New Roman"/>
+                <w:rFonts w:hint="default" w:ascii="Times New Roman Regular" w:hAnsi="Times New Roman Regular" w:eastAsia="宋体" w:cs="Times New Roman Regular"/>
               </w:rPr>
               <w:instrText xml:space="preserve"> HYPERLINK "https://chinese-quartet.org/" </w:instrText>
             </w:r>
             <w:r>
               <w:rPr>
-                <w:rFonts w:ascii="Times New Roman" w:hAnsi="Times New Roman" w:eastAsia="宋体" w:cs="Times New Roman"/>
+                <w:rFonts w:hint="default" w:ascii="Times New Roman Regular" w:hAnsi="Times New Roman Regular" w:eastAsia="宋体" w:cs="Times New Roman Regular"/>
               </w:rPr>
               <w:fldChar w:fldCharType="separate"/>
             </w:r>
             <w:r>
               <w:rPr>
                 <w:rStyle w:val="19"/>
-                <w:rFonts w:ascii="Times New Roman" w:hAnsi="Times New Roman" w:eastAsia="宋体" w:cs="Times New Roman"/>
+                <w:rFonts w:hint="default" w:ascii="Times New Roman Regular" w:hAnsi="Times New Roman Regular" w:eastAsia="宋体" w:cs="Times New Roman Regular"/>
               </w:rPr>
               <w:t>http</w:t>
             </w:r>
             <w:r>
               <w:rPr>
                 <w:rStyle w:val="19"/>
-                <w:rFonts w:hint="default" w:ascii="Times New Roman" w:hAnsi="Times New Roman" w:eastAsia="宋体" w:cs="Times New Roman"/>
+                <w:rFonts w:hint="default" w:ascii="Times New Roman Regular" w:hAnsi="Times New Roman Regular" w:eastAsia="宋体" w:cs="Times New Roman Regular"/>
               </w:rPr>
               <w:t>s</w:t>
             </w:r>
             <w:r>
               <w:rPr>
                 <w:rStyle w:val="19"/>
-                <w:rFonts w:ascii="Times New Roman" w:hAnsi="Times New Roman" w:eastAsia="宋体" w:cs="Times New Roman"/>
+                <w:rFonts w:hint="default" w:ascii="Times New Roman Regular" w:hAnsi="Times New Roman Regular" w:eastAsia="宋体" w:cs="Times New Roman Regular"/>
               </w:rPr>
               <w:t>://chinese-quartet.org/</w:t>
             </w:r>
             <w:r>
               <w:rPr>
-                <w:rFonts w:ascii="Times New Roman" w:hAnsi="Times New Roman" w:eastAsia="宋体" w:cs="Times New Roman"/>
+                <w:rFonts w:hint="default" w:ascii="Times New Roman Regular" w:hAnsi="Times New Roman Regular" w:eastAsia="宋体" w:cs="Times New Roman Regular"/>
               </w:rPr>
               <w:fldChar w:fldCharType="end"/>
             </w:r>
@@ -230,68 +230,44 @@
         </w:tblPrEx>
         <w:tc>
           <w:tcPr>
-            <w:tcW w:w="988" w:type="pct"/>
+            <w:tcW w:w="1582" w:type="pct"/>
           </w:tcPr>
           <w:p>
             <w:pPr>
               <w:rPr>
-                <w:rFonts w:hint="default" w:ascii="Times New Roman" w:hAnsi="Times New Roman" w:eastAsia="宋体" w:cs="Times New Roman"/>
+                <w:rFonts w:hint="default" w:ascii="Times New Roman Regular" w:hAnsi="Times New Roman Regular" w:eastAsia="宋体" w:cs="Times New Roman Regular"/>
               </w:rPr>
             </w:pPr>
             <w:r>
               <w:rPr>
-                <w:rFonts w:ascii="Times New Roman" w:hAnsi="Times New Roman" w:eastAsia="宋体" w:cs="Times New Roman"/>
+                <w:rFonts w:hint="default" w:ascii="Times New Roman Regular" w:hAnsi="Times New Roman Regular" w:eastAsia="宋体" w:cs="Times New Roman Regular"/>
               </w:rPr>
-              <w:t xml:space="preserve">OSS </w:t>
+              <w:t>OSS</w:t>
             </w:r>
             <w:r>
               <w:rPr>
-                <w:rFonts w:hint="default" w:ascii="Times New Roman" w:hAnsi="Times New Roman" w:eastAsia="宋体" w:cs="Times New Roman"/>
+                <w:rFonts w:hint="default" w:ascii="Times New Roman Regular" w:hAnsi="Times New Roman Regular" w:eastAsia="宋体" w:cs="Times New Roman Regular"/>
+                <w:lang w:val="en-US" w:eastAsia="zh-Hans"/>
               </w:rPr>
-              <w:t>Browser</w:t>
+              <w:t>Util</w:t>
             </w:r>
           </w:p>
         </w:tc>
         <w:tc>
           <w:tcPr>
-            <w:tcW w:w="4011" w:type="pct"/>
+            <w:tcW w:w="3417" w:type="pct"/>
           </w:tcPr>
           <w:p>
             <w:pPr>
               <w:rPr>
-                <w:rFonts w:ascii="Times New Roman" w:hAnsi="Times New Roman" w:eastAsia="宋体" w:cs="Times New Roman"/>
+                <w:rFonts w:hint="default" w:ascii="Times New Roman Regular" w:hAnsi="Times New Roman Regular" w:eastAsia="宋体" w:cs="Times New Roman Regular"/>
               </w:rPr>
             </w:pPr>
             <w:r>
               <w:rPr>
-                <w:rFonts w:ascii="Times New Roman" w:hAnsi="Times New Roman" w:eastAsia="宋体" w:cs="Times New Roman"/>
+                <w:rFonts w:hint="default" w:ascii="Times New Roman Regular" w:hAnsi="Times New Roman Regular" w:eastAsia="宋体" w:cs="Times New Roman Regular"/>
               </w:rPr>
-              <w:fldChar w:fldCharType="begin"/>
-            </w:r>
-            <w:r>
-              <w:rPr>
-                <w:rFonts w:ascii="Times New Roman" w:hAnsi="Times New Roman" w:eastAsia="宋体" w:cs="Times New Roman"/>
-              </w:rPr>
-              <w:instrText xml:space="preserve"> HYPERLINK "https://help.aliyun.com/document_detail/209974.htm?spm=a2c4g.11186623.0.0.614d7a47wCxReB" \l "task-2065478" </w:instrText>
-            </w:r>
-            <w:r>
-              <w:rPr>
-                <w:rFonts w:ascii="Times New Roman" w:hAnsi="Times New Roman" w:eastAsia="宋体" w:cs="Times New Roman"/>
-              </w:rPr>
-              <w:fldChar w:fldCharType="separate"/>
-            </w:r>
-            <w:r>
-              <w:rPr>
-                <w:rStyle w:val="19"/>
-                <w:rFonts w:ascii="Times New Roman" w:hAnsi="Times New Roman" w:eastAsia="宋体" w:cs="Times New Roman"/>
-              </w:rPr>
-              <w:t>https://help.aliyun.com/document_detail/209974.htm</w:t>
-            </w:r>
-            <w:r>
-              <w:rPr>
-                <w:rFonts w:ascii="Times New Roman" w:hAnsi="Times New Roman" w:eastAsia="宋体" w:cs="Times New Roman"/>
-              </w:rPr>
-              <w:fldChar w:fldCharType="end"/>
+              <w:t>https://docs.chinese-quartet.org/tools/ossutil/</w:t>
             </w:r>
           </w:p>
         </w:tc>
@@ -309,23 +285,23 @@
         </w:tblPrEx>
         <w:tc>
           <w:tcPr>
-            <w:tcW w:w="988" w:type="pct"/>
+            <w:tcW w:w="1582" w:type="pct"/>
           </w:tcPr>
           <w:p>
             <w:pPr>
               <w:rPr>
-                <w:rFonts w:ascii="Times New Roman" w:hAnsi="Times New Roman" w:eastAsia="宋体" w:cs="Times New Roman"/>
+                <w:rFonts w:hint="default" w:ascii="Times New Roman Regular" w:hAnsi="Times New Roman Regular" w:eastAsia="宋体" w:cs="Times New Roman Regular"/>
               </w:rPr>
             </w:pPr>
             <w:r>
               <w:rPr>
-                <w:rFonts w:hint="eastAsia" w:ascii="Times New Roman" w:hAnsi="Times New Roman" w:eastAsia="宋体" w:cs="Times New Roman"/>
+                <w:rFonts w:hint="default" w:ascii="Times New Roman Regular" w:hAnsi="Times New Roman Regular" w:eastAsia="宋体" w:cs="Times New Roman Regular"/>
               </w:rPr>
               <w:t>Input file</w:t>
             </w:r>
             <w:r>
               <w:rPr>
-                <w:rFonts w:ascii="Times New Roman" w:hAnsi="Times New Roman" w:eastAsia="宋体" w:cs="Times New Roman"/>
+                <w:rFonts w:hint="default" w:ascii="Times New Roman Regular" w:hAnsi="Times New Roman Regular" w:eastAsia="宋体" w:cs="Times New Roman Regular"/>
               </w:rPr>
               <w:t>s</w:t>
             </w:r>
@@ -333,14 +309,14 @@
         </w:tc>
         <w:tc>
           <w:tcPr>
-            <w:tcW w:w="4011" w:type="pct"/>
+            <w:tcW w:w="3417" w:type="pct"/>
           </w:tcPr>
           <w:p>
             <w:pPr>
               <w:widowControl/>
               <w:jc w:val="left"/>
               <w:rPr>
-                <w:rFonts w:ascii="Times New Roman" w:hAnsi="Times New Roman" w:eastAsia="宋体" w:cs="Times New Roman"/>
+                <w:rFonts w:hint="default" w:ascii="Times New Roman Regular" w:hAnsi="Times New Roman Regular" w:eastAsia="宋体" w:cs="Times New Roman Regular"/>
                 <w:color w:val="FF0000"/>
                 <w:szCs w:val="21"/>
                 <w:highlight w:val="none"/>
@@ -348,7 +324,7 @@
             </w:pPr>
             <w:r>
               <w:rPr>
-                <w:rFonts w:ascii="Times New Roman" w:hAnsi="Times New Roman" w:eastAsia="宋体" w:cs="Times New Roman"/>
+                <w:rFonts w:hint="default" w:ascii="Times New Roman Regular" w:hAnsi="Times New Roman Regular" w:eastAsia="宋体" w:cs="Times New Roman Regular"/>
                 <w:color w:val="FF0000"/>
                 <w:szCs w:val="21"/>
                 <w:highlight w:val="none"/>
@@ -361,14 +337,14 @@
               <w:widowControl/>
               <w:jc w:val="left"/>
               <w:rPr>
-                <w:rFonts w:ascii="Times New Roman" w:hAnsi="Times New Roman" w:eastAsia="宋体" w:cs="Times New Roman"/>
+                <w:rFonts w:hint="default" w:ascii="Times New Roman Regular" w:hAnsi="Times New Roman Regular" w:eastAsia="宋体" w:cs="Times New Roman Regular"/>
                 <w:color w:val="FF0000"/>
                 <w:szCs w:val="21"/>
               </w:rPr>
             </w:pPr>
             <w:r>
               <w:rPr>
-                <w:rFonts w:ascii="Times New Roman" w:hAnsi="Times New Roman" w:eastAsia="宋体" w:cs="Times New Roman"/>
+                <w:rFonts w:hint="default" w:ascii="Times New Roman Regular" w:hAnsi="Times New Roman Regular" w:eastAsia="宋体" w:cs="Times New Roman Regular"/>
                 <w:color w:val="FF0000"/>
                 <w:szCs w:val="21"/>
               </w:rPr>
@@ -376,7 +352,7 @@
             </w:r>
             <w:r>
               <w:rPr>
-                <w:rFonts w:hint="default" w:ascii="Times New Roman" w:hAnsi="Times New Roman" w:eastAsia="宋体" w:cs="Times New Roman"/>
+                <w:rFonts w:hint="default" w:ascii="Times New Roman Regular" w:hAnsi="Times New Roman Regular" w:eastAsia="宋体" w:cs="Times New Roman Regular"/>
                 <w:color w:val="FF0000"/>
                 <w:szCs w:val="21"/>
               </w:rPr>
@@ -384,7 +360,7 @@
             </w:r>
             <w:r>
               <w:rPr>
-                <w:rFonts w:ascii="Times New Roman" w:hAnsi="Times New Roman" w:eastAsia="宋体" w:cs="Times New Roman"/>
+                <w:rFonts w:hint="default" w:ascii="Times New Roman Regular" w:hAnsi="Times New Roman Regular" w:eastAsia="宋体" w:cs="Times New Roman Regular"/>
                 <w:color w:val="FF0000"/>
                 <w:szCs w:val="21"/>
               </w:rPr>
@@ -396,14 +372,14 @@
               <w:widowControl/>
               <w:jc w:val="left"/>
               <w:rPr>
-                <w:rFonts w:hint="default" w:ascii="Times New Roman" w:hAnsi="Times New Roman" w:eastAsia="宋体" w:cs="Times New Roman"/>
+                <w:rFonts w:hint="default" w:ascii="Times New Roman Regular" w:hAnsi="Times New Roman Regular" w:eastAsia="宋体" w:cs="Times New Roman Regular"/>
                 <w:color w:val="FF0000"/>
                 <w:szCs w:val="21"/>
               </w:rPr>
             </w:pPr>
             <w:r>
               <w:rPr>
-                <w:rFonts w:ascii="Times New Roman" w:hAnsi="Times New Roman" w:eastAsia="宋体" w:cs="Times New Roman"/>
+                <w:rFonts w:hint="default" w:ascii="Times New Roman Regular" w:hAnsi="Times New Roman Regular" w:eastAsia="宋体" w:cs="Times New Roman Regular"/>
                 <w:color w:val="FF0000"/>
                 <w:szCs w:val="21"/>
               </w:rPr>
@@ -411,7 +387,7 @@
             </w:r>
             <w:r>
               <w:rPr>
-                <w:rFonts w:hint="default" w:ascii="Times New Roman" w:hAnsi="Times New Roman" w:eastAsia="宋体" w:cs="Times New Roman"/>
+                <w:rFonts w:hint="default" w:ascii="Times New Roman Regular" w:hAnsi="Times New Roman Regular" w:eastAsia="宋体" w:cs="Times New Roman Regular"/>
                 <w:color w:val="FF0000"/>
                 <w:szCs w:val="21"/>
               </w:rPr>
@@ -419,7 +395,7 @@
             </w:r>
             <w:r>
               <w:rPr>
-                <w:rFonts w:ascii="Times New Roman" w:hAnsi="Times New Roman" w:eastAsia="宋体" w:cs="Times New Roman"/>
+                <w:rFonts w:hint="default" w:ascii="Times New Roman Regular" w:hAnsi="Times New Roman Regular" w:eastAsia="宋体" w:cs="Times New Roman Regular"/>
                 <w:color w:val="FF0000"/>
                 <w:szCs w:val="21"/>
               </w:rPr>
@@ -431,14 +407,14 @@
               <w:widowControl/>
               <w:jc w:val="left"/>
               <w:rPr>
-                <w:rFonts w:ascii="Times New Roman" w:hAnsi="Times New Roman" w:eastAsia="宋体" w:cs="Times New Roman"/>
+                <w:rFonts w:hint="default" w:ascii="Times New Roman Regular" w:hAnsi="Times New Roman Regular" w:eastAsia="宋体" w:cs="Times New Roman Regular"/>
                 <w:color w:val="FF0000"/>
                 <w:szCs w:val="21"/>
               </w:rPr>
             </w:pPr>
             <w:r>
               <w:rPr>
-                <w:rFonts w:ascii="Times New Roman" w:hAnsi="Times New Roman" w:eastAsia="宋体" w:cs="Times New Roman"/>
+                <w:rFonts w:hint="default" w:ascii="Times New Roman Regular" w:hAnsi="Times New Roman Regular" w:eastAsia="宋体" w:cs="Times New Roman Regular"/>
                 <w:color w:val="FF0000"/>
                 <w:szCs w:val="21"/>
               </w:rPr>
@@ -446,7 +422,7 @@
             </w:r>
             <w:r>
               <w:rPr>
-                <w:rFonts w:hint="default" w:ascii="Times New Roman" w:hAnsi="Times New Roman" w:eastAsia="宋体" w:cs="Times New Roman"/>
+                <w:rFonts w:hint="default" w:ascii="Times New Roman Regular" w:hAnsi="Times New Roman Regular" w:eastAsia="宋体" w:cs="Times New Roman Regular"/>
                 <w:color w:val="FF0000"/>
                 <w:szCs w:val="21"/>
               </w:rPr>
@@ -454,7 +430,7 @@
             </w:r>
             <w:r>
               <w:rPr>
-                <w:rFonts w:ascii="Times New Roman" w:hAnsi="Times New Roman" w:eastAsia="宋体" w:cs="Times New Roman"/>
+                <w:rFonts w:hint="default" w:ascii="Times New Roman Regular" w:hAnsi="Times New Roman Regular" w:eastAsia="宋体" w:cs="Times New Roman Regular"/>
                 <w:color w:val="FF0000"/>
                 <w:szCs w:val="21"/>
               </w:rPr>
@@ -466,14 +442,14 @@
               <w:widowControl/>
               <w:jc w:val="left"/>
               <w:rPr>
-                <w:rFonts w:ascii="Times New Roman" w:hAnsi="Times New Roman" w:eastAsia="宋体" w:cs="Times New Roman"/>
+                <w:rFonts w:hint="default" w:ascii="Times New Roman Regular" w:hAnsi="Times New Roman Regular" w:eastAsia="宋体" w:cs="Times New Roman Regular"/>
                 <w:color w:val="FF0000"/>
                 <w:szCs w:val="21"/>
               </w:rPr>
             </w:pPr>
             <w:r>
               <w:rPr>
-                <w:rFonts w:ascii="Times New Roman" w:hAnsi="Times New Roman" w:eastAsia="宋体" w:cs="Times New Roman"/>
+                <w:rFonts w:hint="default" w:ascii="Times New Roman Regular" w:hAnsi="Times New Roman Regular" w:eastAsia="宋体" w:cs="Times New Roman Regular"/>
                 <w:color w:val="FF0000"/>
                 <w:szCs w:val="21"/>
               </w:rPr>
@@ -481,7 +457,7 @@
             </w:r>
             <w:r>
               <w:rPr>
-                <w:rFonts w:hint="default" w:ascii="Times New Roman" w:hAnsi="Times New Roman" w:eastAsia="宋体" w:cs="Times New Roman"/>
+                <w:rFonts w:hint="default" w:ascii="Times New Roman Regular" w:hAnsi="Times New Roman Regular" w:eastAsia="宋体" w:cs="Times New Roman Regular"/>
                 <w:color w:val="FF0000"/>
                 <w:szCs w:val="21"/>
               </w:rPr>
@@ -489,7 +465,7 @@
             </w:r>
             <w:r>
               <w:rPr>
-                <w:rFonts w:ascii="Times New Roman" w:hAnsi="Times New Roman" w:eastAsia="宋体" w:cs="Times New Roman"/>
+                <w:rFonts w:hint="default" w:ascii="Times New Roman Regular" w:hAnsi="Times New Roman Regular" w:eastAsia="宋体" w:cs="Times New Roman Regular"/>
                 <w:color w:val="FF0000"/>
                 <w:szCs w:val="21"/>
               </w:rPr>
@@ -502,7 +478,7 @@
     <w:p>
       <w:pPr>
         <w:rPr>
-          <w:rFonts w:ascii="Times New Roman" w:hAnsi="Times New Roman" w:eastAsia="宋体" w:cs="Times New Roman"/>
+          <w:rFonts w:hint="default" w:ascii="Times New Roman Regular" w:hAnsi="Times New Roman Regular" w:eastAsia="宋体" w:cs="Times New Roman Regular"/>
           <w:sz w:val="24"/>
           <w:szCs w:val="24"/>
         </w:rPr>
@@ -516,21 +492,15 @@
           <w:numId w:val="1"/>
         </w:numPr>
         <w:rPr>
-          <w:rFonts w:hint="default" w:eastAsia="微软雅黑" w:cs="Times New Roman"/>
+          <w:rFonts w:hint="default" w:ascii="Times New Roman Regular" w:hAnsi="Times New Roman Regular" w:eastAsia="微软雅黑" w:cs="Times New Roman Regular"/>
         </w:rPr>
       </w:pPr>
       <w:bookmarkStart w:id="0" w:name="_Toc2083664813"/>
       <w:r>
         <w:rPr>
-          <w:rFonts w:hint="default" w:eastAsia="微软雅黑" w:cs="Times New Roman"/>
-        </w:rPr>
-        <w:t xml:space="preserve">Log on to </w:t>
-      </w:r>
-      <w:r>
-        <w:rPr>
-          <w:rFonts w:hint="default" w:eastAsia="微软雅黑" w:cs="Times New Roman"/>
-        </w:rPr>
-        <w:t>QDP</w:t>
+          <w:rFonts w:hint="default" w:ascii="Times New Roman Regular" w:hAnsi="Times New Roman Regular" w:eastAsia="微软雅黑" w:cs="Times New Roman Regular"/>
+        </w:rPr>
+        <w:t>Log on to QDP</w:t>
       </w:r>
       <w:bookmarkEnd w:id="0"/>
     </w:p>
@@ -538,44 +508,38 @@
       <w:pPr>
         <w:pStyle w:val="3"/>
         <w:rPr>
-          <w:rFonts w:ascii="Times New Roman" w:hAnsi="Times New Roman" w:eastAsia="微软雅黑" w:cs="Times New Roman"/>
+          <w:rFonts w:hint="default" w:ascii="Times New Roman Regular" w:hAnsi="Times New Roman Regular" w:eastAsia="微软雅黑" w:cs="Times New Roman Regular"/>
         </w:rPr>
       </w:pPr>
       <w:bookmarkStart w:id="1" w:name="_Toc1138680462"/>
       <w:r>
         <w:rPr>
-          <w:rFonts w:cs="Times New Roman"/>
+          <w:rFonts w:hint="default" w:ascii="Times New Roman Regular" w:hAnsi="Times New Roman Regular" w:cs="Times New Roman Regular"/>
         </w:rPr>
         <w:t xml:space="preserve">2.1 QDP </w:t>
       </w:r>
       <w:r>
         <w:rPr>
-          <w:rFonts w:ascii="Times New Roman" w:hAnsi="Times New Roman" w:eastAsia="微软雅黑" w:cs="Times New Roman"/>
-        </w:rPr>
-        <w:t>a</w:t>
-      </w:r>
-      <w:r>
-        <w:rPr>
-          <w:rFonts w:ascii="Times New Roman" w:hAnsi="Times New Roman" w:eastAsia="微软雅黑" w:cs="Times New Roman"/>
-        </w:rPr>
-        <w:t>ccount</w:t>
+          <w:rFonts w:hint="default" w:ascii="Times New Roman Regular" w:hAnsi="Times New Roman Regular" w:eastAsia="微软雅黑" w:cs="Times New Roman Regular"/>
+        </w:rPr>
+        <w:t>account</w:t>
       </w:r>
       <w:bookmarkEnd w:id="1"/>
     </w:p>
     <w:p>
       <w:pPr>
-        <w:pStyle w:val="22"/>
+        <w:pStyle w:val="23"/>
         <w:ind w:left="357" w:firstLine="0" w:firstLineChars="0"/>
         <w:jc w:val="both"/>
         <w:rPr>
-          <w:rFonts w:ascii="Times New Roman" w:hAnsi="Times New Roman" w:eastAsia="宋体" w:cs="Times New Roman"/>
-          <w:sz w:val="24"/>
-          <w:szCs w:val="24"/>
-        </w:rPr>
-      </w:pPr>
-      <w:r>
-        <w:rPr>
-          <w:rFonts w:hint="eastAsia" w:ascii="Times New Roman" w:hAnsi="Times New Roman" w:eastAsia="宋体" w:cs="Times New Roman"/>
+          <w:rFonts w:hint="default" w:ascii="Times New Roman Regular" w:hAnsi="Times New Roman Regular" w:eastAsia="宋体" w:cs="Times New Roman Regular"/>
+          <w:sz w:val="24"/>
+          <w:szCs w:val="24"/>
+        </w:rPr>
+      </w:pPr>
+      <w:r>
+        <w:rPr>
+          <w:rFonts w:hint="default" w:ascii="Times New Roman Regular" w:hAnsi="Times New Roman Regular" w:eastAsia="宋体" w:cs="Times New Roman Regular"/>
           <w:sz w:val="24"/>
           <w:szCs w:val="24"/>
         </w:rPr>
@@ -583,7 +547,7 @@
       </w:r>
       <w:r>
         <w:rPr>
-          <w:rFonts w:ascii="Times New Roman" w:hAnsi="Times New Roman" w:eastAsia="宋体" w:cs="Times New Roman"/>
+          <w:rFonts w:hint="default" w:ascii="Times New Roman Regular" w:hAnsi="Times New Roman Regular" w:eastAsia="宋体" w:cs="Times New Roman Regular"/>
           <w:sz w:val="24"/>
           <w:szCs w:val="24"/>
         </w:rPr>
@@ -591,7 +555,7 @@
       </w:r>
       <w:r>
         <w:rPr>
-          <w:rFonts w:hint="default" w:ascii="Times New Roman" w:hAnsi="Times New Roman" w:eastAsia="宋体" w:cs="Times New Roman"/>
+          <w:rFonts w:hint="default" w:ascii="Times New Roman Regular" w:hAnsi="Times New Roman Regular" w:eastAsia="宋体" w:cs="Times New Roman Regular"/>
           <w:sz w:val="24"/>
           <w:szCs w:val="24"/>
         </w:rPr>
@@ -599,7 +563,7 @@
       </w:r>
       <w:r>
         <w:rPr>
-          <w:rFonts w:hint="eastAsia" w:ascii="Times New Roman" w:hAnsi="Times New Roman" w:eastAsia="宋体" w:cs="Times New Roman"/>
+          <w:rFonts w:hint="default" w:ascii="Times New Roman Regular" w:hAnsi="Times New Roman Regular" w:eastAsia="宋体" w:cs="Times New Roman Regular"/>
           <w:sz w:val="24"/>
           <w:szCs w:val="24"/>
         </w:rPr>
@@ -607,7 +571,7 @@
       </w:r>
       <w:r>
         <w:rPr>
-          <w:rFonts w:ascii="Times New Roman" w:hAnsi="Times New Roman" w:eastAsia="宋体" w:cs="Times New Roman"/>
+          <w:rFonts w:hint="default" w:ascii="Times New Roman Regular" w:hAnsi="Times New Roman Regular" w:eastAsia="宋体" w:cs="Times New Roman Regular"/>
           <w:sz w:val="24"/>
           <w:szCs w:val="24"/>
         </w:rPr>
@@ -615,7 +579,7 @@
       </w:r>
       <w:r>
         <w:rPr>
-          <w:rFonts w:hint="eastAsia" w:ascii="Times New Roman" w:hAnsi="Times New Roman" w:eastAsia="宋体" w:cs="Times New Roman"/>
+          <w:rFonts w:hint="default" w:ascii="Times New Roman Regular" w:hAnsi="Times New Roman Regular" w:eastAsia="宋体" w:cs="Times New Roman Regular"/>
           <w:sz w:val="24"/>
           <w:szCs w:val="24"/>
         </w:rPr>
@@ -623,7 +587,7 @@
       </w:r>
       <w:r>
         <w:rPr>
-          <w:rFonts w:ascii="Times New Roman" w:hAnsi="Times New Roman" w:eastAsia="宋体" w:cs="Times New Roman"/>
+          <w:rFonts w:hint="default" w:ascii="Times New Roman Regular" w:hAnsi="Times New Roman Regular" w:eastAsia="宋体" w:cs="Times New Roman Regular"/>
           <w:sz w:val="24"/>
           <w:szCs w:val="24"/>
         </w:rPr>
@@ -631,25 +595,34 @@
       </w:r>
       <w:r>
         <w:rPr>
-          <w:rFonts w:hint="eastAsia" w:ascii="Times New Roman" w:hAnsi="Times New Roman" w:eastAsia="宋体" w:cs="Times New Roman"/>
+          <w:rFonts w:hint="default" w:ascii="Times New Roman Regular" w:hAnsi="Times New Roman Regular" w:eastAsia="宋体" w:cs="Times New Roman Regular"/>
           <w:sz w:val="24"/>
           <w:szCs w:val="24"/>
         </w:rPr>
         <w:t xml:space="preserve"> reference materials, please go to </w:t>
       </w:r>
       <w:r>
+        <w:rPr>
+          <w:rFonts w:hint="default" w:ascii="Times New Roman Regular" w:hAnsi="Times New Roman Regular" w:cs="Times New Roman Regular"/>
+        </w:rPr>
         <w:fldChar w:fldCharType="begin"/>
       </w:r>
       <w:r>
+        <w:rPr>
+          <w:rFonts w:hint="default" w:ascii="Times New Roman Regular" w:hAnsi="Times New Roman Regular" w:cs="Times New Roman Regular"/>
+        </w:rPr>
         <w:instrText xml:space="preserve"> HYPERLINK "http://chinese-quartet.org/" \l "/materials" </w:instrText>
       </w:r>
       <w:r>
+        <w:rPr>
+          <w:rFonts w:hint="default" w:ascii="Times New Roman Regular" w:hAnsi="Times New Roman Regular" w:cs="Times New Roman Regular"/>
+        </w:rPr>
         <w:fldChar w:fldCharType="separate"/>
       </w:r>
       <w:r>
         <w:rPr>
           <w:rStyle w:val="20"/>
-          <w:rFonts w:ascii="Times New Roman" w:hAnsi="Times New Roman" w:eastAsia="宋体" w:cs="Times New Roman"/>
+          <w:rFonts w:hint="default" w:ascii="Times New Roman Regular" w:hAnsi="Times New Roman Regular" w:eastAsia="宋体" w:cs="Times New Roman Regular"/>
           <w:sz w:val="24"/>
           <w:szCs w:val="24"/>
         </w:rPr>
@@ -658,7 +631,7 @@
       <w:r>
         <w:rPr>
           <w:rStyle w:val="20"/>
-          <w:rFonts w:ascii="Times New Roman" w:hAnsi="Times New Roman" w:eastAsia="宋体" w:cs="Times New Roman"/>
+          <w:rFonts w:hint="default" w:ascii="Times New Roman Regular" w:hAnsi="Times New Roman Regular" w:eastAsia="宋体" w:cs="Times New Roman Regular"/>
           <w:sz w:val="24"/>
           <w:szCs w:val="24"/>
         </w:rPr>
@@ -666,7 +639,7 @@
       </w:r>
       <w:r>
         <w:rPr>
-          <w:rFonts w:ascii="Times New Roman" w:hAnsi="Times New Roman" w:eastAsia="宋体" w:cs="Times New Roman"/>
+          <w:rFonts w:hint="default" w:ascii="Times New Roman Regular" w:hAnsi="Times New Roman Regular" w:eastAsia="宋体" w:cs="Times New Roman Regular"/>
           <w:sz w:val="24"/>
           <w:szCs w:val="24"/>
         </w:rPr>
@@ -674,7 +647,7 @@
       </w:r>
       <w:r>
         <w:rPr>
-          <w:rFonts w:hint="eastAsia" w:ascii="Times New Roman" w:hAnsi="Times New Roman" w:eastAsia="宋体" w:cs="Times New Roman"/>
+          <w:rFonts w:hint="default" w:ascii="Times New Roman Regular" w:hAnsi="Times New Roman Regular" w:eastAsia="宋体" w:cs="Times New Roman Regular"/>
           <w:sz w:val="24"/>
           <w:szCs w:val="24"/>
         </w:rPr>
@@ -682,7 +655,7 @@
       </w:r>
       <w:r>
         <w:rPr>
-          <w:rFonts w:ascii="Times New Roman" w:hAnsi="Times New Roman" w:eastAsia="宋体" w:cs="Times New Roman"/>
+          <w:rFonts w:hint="default" w:ascii="Times New Roman Regular" w:hAnsi="Times New Roman Regular" w:eastAsia="宋体" w:cs="Times New Roman Regular"/>
           <w:sz w:val="24"/>
           <w:szCs w:val="24"/>
         </w:rPr>
@@ -690,7 +663,7 @@
       </w:r>
       <w:r>
         <w:rPr>
-          <w:rFonts w:hint="eastAsia" w:ascii="Times New Roman" w:hAnsi="Times New Roman" w:eastAsia="宋体" w:cs="Times New Roman"/>
+          <w:rFonts w:hint="default" w:ascii="Times New Roman Regular" w:hAnsi="Times New Roman Regular" w:eastAsia="宋体" w:cs="Times New Roman Regular"/>
           <w:sz w:val="24"/>
           <w:szCs w:val="24"/>
         </w:rPr>
@@ -698,7 +671,7 @@
       </w:r>
       <w:r>
         <w:rPr>
-          <w:rFonts w:ascii="Times New Roman" w:hAnsi="Times New Roman" w:eastAsia="宋体" w:cs="Times New Roman"/>
+          <w:rFonts w:hint="default" w:ascii="Times New Roman Regular" w:hAnsi="Times New Roman Regular" w:eastAsia="宋体" w:cs="Times New Roman Regular"/>
           <w:sz w:val="24"/>
           <w:szCs w:val="24"/>
         </w:rPr>
@@ -706,7 +679,7 @@
       </w:r>
       <w:r>
         <w:rPr>
-          <w:rFonts w:hint="eastAsia" w:ascii="Times New Roman" w:hAnsi="Times New Roman" w:eastAsia="宋体" w:cs="Times New Roman"/>
+          <w:rFonts w:hint="default" w:ascii="Times New Roman Regular" w:hAnsi="Times New Roman Regular" w:eastAsia="宋体" w:cs="Times New Roman Regular"/>
           <w:sz w:val="24"/>
           <w:szCs w:val="24"/>
         </w:rPr>
@@ -714,7 +687,7 @@
       </w:r>
       <w:r>
         <w:rPr>
-          <w:rFonts w:ascii="Times New Roman" w:hAnsi="Times New Roman" w:eastAsia="宋体" w:cs="Times New Roman"/>
+          <w:rFonts w:hint="default" w:ascii="Times New Roman Regular" w:hAnsi="Times New Roman Regular" w:eastAsia="宋体" w:cs="Times New Roman Regular"/>
           <w:sz w:val="24"/>
           <w:szCs w:val="24"/>
         </w:rPr>
@@ -722,7 +695,7 @@
       </w:r>
       <w:r>
         <w:rPr>
-          <w:rFonts w:hint="eastAsia" w:ascii="Times New Roman" w:hAnsi="Times New Roman" w:eastAsia="宋体" w:cs="Times New Roman"/>
+          <w:rFonts w:hint="default" w:ascii="Times New Roman Regular" w:hAnsi="Times New Roman Regular" w:eastAsia="宋体" w:cs="Times New Roman Regular"/>
           <w:sz w:val="24"/>
           <w:szCs w:val="24"/>
         </w:rPr>
@@ -730,31 +703,32 @@
       </w:r>
       <w:r>
         <w:rPr>
-          <w:rFonts w:ascii="Times New Roman" w:hAnsi="Times New Roman" w:eastAsia="宋体" w:cs="Times New Roman"/>
+          <w:rFonts w:hint="default" w:ascii="Times New Roman Regular" w:hAnsi="Times New Roman Regular" w:eastAsia="宋体" w:cs="Times New Roman Regular"/>
           <w:sz w:val="24"/>
           <w:szCs w:val="24"/>
         </w:rPr>
         <w:t>a registration email.</w:t>
       </w:r>
-      <w:bookmarkStart w:id="22" w:name="_GoBack"/>
-      <w:bookmarkEnd w:id="22"/>
     </w:p>
     <w:p>
       <w:pPr>
-        <w:pStyle w:val="22"/>
+        <w:pStyle w:val="23"/>
         <w:ind w:left="357" w:leftChars="0" w:hanging="357" w:hangingChars="170"/>
         <w:jc w:val="both"/>
         <w:rPr>
-          <w:rFonts w:ascii="Times New Roman" w:hAnsi="Times New Roman" w:eastAsia="宋体" w:cs="Times New Roman"/>
-          <w:sz w:val="24"/>
-          <w:szCs w:val="24"/>
-        </w:rPr>
-      </w:pPr>
-      <w:r>
+          <w:rFonts w:hint="default" w:ascii="Times New Roman Regular" w:hAnsi="Times New Roman Regular" w:eastAsia="宋体" w:cs="Times New Roman Regular"/>
+          <w:sz w:val="24"/>
+          <w:szCs w:val="24"/>
+        </w:rPr>
+      </w:pPr>
+      <w:r>
+        <w:rPr>
+          <w:rFonts w:hint="default" w:ascii="Times New Roman Regular" w:hAnsi="Times New Roman Regular" w:cs="Times New Roman Regular"/>
+        </w:rPr>
         <mc:AlternateContent>
           <mc:Choice Requires="wps">
             <w:drawing>
-              <wp:anchor distT="0" distB="0" distL="114300" distR="114300" simplePos="0" relativeHeight="251694080" behindDoc="0" locked="0" layoutInCell="1" allowOverlap="1">
+              <wp:anchor distT="0" distB="0" distL="114300" distR="114300" simplePos="0" relativeHeight="251687936" behindDoc="0" locked="0" layoutInCell="1" allowOverlap="1">
                 <wp:simplePos x="0" y="0"/>
                 <wp:positionH relativeFrom="column">
                   <wp:posOffset>4402455</wp:posOffset>
@@ -811,7 +785,7 @@
           </mc:Choice>
           <mc:Fallback>
             <w:pict>
-              <v:rect id="_x0000_s1026" o:spid="_x0000_s1026" o:spt="1" style="position:absolute;left:0pt;margin-left:346.65pt;margin-top:145.9pt;height:14.7pt;width:68.5pt;z-index:251694080;v-text-anchor:middle;mso-width-relative:page;mso-height-relative:page;" filled="f" stroked="t" coordsize="21600,21600" o:gfxdata="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">
+              <v:rect id="_x0000_s1026" o:spid="_x0000_s1026" o:spt="1" style="position:absolute;left:0pt;margin-left:346.65pt;margin-top:145.9pt;height:14.7pt;width:68.5pt;z-index:251687936;v-text-anchor:middle;mso-width-relative:page;mso-height-relative:page;" filled="f" stroked="t" coordsize="21600,21600" o:gfxdata="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">
                 <v:fill on="f" focussize="0,0"/>
                 <v:stroke weight="2.25pt" color="#FF0000 [3200]" miterlimit="8" joinstyle="miter"/>
                 <v:imagedata o:title=""/>
@@ -822,10 +796,13 @@
         </mc:AlternateContent>
       </w:r>
       <w:r>
+        <w:rPr>
+          <w:rFonts w:hint="default" w:ascii="Times New Roman Regular" w:hAnsi="Times New Roman Regular" w:cs="Times New Roman Regular"/>
+        </w:rPr>
         <mc:AlternateContent>
           <mc:Choice Requires="wps">
             <w:drawing>
-              <wp:anchor distT="0" distB="0" distL="114300" distR="114300" simplePos="0" relativeHeight="251693056" behindDoc="0" locked="0" layoutInCell="1" allowOverlap="1">
+              <wp:anchor distT="0" distB="0" distL="114300" distR="114300" simplePos="0" relativeHeight="251686912" behindDoc="0" locked="0" layoutInCell="1" allowOverlap="1">
                 <wp:simplePos x="0" y="0"/>
                 <wp:positionH relativeFrom="column">
                   <wp:posOffset>3094990</wp:posOffset>
@@ -882,7 +859,7 @@
           </mc:Choice>
           <mc:Fallback>
             <w:pict>
-              <v:rect id="_x0000_s1026" o:spid="_x0000_s1026" o:spt="1" style="position:absolute;left:0pt;margin-left:243.7pt;margin-top:143.3pt;height:14.7pt;width:67.25pt;z-index:251693056;v-text-anchor:middle;mso-width-relative:page;mso-height-relative:page;" filled="f" stroked="t" coordsize="21600,21600" o:gfxdata="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">
+              <v:rect id="_x0000_s1026" o:spid="_x0000_s1026" o:spt="1" style="position:absolute;left:0pt;margin-left:243.7pt;margin-top:143.3pt;height:14.7pt;width:67.25pt;z-index:251686912;v-text-anchor:middle;mso-width-relative:page;mso-height-relative:page;" filled="f" stroked="t" coordsize="21600,21600" o:gfxdata="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">
                 <v:fill on="f" focussize="0,0"/>
                 <v:stroke weight="2.25pt" color="#FF0000 [3200]" miterlimit="8" joinstyle="miter"/>
                 <v:imagedata o:title=""/>
@@ -893,10 +870,13 @@
         </mc:AlternateContent>
       </w:r>
       <w:r>
+        <w:rPr>
+          <w:rFonts w:hint="default" w:ascii="Times New Roman Regular" w:hAnsi="Times New Roman Regular" w:cs="Times New Roman Regular"/>
+        </w:rPr>
         <mc:AlternateContent>
           <mc:Choice Requires="wps">
             <w:drawing>
-              <wp:anchor distT="0" distB="0" distL="114300" distR="114300" simplePos="0" relativeHeight="251692032" behindDoc="0" locked="0" layoutInCell="1" allowOverlap="1">
+              <wp:anchor distT="0" distB="0" distL="114300" distR="114300" simplePos="0" relativeHeight="251685888" behindDoc="0" locked="0" layoutInCell="1" allowOverlap="1">
                 <wp:simplePos x="0" y="0"/>
                 <wp:positionH relativeFrom="column">
                   <wp:posOffset>1831340</wp:posOffset>
@@ -953,7 +933,7 @@
           </mc:Choice>
           <mc:Fallback>
             <w:pict>
-              <v:rect id="_x0000_s1026" o:spid="_x0000_s1026" o:spt="1" style="position:absolute;left:0pt;margin-left:144.2pt;margin-top:145.8pt;height:14.7pt;width:59.45pt;z-index:251692032;v-text-anchor:middle;mso-width-relative:page;mso-height-relative:page;" filled="f" stroked="t" coordsize="21600,21600" o:gfxdata="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">
+              <v:rect id="_x0000_s1026" o:spid="_x0000_s1026" o:spt="1" style="position:absolute;left:0pt;margin-left:144.2pt;margin-top:145.8pt;height:14.7pt;width:59.45pt;z-index:251685888;v-text-anchor:middle;mso-width-relative:page;mso-height-relative:page;" filled="f" stroked="t" coordsize="21600,21600" o:gfxdata="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">
                 <v:fill on="f" focussize="0,0"/>
                 <v:stroke weight="2.25pt" color="#FF0000 [3200]" miterlimit="8" joinstyle="miter"/>
                 <v:imagedata o:title=""/>
@@ -964,10 +944,13 @@
         </mc:AlternateContent>
       </w:r>
       <w:r>
+        <w:rPr>
+          <w:rFonts w:hint="default" w:ascii="Times New Roman Regular" w:hAnsi="Times New Roman Regular" w:cs="Times New Roman Regular"/>
+        </w:rPr>
         <mc:AlternateContent>
           <mc:Choice Requires="wps">
             <w:drawing>
-              <wp:anchor distT="0" distB="0" distL="114300" distR="114300" simplePos="0" relativeHeight="251691008" behindDoc="0" locked="0" layoutInCell="1" allowOverlap="1">
+              <wp:anchor distT="0" distB="0" distL="114300" distR="114300" simplePos="0" relativeHeight="251684864" behindDoc="0" locked="0" layoutInCell="1" allowOverlap="1">
                 <wp:simplePos x="0" y="0"/>
                 <wp:positionH relativeFrom="column">
                   <wp:posOffset>558165</wp:posOffset>
@@ -1024,7 +1007,7 @@
           </mc:Choice>
           <mc:Fallback>
             <w:pict>
-              <v:rect id="_x0000_s1026" o:spid="_x0000_s1026" o:spt="1" style="position:absolute;left:0pt;margin-left:43.95pt;margin-top:145.95pt;height:14.7pt;width:59.45pt;z-index:251691008;v-text-anchor:middle;mso-width-relative:page;mso-height-relative:page;" filled="f" stroked="t" coordsize="21600,21600" o:gfxdata="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">
+              <v:rect id="_x0000_s1026" o:spid="_x0000_s1026" o:spt="1" style="position:absolute;left:0pt;margin-left:43.95pt;margin-top:145.95pt;height:14.7pt;width:59.45pt;z-index:251684864;v-text-anchor:middle;mso-width-relative:page;mso-height-relative:page;" filled="f" stroked="t" coordsize="21600,21600" o:gfxdata="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">
                 <v:fill on="f" focussize="0,0"/>
                 <v:stroke weight="2.25pt" color="#FF0000 [3200]" miterlimit="8" joinstyle="miter"/>
                 <v:imagedata o:title=""/>
@@ -1036,7 +1019,7 @@
       </w:r>
       <w:r>
         <w:rPr>
-          <w:rFonts w:ascii="Times New Roman" w:hAnsi="Times New Roman" w:eastAsia="宋体" w:cs="Times New Roman"/>
+          <w:rFonts w:hint="default" w:ascii="Times New Roman Regular" w:hAnsi="Times New Roman Regular" w:eastAsia="宋体" w:cs="Times New Roman Regular"/>
           <w:sz w:val="24"/>
           <w:szCs w:val="24"/>
         </w:rPr>
@@ -1081,10 +1064,10 @@
     </w:p>
     <w:p>
       <w:pPr>
-        <w:pStyle w:val="22"/>
+        <w:pStyle w:val="23"/>
         <w:ind w:left="357" w:firstLine="0" w:firstLineChars="0"/>
         <w:rPr>
-          <w:rFonts w:ascii="Times New Roman" w:hAnsi="Times New Roman" w:eastAsia="宋体" w:cs="Times New Roman"/>
+          <w:rFonts w:hint="default" w:ascii="Times New Roman Regular" w:hAnsi="Times New Roman Regular" w:eastAsia="宋体" w:cs="Times New Roman Regular"/>
           <w:sz w:val="24"/>
           <w:szCs w:val="24"/>
         </w:rPr>
@@ -1092,21 +1075,21 @@
     </w:p>
     <w:p>
       <w:pPr>
-        <w:pStyle w:val="22"/>
+        <w:pStyle w:val="23"/>
         <w:numPr>
           <w:ilvl w:val="0"/>
           <w:numId w:val="2"/>
         </w:numPr>
         <w:ind w:left="357" w:firstLine="0" w:firstLineChars="0"/>
         <w:rPr>
-          <w:rFonts w:ascii="Times New Roman" w:hAnsi="Times New Roman" w:eastAsia="宋体" w:cs="Times New Roman"/>
-          <w:sz w:val="24"/>
-          <w:szCs w:val="24"/>
-        </w:rPr>
-      </w:pPr>
-      <w:r>
-        <w:rPr>
-          <w:rFonts w:hint="eastAsia" w:ascii="Times New Roman" w:hAnsi="Times New Roman" w:eastAsia="宋体" w:cs="Times New Roman"/>
+          <w:rFonts w:hint="default" w:ascii="Times New Roman Regular" w:hAnsi="Times New Roman Regular" w:eastAsia="宋体" w:cs="Times New Roman Regular"/>
+          <w:sz w:val="24"/>
+          <w:szCs w:val="24"/>
+        </w:rPr>
+      </w:pPr>
+      <w:r>
+        <w:rPr>
+          <w:rFonts w:hint="default" w:ascii="Times New Roman Regular" w:hAnsi="Times New Roman Regular" w:eastAsia="宋体" w:cs="Times New Roman Regular"/>
           <w:sz w:val="24"/>
           <w:szCs w:val="24"/>
         </w:rPr>
@@ -1114,7 +1097,7 @@
       </w:r>
       <w:r>
         <w:rPr>
-          <w:rFonts w:ascii="Times New Roman" w:hAnsi="Times New Roman" w:eastAsia="宋体" w:cs="Times New Roman"/>
+          <w:rFonts w:hint="default" w:ascii="Times New Roman Regular" w:hAnsi="Times New Roman Regular" w:eastAsia="宋体" w:cs="Times New Roman Regular"/>
           <w:sz w:val="24"/>
           <w:szCs w:val="24"/>
         </w:rPr>
@@ -1122,7 +1105,7 @@
       </w:r>
       <w:r>
         <w:rPr>
-          <w:rFonts w:hint="eastAsia" w:ascii="Times New Roman" w:hAnsi="Times New Roman" w:eastAsia="宋体" w:cs="Times New Roman"/>
+          <w:rFonts w:hint="default" w:ascii="Times New Roman Regular" w:hAnsi="Times New Roman Regular" w:eastAsia="宋体" w:cs="Times New Roman Regular"/>
           <w:sz w:val="24"/>
           <w:szCs w:val="24"/>
         </w:rPr>
@@ -1131,7 +1114,7 @@
       <w:r>
         <w:rPr>
           <w:rStyle w:val="20"/>
-          <w:rFonts w:ascii="Times New Roman" w:hAnsi="Times New Roman" w:eastAsia="宋体" w:cs="Times New Roman"/>
+          <w:rFonts w:hint="default" w:ascii="Times New Roman Regular" w:hAnsi="Times New Roman Regular" w:eastAsia="宋体" w:cs="Times New Roman Regular"/>
           <w:b/>
           <w:bCs/>
           <w:color w:val="auto"/>
@@ -1143,7 +1126,7 @@
       </w:r>
       <w:r>
         <w:rPr>
-          <w:rFonts w:hint="eastAsia" w:ascii="Times New Roman" w:hAnsi="Times New Roman" w:eastAsia="宋体" w:cs="Times New Roman"/>
+          <w:rFonts w:hint="default" w:ascii="Times New Roman Regular" w:hAnsi="Times New Roman Regular" w:eastAsia="宋体" w:cs="Times New Roman Regular"/>
           <w:sz w:val="24"/>
           <w:szCs w:val="24"/>
         </w:rPr>
@@ -1151,7 +1134,7 @@
       </w:r>
       <w:r>
         <w:rPr>
-          <w:rFonts w:ascii="Times New Roman" w:hAnsi="Times New Roman" w:eastAsia="宋体" w:cs="Times New Roman"/>
+          <w:rFonts w:hint="default" w:ascii="Times New Roman Regular" w:hAnsi="Times New Roman Regular" w:eastAsia="宋体" w:cs="Times New Roman Regular"/>
           <w:sz w:val="24"/>
           <w:szCs w:val="24"/>
         </w:rPr>
@@ -1159,31 +1142,37 @@
       </w:r>
       <w:r>
         <w:rPr>
-          <w:rFonts w:hint="eastAsia" w:ascii="Times New Roman" w:hAnsi="Times New Roman" w:eastAsia="宋体" w:cs="Times New Roman"/>
+          <w:rFonts w:hint="default" w:ascii="Times New Roman Regular" w:hAnsi="Times New Roman Regular" w:eastAsia="宋体" w:cs="Times New Roman Regular"/>
           <w:sz w:val="24"/>
           <w:szCs w:val="24"/>
         </w:rPr>
         <w:t xml:space="preserve"> account.</w:t>
       </w:r>
     </w:p>
-    <w:p/>
     <w:p>
       <w:pPr>
+        <w:rPr>
+          <w:rFonts w:hint="default" w:ascii="Times New Roman Regular" w:hAnsi="Times New Roman Regular" w:cs="Times New Roman Regular"/>
+        </w:rPr>
+      </w:pPr>
+    </w:p>
+    <w:p>
+      <w:pPr>
         <w:pStyle w:val="3"/>
         <w:rPr>
-          <w:rFonts w:cs="Times New Roman"/>
+          <w:rFonts w:hint="default" w:ascii="Times New Roman Regular" w:hAnsi="Times New Roman Regular" w:cs="Times New Roman Regular"/>
         </w:rPr>
       </w:pPr>
       <w:bookmarkStart w:id="2" w:name="_Toc1575746417"/>
       <w:r>
         <w:rPr>
-          <w:rFonts w:eastAsia="微软雅黑" w:cs="Times New Roman"/>
+          <w:rFonts w:hint="default" w:ascii="Times New Roman Regular" w:hAnsi="Times New Roman Regular" w:eastAsia="微软雅黑" w:cs="Times New Roman Regular"/>
         </w:rPr>
         <w:t xml:space="preserve">2.2 Log on to </w:t>
       </w:r>
       <w:r>
         <w:rPr>
-          <w:rFonts w:hint="eastAsia" w:eastAsia="微软雅黑" w:cs="Times New Roman"/>
+          <w:rFonts w:hint="default" w:ascii="Times New Roman Regular" w:hAnsi="Times New Roman Regular" w:eastAsia="微软雅黑" w:cs="Times New Roman Regular"/>
         </w:rPr>
         <w:t>QDP</w:t>
       </w:r>
@@ -1191,17 +1180,17 @@
     </w:p>
     <w:p>
       <w:pPr>
-        <w:pStyle w:val="22"/>
+        <w:pStyle w:val="23"/>
         <w:ind w:left="357" w:firstLine="0" w:firstLineChars="0"/>
         <w:rPr>
-          <w:rFonts w:ascii="Times New Roman" w:hAnsi="Times New Roman" w:eastAsia="宋体" w:cs="Times New Roman"/>
-          <w:sz w:val="24"/>
-          <w:szCs w:val="24"/>
-        </w:rPr>
-      </w:pPr>
-      <w:r>
-        <w:rPr>
-          <w:rFonts w:ascii="Times New Roman" w:hAnsi="Times New Roman" w:eastAsia="宋体" w:cs="Times New Roman"/>
+          <w:rFonts w:hint="default" w:ascii="Times New Roman Regular" w:hAnsi="Times New Roman Regular" w:eastAsia="宋体" w:cs="Times New Roman Regular"/>
+          <w:sz w:val="24"/>
+          <w:szCs w:val="24"/>
+        </w:rPr>
+      </w:pPr>
+      <w:r>
+        <w:rPr>
+          <w:rFonts w:hint="default" w:ascii="Times New Roman Regular" w:hAnsi="Times New Roman Regular" w:eastAsia="宋体" w:cs="Times New Roman Regular"/>
           <w:sz w:val="24"/>
           <w:szCs w:val="24"/>
         </w:rPr>
@@ -1211,12 +1200,15 @@
     <w:p>
       <w:pPr>
         <w:rPr>
-          <w:rFonts w:ascii="Times New Roman" w:hAnsi="Times New Roman" w:eastAsia="宋体" w:cs="Times New Roman"/>
-          <w:sz w:val="24"/>
-          <w:szCs w:val="24"/>
-        </w:rPr>
-      </w:pPr>
-      <w:r>
+          <w:rFonts w:hint="default" w:ascii="Times New Roman Regular" w:hAnsi="Times New Roman Regular" w:eastAsia="宋体" w:cs="Times New Roman Regular"/>
+          <w:sz w:val="24"/>
+          <w:szCs w:val="24"/>
+        </w:rPr>
+      </w:pPr>
+      <w:r>
+        <w:rPr>
+          <w:rFonts w:hint="default" w:ascii="Times New Roman Regular" w:hAnsi="Times New Roman Regular" w:cs="Times New Roman Regular"/>
+        </w:rPr>
         <mc:AlternateContent>
           <mc:Choice Requires="wps">
             <w:drawing>
@@ -1288,6 +1280,9 @@
         </mc:AlternateContent>
       </w:r>
       <w:r>
+        <w:rPr>
+          <w:rFonts w:hint="default" w:ascii="Times New Roman Regular" w:hAnsi="Times New Roman Regular" w:cs="Times New Roman Regular"/>
+        </w:rPr>
         <w:drawing>
           <wp:inline distT="0" distB="0" distL="0" distR="0">
             <wp:extent cx="5274310" cy="2680970"/>
@@ -1330,12 +1325,15 @@
     <w:p>
       <w:pPr>
         <w:rPr>
-          <w:rFonts w:ascii="Times New Roman" w:hAnsi="Times New Roman" w:eastAsia="宋体" w:cs="Times New Roman"/>
-          <w:sz w:val="24"/>
-          <w:szCs w:val="24"/>
-        </w:rPr>
-      </w:pPr>
-      <w:r>
+          <w:rFonts w:hint="default" w:ascii="Times New Roman Regular" w:hAnsi="Times New Roman Regular" w:eastAsia="宋体" w:cs="Times New Roman Regular"/>
+          <w:sz w:val="24"/>
+          <w:szCs w:val="24"/>
+        </w:rPr>
+      </w:pPr>
+      <w:r>
+        <w:rPr>
+          <w:rFonts w:hint="default" w:ascii="Times New Roman Regular" w:hAnsi="Times New Roman Regular" w:cs="Times New Roman Regular"/>
+        </w:rPr>
         <w:drawing>
           <wp:inline distT="0" distB="0" distL="0" distR="0">
             <wp:extent cx="5319395" cy="2609215"/>
@@ -1379,19 +1377,19 @@
       <w:pPr>
         <w:pStyle w:val="3"/>
         <w:rPr>
-          <w:rFonts w:cs="Times New Roman"/>
+          <w:rFonts w:hint="default" w:ascii="Times New Roman Regular" w:hAnsi="Times New Roman Regular" w:cs="Times New Roman Regular"/>
         </w:rPr>
       </w:pPr>
       <w:bookmarkStart w:id="3" w:name="_Toc801695715"/>
       <w:r>
         <w:rPr>
-          <w:rFonts w:eastAsia="微软雅黑" w:cs="Times New Roman"/>
+          <w:rFonts w:hint="default" w:ascii="Times New Roman Regular" w:hAnsi="Times New Roman Regular" w:eastAsia="微软雅黑" w:cs="Times New Roman Regular"/>
         </w:rPr>
         <w:t xml:space="preserve">2.3 Select </w:t>
       </w:r>
       <w:r>
         <w:rPr>
-          <w:rFonts w:cs="Times New Roman"/>
+          <w:rFonts w:hint="default" w:ascii="Times New Roman Regular" w:hAnsi="Times New Roman Regular" w:cs="Times New Roman Regular"/>
         </w:rPr>
         <w:t>Quality Assessment&gt; QC Apps</w:t>
       </w:r>
@@ -1400,12 +1398,15 @@
     <w:p>
       <w:pPr>
         <w:rPr>
-          <w:rFonts w:ascii="Times New Roman" w:hAnsi="Times New Roman" w:eastAsia="宋体" w:cs="Times New Roman"/>
-          <w:sz w:val="24"/>
-          <w:szCs w:val="24"/>
-        </w:rPr>
-      </w:pPr>
-      <w:r>
+          <w:rFonts w:hint="default" w:ascii="Times New Roman Regular" w:hAnsi="Times New Roman Regular" w:eastAsia="宋体" w:cs="Times New Roman Regular"/>
+          <w:sz w:val="24"/>
+          <w:szCs w:val="24"/>
+        </w:rPr>
+      </w:pPr>
+      <w:r>
+        <w:rPr>
+          <w:rFonts w:hint="default" w:ascii="Times New Roman Regular" w:hAnsi="Times New Roman Regular" w:cs="Times New Roman Regular"/>
+        </w:rPr>
         <mc:AlternateContent>
           <mc:Choice Requires="wps">
             <w:drawing>
@@ -1477,6 +1478,9 @@
         </mc:AlternateContent>
       </w:r>
       <w:r>
+        <w:rPr>
+          <w:rFonts w:hint="default" w:ascii="Times New Roman Regular" w:hAnsi="Times New Roman Regular" w:cs="Times New Roman Regular"/>
+        </w:rPr>
         <mc:AlternateContent>
           <mc:Choice Requires="wps">
             <w:drawing>
@@ -1548,6 +1552,9 @@
         </mc:AlternateContent>
       </w:r>
       <w:r>
+        <w:rPr>
+          <w:rFonts w:hint="default" w:ascii="Times New Roman Regular" w:hAnsi="Times New Roman Regular" w:cs="Times New Roman Regular"/>
+        </w:rPr>
         <w:drawing>
           <wp:inline distT="0" distB="0" distL="0" distR="0">
             <wp:extent cx="5274310" cy="2587625"/>
@@ -1592,14 +1599,14 @@
         <w:widowControl/>
         <w:jc w:val="left"/>
         <w:rPr>
-          <w:rFonts w:ascii="Times New Roman" w:hAnsi="Times New Roman" w:eastAsia="宋体" w:cs="Times New Roman"/>
-          <w:sz w:val="24"/>
-          <w:szCs w:val="24"/>
-        </w:rPr>
-      </w:pPr>
-      <w:r>
-        <w:rPr>
-          <w:rFonts w:ascii="Times New Roman" w:hAnsi="Times New Roman" w:eastAsia="宋体" w:cs="Times New Roman"/>
+          <w:rFonts w:hint="default" w:ascii="Times New Roman Regular" w:hAnsi="Times New Roman Regular" w:eastAsia="宋体" w:cs="Times New Roman Regular"/>
+          <w:sz w:val="24"/>
+          <w:szCs w:val="24"/>
+        </w:rPr>
+      </w:pPr>
+      <w:r>
+        <w:rPr>
+          <w:rFonts w:hint="default" w:ascii="Times New Roman Regular" w:hAnsi="Times New Roman Regular" w:eastAsia="宋体" w:cs="Times New Roman Regular"/>
           <w:sz w:val="24"/>
           <w:szCs w:val="24"/>
         </w:rPr>
@@ -1613,14 +1620,20 @@
           <w:ilvl w:val="0"/>
           <w:numId w:val="1"/>
         </w:numPr>
+        <w:rPr>
+          <w:rFonts w:hint="default" w:ascii="Times New Roman Regular" w:hAnsi="Times New Roman Regular" w:cs="Times New Roman Regular"/>
+        </w:rPr>
       </w:pPr>
       <w:bookmarkStart w:id="4" w:name="_Toc787480727"/>
       <w:r>
+        <w:rPr>
+          <w:rFonts w:hint="default" w:ascii="Times New Roman Regular" w:hAnsi="Times New Roman Regular" w:cs="Times New Roman Regular"/>
+        </w:rPr>
         <w:t xml:space="preserve">Upload </w:t>
       </w:r>
       <w:r>
         <w:rPr>
-          <w:rFonts w:hint="eastAsia"/>
+          <w:rFonts w:hint="default" w:ascii="Times New Roman Regular" w:hAnsi="Times New Roman Regular" w:cs="Times New Roman Regular"/>
         </w:rPr>
         <w:t>DNA sequencing data</w:t>
       </w:r>
@@ -1630,19 +1643,19 @@
       <w:pPr>
         <w:pStyle w:val="3"/>
         <w:rPr>
-          <w:rFonts w:cs="Times New Roman"/>
+          <w:rFonts w:hint="default" w:ascii="Times New Roman Regular" w:hAnsi="Times New Roman Regular" w:cs="Times New Roman Regular"/>
         </w:rPr>
       </w:pPr>
       <w:bookmarkStart w:id="5" w:name="_Toc246862228"/>
       <w:r>
         <w:rPr>
-          <w:rFonts w:eastAsia="微软雅黑" w:cs="Times New Roman"/>
+          <w:rFonts w:hint="default" w:ascii="Times New Roman Regular" w:hAnsi="Times New Roman Regular" w:eastAsia="微软雅黑" w:cs="Times New Roman Regular"/>
         </w:rPr>
         <w:t xml:space="preserve">3.1 Select </w:t>
       </w:r>
       <w:r>
         <w:rPr>
-          <w:rFonts w:cs="Times New Roman"/>
+          <w:rFonts w:hint="default" w:ascii="Times New Roman Regular" w:hAnsi="Times New Roman Regular" w:cs="Times New Roman Regular"/>
         </w:rPr>
         <w:t>Genomic&gt; Upload Your Data&gt; Run</w:t>
       </w:r>
@@ -1651,12 +1664,15 @@
     <w:p>
       <w:pPr>
         <w:rPr>
-          <w:rFonts w:ascii="Times New Roman" w:hAnsi="Times New Roman" w:eastAsia="宋体" w:cs="Times New Roman"/>
-          <w:sz w:val="24"/>
-          <w:szCs w:val="24"/>
-        </w:rPr>
-      </w:pPr>
-      <w:r>
+          <w:rFonts w:hint="default" w:ascii="Times New Roman Regular" w:hAnsi="Times New Roman Regular" w:eastAsia="宋体" w:cs="Times New Roman Regular"/>
+          <w:sz w:val="24"/>
+          <w:szCs w:val="24"/>
+        </w:rPr>
+      </w:pPr>
+      <w:r>
+        <w:rPr>
+          <w:rFonts w:hint="default" w:ascii="Times New Roman Regular" w:hAnsi="Times New Roman Regular" w:cs="Times New Roman Regular"/>
+        </w:rPr>
         <mc:AlternateContent>
           <mc:Choice Requires="wps">
             <w:drawing>
@@ -1728,6 +1744,9 @@
         </mc:AlternateContent>
       </w:r>
       <w:r>
+        <w:rPr>
+          <w:rFonts w:hint="default" w:ascii="Times New Roman Regular" w:hAnsi="Times New Roman Regular" w:cs="Times New Roman Regular"/>
+        </w:rPr>
         <mc:AlternateContent>
           <mc:Choice Requires="wps">
             <w:drawing>
@@ -1799,6 +1818,9 @@
         </mc:AlternateContent>
       </w:r>
       <w:r>
+        <w:rPr>
+          <w:rFonts w:hint="default" w:ascii="Times New Roman Regular" w:hAnsi="Times New Roman Regular" w:cs="Times New Roman Regular"/>
+        </w:rPr>
         <w:drawing>
           <wp:inline distT="0" distB="0" distL="0" distR="0">
             <wp:extent cx="5274310" cy="2587625"/>
@@ -1842,26 +1864,26 @@
       <w:pPr>
         <w:pStyle w:val="3"/>
         <w:rPr>
-          <w:rFonts w:cs="Times New Roman"/>
+          <w:rFonts w:hint="default" w:ascii="Times New Roman Regular" w:hAnsi="Times New Roman Regular" w:cs="Times New Roman Regular"/>
         </w:rPr>
       </w:pPr>
       <w:bookmarkStart w:id="6" w:name="_Toc75059992"/>
       <w:r>
         <w:rPr>
-          <w:rFonts w:eastAsia="微软雅黑" w:cs="Times New Roman"/>
+          <w:rFonts w:hint="default" w:ascii="Times New Roman Regular" w:hAnsi="Times New Roman Regular" w:eastAsia="微软雅黑" w:cs="Times New Roman Regular"/>
         </w:rPr>
         <w:t>3.2 Click the symbol called “</w:t>
       </w:r>
       <w:r>
         <w:rPr>
-          <w:rFonts w:cs="Times New Roman"/>
+          <w:rFonts w:hint="default" w:ascii="Times New Roman Regular" w:hAnsi="Times New Roman Regular" w:cs="Times New Roman Regular"/>
         </w:rPr>
         <w:t>Register &amp; Upload Your Data</w:t>
       </w:r>
       <w:bookmarkEnd w:id="6"/>
       <w:r>
         <w:rPr>
-          <w:rFonts w:cs="Times New Roman"/>
+          <w:rFonts w:hint="default" w:ascii="Times New Roman Regular" w:hAnsi="Times New Roman Regular" w:cs="Times New Roman Regular"/>
         </w:rPr>
         <w:t>”</w:t>
       </w:r>
@@ -1869,12 +1891,15 @@
     <w:p>
       <w:pPr>
         <w:rPr>
-          <w:rFonts w:ascii="Times New Roman" w:hAnsi="Times New Roman" w:eastAsia="宋体" w:cs="Times New Roman"/>
-          <w:sz w:val="24"/>
-          <w:szCs w:val="24"/>
-        </w:rPr>
-      </w:pPr>
-      <w:r>
+          <w:rFonts w:hint="default" w:ascii="Times New Roman Regular" w:hAnsi="Times New Roman Regular" w:eastAsia="宋体" w:cs="Times New Roman Regular"/>
+          <w:sz w:val="24"/>
+          <w:szCs w:val="24"/>
+        </w:rPr>
+      </w:pPr>
+      <w:r>
+        <w:rPr>
+          <w:rFonts w:hint="default" w:ascii="Times New Roman Regular" w:hAnsi="Times New Roman Regular" w:cs="Times New Roman Regular"/>
+        </w:rPr>
         <mc:AlternateContent>
           <mc:Choice Requires="wps">
             <w:drawing>
@@ -1946,6 +1971,9 @@
         </mc:AlternateContent>
       </w:r>
       <w:r>
+        <w:rPr>
+          <w:rFonts w:hint="default" w:ascii="Times New Roman Regular" w:hAnsi="Times New Roman Regular" w:cs="Times New Roman Regular"/>
+        </w:rPr>
         <w:drawing>
           <wp:inline distT="0" distB="0" distL="0" distR="0">
             <wp:extent cx="5274310" cy="2587625"/>
@@ -1990,14 +2018,14 @@
         <w:widowControl/>
         <w:jc w:val="left"/>
         <w:rPr>
-          <w:rFonts w:ascii="Times New Roman" w:hAnsi="Times New Roman" w:eastAsia="宋体" w:cs="Times New Roman"/>
+          <w:rFonts w:hint="default" w:ascii="Times New Roman Regular" w:hAnsi="Times New Roman Regular" w:eastAsia="宋体" w:cs="Times New Roman Regular"/>
           <w:b/>
           <w:sz w:val="24"/>
         </w:rPr>
       </w:pPr>
       <w:r>
         <w:rPr>
-          <w:rFonts w:ascii="Times New Roman" w:hAnsi="Times New Roman" w:eastAsia="宋体" w:cs="Times New Roman"/>
+          <w:rFonts w:hint="default" w:ascii="Times New Roman Regular" w:hAnsi="Times New Roman Regular" w:eastAsia="宋体" w:cs="Times New Roman Regular"/>
           <w:b/>
           <w:sz w:val="24"/>
         </w:rPr>
@@ -2008,55 +2036,55 @@
       <w:pPr>
         <w:pStyle w:val="3"/>
         <w:rPr>
-          <w:rFonts w:cs="Times New Roman"/>
+          <w:rFonts w:hint="default" w:ascii="Times New Roman Regular" w:hAnsi="Times New Roman Regular" w:cs="Times New Roman Regular"/>
         </w:rPr>
       </w:pPr>
       <w:bookmarkStart w:id="7" w:name="_Toc960384755"/>
       <w:r>
         <w:rPr>
-          <w:rFonts w:eastAsia="微软雅黑" w:cs="Times New Roman"/>
+          <w:rFonts w:hint="default" w:ascii="Times New Roman Regular" w:hAnsi="Times New Roman Regular" w:eastAsia="微软雅黑" w:cs="Times New Roman Regular"/>
         </w:rPr>
         <w:t xml:space="preserve">3.3 </w:t>
       </w:r>
       <w:r>
         <w:rPr>
-          <w:rFonts w:hint="eastAsia" w:eastAsia="微软雅黑" w:cs="Times New Roman"/>
+          <w:rFonts w:hint="default" w:ascii="Times New Roman Regular" w:hAnsi="Times New Roman Regular" w:eastAsia="微软雅黑" w:cs="Times New Roman Regular"/>
         </w:rPr>
         <w:t>Fill in</w:t>
       </w:r>
       <w:r>
         <w:rPr>
-          <w:rFonts w:eastAsia="微软雅黑" w:cs="Times New Roman"/>
+          <w:rFonts w:hint="default" w:ascii="Times New Roman Regular" w:hAnsi="Times New Roman Regular" w:eastAsia="微软雅黑" w:cs="Times New Roman Regular"/>
         </w:rPr>
         <w:t xml:space="preserve"> </w:t>
       </w:r>
       <w:r>
         <w:rPr>
-          <w:rFonts w:cs="Times New Roman"/>
+          <w:rFonts w:hint="default" w:ascii="Times New Roman Regular" w:hAnsi="Times New Roman Regular" w:cs="Times New Roman Regular"/>
         </w:rPr>
         <w:t xml:space="preserve">Dataset Name, DataType </w:t>
       </w:r>
       <w:r>
         <w:rPr>
-          <w:rFonts w:eastAsia="微软雅黑" w:cs="Times New Roman"/>
+          <w:rFonts w:hint="default" w:ascii="Times New Roman Regular" w:hAnsi="Times New Roman Regular" w:eastAsia="微软雅黑" w:cs="Times New Roman Regular"/>
         </w:rPr>
         <w:t xml:space="preserve">select </w:t>
       </w:r>
       <w:r>
         <w:rPr>
-          <w:rFonts w:cs="Times New Roman"/>
+          <w:rFonts w:hint="default" w:ascii="Times New Roman Regular" w:hAnsi="Times New Roman Regular" w:cs="Times New Roman Regular"/>
         </w:rPr>
         <w:t xml:space="preserve">Genomics, and </w:t>
       </w:r>
       <w:r>
         <w:rPr>
-          <w:rFonts w:eastAsia="微软雅黑" w:cs="Times New Roman"/>
+          <w:rFonts w:hint="default" w:ascii="Times New Roman Regular" w:hAnsi="Times New Roman Regular" w:eastAsia="微软雅黑" w:cs="Times New Roman Regular"/>
         </w:rPr>
         <w:t xml:space="preserve">click </w:t>
       </w:r>
       <w:r>
         <w:rPr>
-          <w:rFonts w:cs="Times New Roman"/>
+          <w:rFonts w:hint="default" w:ascii="Times New Roman Regular" w:hAnsi="Times New Roman Regular" w:cs="Times New Roman Regular"/>
         </w:rPr>
         <w:t>Submit</w:t>
       </w:r>
@@ -2065,12 +2093,15 @@
     <w:p>
       <w:pPr>
         <w:rPr>
-          <w:rFonts w:ascii="Times New Roman" w:hAnsi="Times New Roman" w:eastAsia="宋体" w:cs="Times New Roman"/>
-          <w:sz w:val="24"/>
-          <w:szCs w:val="24"/>
-        </w:rPr>
-      </w:pPr>
-      <w:r>
+          <w:rFonts w:hint="default" w:ascii="Times New Roman Regular" w:hAnsi="Times New Roman Regular" w:eastAsia="宋体" w:cs="Times New Roman Regular"/>
+          <w:sz w:val="24"/>
+          <w:szCs w:val="24"/>
+        </w:rPr>
+      </w:pPr>
+      <w:r>
+        <w:rPr>
+          <w:rFonts w:hint="default" w:ascii="Times New Roman Regular" w:hAnsi="Times New Roman Regular" w:cs="Times New Roman Regular"/>
+        </w:rPr>
         <mc:AlternateContent>
           <mc:Choice Requires="wps">
             <w:drawing>
@@ -2142,6 +2173,9 @@
         </mc:AlternateContent>
       </w:r>
       <w:r>
+        <w:rPr>
+          <w:rFonts w:hint="default" w:ascii="Times New Roman Regular" w:hAnsi="Times New Roman Regular" w:cs="Times New Roman Regular"/>
+        </w:rPr>
         <mc:AlternateContent>
           <mc:Choice Requires="wps">
             <w:drawing>
@@ -2213,6 +2247,9 @@
         </mc:AlternateContent>
       </w:r>
       <w:r>
+        <w:rPr>
+          <w:rFonts w:hint="default" w:ascii="Times New Roman Regular" w:hAnsi="Times New Roman Regular" w:cs="Times New Roman Regular"/>
+        </w:rPr>
         <mc:AlternateContent>
           <mc:Choice Requires="wps">
             <w:drawing>
@@ -2284,6 +2321,9 @@
         </mc:AlternateContent>
       </w:r>
       <w:r>
+        <w:rPr>
+          <w:rFonts w:hint="default" w:ascii="Times New Roman Regular" w:hAnsi="Times New Roman Regular" w:cs="Times New Roman Regular"/>
+        </w:rPr>
         <w:drawing>
           <wp:inline distT="0" distB="0" distL="0" distR="0">
             <wp:extent cx="5274310" cy="2587625"/>
@@ -2332,50 +2372,50 @@
         </w:numPr>
         <w:ind w:left="360" w:hanging="360"/>
         <w:rPr>
-          <w:rFonts w:eastAsia="微软雅黑" w:cs="Times New Roman"/>
+          <w:rFonts w:hint="default" w:ascii="Times New Roman Regular" w:hAnsi="Times New Roman Regular" w:eastAsia="微软雅黑" w:cs="Times New Roman Regular"/>
           <w:szCs w:val="24"/>
         </w:rPr>
       </w:pPr>
       <w:bookmarkStart w:id="8" w:name="_Toc699486433"/>
       <w:r>
         <w:rPr>
-          <w:rFonts w:eastAsia="微软雅黑" w:cs="Times New Roman"/>
+          <w:rFonts w:hint="default" w:ascii="Times New Roman Regular" w:hAnsi="Times New Roman Regular" w:eastAsia="微软雅黑" w:cs="Times New Roman Regular"/>
         </w:rPr>
         <w:t>Click the symbol called “</w:t>
       </w:r>
       <w:r>
         <w:rPr>
-          <w:rFonts w:cs="Times New Roman"/>
+          <w:rFonts w:hint="default" w:ascii="Times New Roman Regular" w:hAnsi="Times New Roman Regular" w:cs="Times New Roman Regular"/>
         </w:rPr>
         <w:t xml:space="preserve">New Token”. </w:t>
       </w:r>
       <w:r>
         <w:rPr>
-          <w:rFonts w:eastAsia="微软雅黑" w:cs="Times New Roman"/>
+          <w:rFonts w:hint="default" w:ascii="Times New Roman Regular" w:hAnsi="Times New Roman Regular" w:eastAsia="微软雅黑" w:cs="Times New Roman Regular"/>
         </w:rPr>
         <w:t xml:space="preserve">Copy the </w:t>
       </w:r>
       <w:r>
         <w:rPr>
-          <w:rFonts w:cs="Times New Roman"/>
+          <w:rFonts w:hint="default" w:ascii="Times New Roman Regular" w:hAnsi="Times New Roman Regular" w:cs="Times New Roman Regular"/>
         </w:rPr>
         <w:t xml:space="preserve">autorizedCode, which is </w:t>
       </w:r>
       <w:r>
         <w:rPr>
-          <w:rFonts w:hint="eastAsia" w:eastAsia="微软雅黑" w:cs="Times New Roman"/>
+          <w:rFonts w:hint="default" w:ascii="Times New Roman Regular" w:hAnsi="Times New Roman Regular" w:eastAsia="微软雅黑" w:cs="Times New Roman Regular"/>
         </w:rPr>
         <w:t xml:space="preserve">for subsequent </w:t>
       </w:r>
       <w:r>
         <w:rPr>
-          <w:rFonts w:eastAsia="微软雅黑" w:cs="Times New Roman"/>
+          <w:rFonts w:hint="default" w:ascii="Times New Roman Regular" w:hAnsi="Times New Roman Regular" w:eastAsia="微软雅黑" w:cs="Times New Roman Regular"/>
         </w:rPr>
         <w:t>ossbrowser</w:t>
       </w:r>
       <w:r>
         <w:rPr>
-          <w:rFonts w:hint="eastAsia" w:eastAsia="微软雅黑" w:cs="Times New Roman"/>
+          <w:rFonts w:hint="default" w:ascii="Times New Roman Regular" w:hAnsi="Times New Roman Regular" w:eastAsia="微软雅黑" w:cs="Times New Roman Regular"/>
         </w:rPr>
         <w:t xml:space="preserve"> login</w:t>
       </w:r>
@@ -2384,12 +2424,15 @@
     <w:p>
       <w:pPr>
         <w:rPr>
-          <w:rFonts w:ascii="Times New Roman" w:hAnsi="Times New Roman" w:eastAsia="宋体" w:cs="Times New Roman"/>
-          <w:sz w:val="24"/>
-          <w:szCs w:val="24"/>
-        </w:rPr>
-      </w:pPr>
-      <w:r>
+          <w:rFonts w:hint="default" w:ascii="Times New Roman Regular" w:hAnsi="Times New Roman Regular" w:eastAsia="宋体" w:cs="Times New Roman Regular"/>
+          <w:sz w:val="24"/>
+          <w:szCs w:val="24"/>
+        </w:rPr>
+      </w:pPr>
+      <w:r>
+        <w:rPr>
+          <w:rFonts w:hint="default" w:ascii="Times New Roman Regular" w:hAnsi="Times New Roman Regular" w:cs="Times New Roman Regular"/>
+        </w:rPr>
         <mc:AlternateContent>
           <mc:Choice Requires="wps">
             <w:drawing>
@@ -2461,6 +2504,9 @@
         </mc:AlternateContent>
       </w:r>
       <w:r>
+        <w:rPr>
+          <w:rFonts w:hint="default" w:ascii="Times New Roman Regular" w:hAnsi="Times New Roman Regular" w:cs="Times New Roman Regular"/>
+        </w:rPr>
         <mc:AlternateContent>
           <mc:Choice Requires="wps">
             <w:drawing>
@@ -2532,6 +2578,9 @@
         </mc:AlternateContent>
       </w:r>
       <w:r>
+        <w:rPr>
+          <w:rFonts w:hint="default" w:ascii="Times New Roman Regular" w:hAnsi="Times New Roman Regular" w:cs="Times New Roman Regular"/>
+        </w:rPr>
         <mc:AlternateContent>
           <mc:Choice Requires="wps">
             <w:drawing>
@@ -2603,6 +2652,9 @@
         </mc:AlternateContent>
       </w:r>
       <w:r>
+        <w:rPr>
+          <w:rFonts w:hint="default" w:ascii="Times New Roman Regular" w:hAnsi="Times New Roman Regular" w:cs="Times New Roman Regular"/>
+        </w:rPr>
         <w:drawing>
           <wp:inline distT="0" distB="0" distL="0" distR="0">
             <wp:extent cx="5274310" cy="2587625"/>
@@ -2644,672 +2696,117 @@
     </w:p>
     <w:p>
       <w:pPr>
-        <w:widowControl/>
-        <w:jc w:val="left"/>
-        <w:rPr>
-          <w:rFonts w:ascii="Times New Roman" w:hAnsi="Times New Roman" w:eastAsia="宋体" w:cs="Times New Roman"/>
-          <w:sz w:val="24"/>
-          <w:szCs w:val="24"/>
-        </w:rPr>
-      </w:pPr>
-      <w:r>
-        <w:rPr>
-          <w:rFonts w:ascii="Times New Roman" w:hAnsi="Times New Roman" w:eastAsia="宋体" w:cs="Times New Roman"/>
-          <w:sz w:val="24"/>
-          <w:szCs w:val="24"/>
-        </w:rPr>
-        <w:br w:type="page"/>
-      </w:r>
-    </w:p>
-    <w:p>
-      <w:pPr>
         <w:pStyle w:val="3"/>
         <w:numPr>
           <w:ilvl w:val="1"/>
-          <w:numId w:val="4"/>
+          <w:numId w:val="3"/>
         </w:numPr>
-        <w:rPr>
-          <w:szCs w:val="24"/>
-        </w:rPr>
-      </w:pPr>
-      <w:r>
-        <w:rPr>
-          <w:rFonts w:ascii="微软雅黑" w:hAnsi="微软雅黑" w:eastAsia="微软雅黑" w:cs="微软雅黑"/>
-        </w:rPr>
-        <w:t xml:space="preserve"> </w:t>
-      </w:r>
+        <w:ind w:left="360" w:hanging="360"/>
+        <w:rPr>
+          <w:rFonts w:hint="default" w:ascii="Times New Roman Regular" w:hAnsi="Times New Roman Regular" w:eastAsia="微软雅黑" w:cs="Times New Roman Regular"/>
+        </w:rPr>
+      </w:pPr>
       <w:bookmarkStart w:id="9" w:name="_Toc942995753"/>
       <w:r>
         <w:rPr>
-          <w:rFonts w:ascii="Times New Roman" w:hAnsi="Times New Roman" w:eastAsia="微软雅黑" w:cs="Times New Roman"/>
-        </w:rPr>
-        <w:t>Login</w:t>
-      </w:r>
-      <w:r>
-        <w:rPr>
-          <w:rFonts w:eastAsia="微软雅黑" w:cs="Times New Roman"/>
-        </w:rPr>
-        <w:t xml:space="preserve"> on to ossbrowser by using an authorization code, which is copied in Step 3.3</w:t>
+          <w:rFonts w:hint="default" w:ascii="Times New Roman Regular" w:hAnsi="Times New Roman Regular" w:eastAsia="微软雅黑" w:cs="Times New Roman Regular"/>
+        </w:rPr>
+        <w:t>Please follow the ossutil document</w:t>
       </w:r>
       <w:bookmarkEnd w:id="9"/>
+      <w:r>
+        <w:rPr>
+          <w:rFonts w:hint="default" w:ascii="Times New Roman Regular" w:hAnsi="Times New Roman Regular" w:eastAsia="微软雅黑" w:cs="Times New Roman Regular"/>
+        </w:rPr>
+        <w:t xml:space="preserve"> to upload y</w:t>
+      </w:r>
+      <w:bookmarkStart w:id="21" w:name="_GoBack"/>
+      <w:bookmarkEnd w:id="21"/>
+      <w:r>
+        <w:rPr>
+          <w:rFonts w:hint="default" w:ascii="Times New Roman Regular" w:hAnsi="Times New Roman Regular" w:eastAsia="微软雅黑" w:cs="Times New Roman Regular"/>
+        </w:rPr>
+        <w:t>our data.</w:t>
+      </w:r>
     </w:p>
     <w:p>
       <w:pPr>
         <w:rPr>
-          <w:rFonts w:ascii="Times New Roman" w:hAnsi="Times New Roman" w:eastAsia="宋体" w:cs="Times New Roman"/>
-          <w:sz w:val="24"/>
-          <w:szCs w:val="24"/>
-        </w:rPr>
-      </w:pPr>
-      <w:r>
-        <mc:AlternateContent>
-          <mc:Choice Requires="wps">
-            <w:drawing>
-              <wp:anchor distT="0" distB="0" distL="114300" distR="114300" simplePos="0" relativeHeight="251674624" behindDoc="0" locked="0" layoutInCell="1" allowOverlap="1">
-                <wp:simplePos x="0" y="0"/>
-                <wp:positionH relativeFrom="margin">
-                  <wp:posOffset>1779270</wp:posOffset>
-                </wp:positionH>
-                <wp:positionV relativeFrom="paragraph">
-                  <wp:posOffset>1733550</wp:posOffset>
-                </wp:positionV>
-                <wp:extent cx="430530" cy="201930"/>
-                <wp:effectExtent l="19050" t="19050" r="26670" b="26670"/>
-                <wp:wrapNone/>
-                <wp:docPr id="42" name="矩形 42"/>
-                <wp:cNvGraphicFramePr/>
-                <a:graphic xmlns:a="http://schemas.openxmlformats.org/drawingml/2006/main">
-                  <a:graphicData uri="http://schemas.microsoft.com/office/word/2010/wordprocessingShape">
-                    <wps:wsp>
-                      <wps:cNvSpPr/>
-                      <wps:spPr>
-                        <a:xfrm>
-                          <a:off x="0" y="0"/>
-                          <a:ext cx="430530" cy="201930"/>
-                        </a:xfrm>
-                        <a:prstGeom prst="rect">
-                          <a:avLst/>
-                        </a:prstGeom>
-                        <a:noFill/>
-                        <a:ln w="28575">
-                          <a:solidFill>
-                            <a:srgbClr val="FF0000"/>
-                          </a:solidFill>
-                        </a:ln>
-                      </wps:spPr>
-                      <wps:style>
-                        <a:lnRef idx="2">
-                          <a:schemeClr val="dk1"/>
-                        </a:lnRef>
-                        <a:fillRef idx="1">
-                          <a:schemeClr val="lt1"/>
-                        </a:fillRef>
-                        <a:effectRef idx="0">
-                          <a:schemeClr val="dk1"/>
-                        </a:effectRef>
-                        <a:fontRef idx="minor">
-                          <a:schemeClr val="dk1"/>
-                        </a:fontRef>
-                      </wps:style>
-                      <wps:bodyPr rot="0" spcFirstLastPara="0" vertOverflow="overflow" horzOverflow="overflow" vert="horz" wrap="square" lIns="91440" tIns="45720" rIns="91440" bIns="45720" numCol="1" spcCol="0" rtlCol="0" fromWordArt="0" anchor="ctr" anchorCtr="0" forceAA="0" compatLnSpc="1">
-                        <a:noAutofit/>
-                      </wps:bodyPr>
-                    </wps:wsp>
-                  </a:graphicData>
-                </a:graphic>
-              </wp:anchor>
-            </w:drawing>
-          </mc:Choice>
-          <mc:Fallback>
-            <w:pict>
-              <v:rect id="_x0000_s1026" o:spid="_x0000_s1026" o:spt="1" style="position:absolute;left:0pt;margin-left:140.1pt;margin-top:136.5pt;height:15.9pt;width:33.9pt;mso-position-horizontal-relative:margin;z-index:251674624;v-text-anchor:middle;mso-width-relative:page;mso-height-relative:page;" filled="f" stroked="t" coordsize="21600,21600" o:gfxdata="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">
-                <v:fill on="f" focussize="0,0"/>
-                <v:stroke weight="2.25pt" color="#FF0000 [3200]" miterlimit="8" joinstyle="miter"/>
-                <v:imagedata o:title=""/>
-                <o:lock v:ext="edit" aspectratio="f"/>
-              </v:rect>
-            </w:pict>
-          </mc:Fallback>
-        </mc:AlternateContent>
-      </w:r>
-      <w:r>
-        <mc:AlternateContent>
-          <mc:Choice Requires="wps">
-            <w:drawing>
-              <wp:anchor distT="0" distB="0" distL="114300" distR="114300" simplePos="0" relativeHeight="251672576" behindDoc="0" locked="0" layoutInCell="1" allowOverlap="1">
-                <wp:simplePos x="0" y="0"/>
-                <wp:positionH relativeFrom="margin">
-                  <wp:posOffset>1847850</wp:posOffset>
-                </wp:positionH>
-                <wp:positionV relativeFrom="paragraph">
-                  <wp:posOffset>643890</wp:posOffset>
-                </wp:positionV>
-                <wp:extent cx="2388870" cy="1017270"/>
-                <wp:effectExtent l="19050" t="19050" r="11430" b="11430"/>
-                <wp:wrapNone/>
-                <wp:docPr id="38" name="矩形 38"/>
-                <wp:cNvGraphicFramePr/>
-                <a:graphic xmlns:a="http://schemas.openxmlformats.org/drawingml/2006/main">
-                  <a:graphicData uri="http://schemas.microsoft.com/office/word/2010/wordprocessingShape">
-                    <wps:wsp>
-                      <wps:cNvSpPr/>
-                      <wps:spPr>
-                        <a:xfrm>
-                          <a:off x="0" y="0"/>
-                          <a:ext cx="2388870" cy="1017270"/>
-                        </a:xfrm>
-                        <a:prstGeom prst="rect">
-                          <a:avLst/>
-                        </a:prstGeom>
-                        <a:noFill/>
-                        <a:ln w="28575">
-                          <a:solidFill>
-                            <a:srgbClr val="FF0000"/>
-                          </a:solidFill>
-                        </a:ln>
-                      </wps:spPr>
-                      <wps:style>
-                        <a:lnRef idx="2">
-                          <a:schemeClr val="dk1"/>
-                        </a:lnRef>
-                        <a:fillRef idx="1">
-                          <a:schemeClr val="lt1"/>
-                        </a:fillRef>
-                        <a:effectRef idx="0">
-                          <a:schemeClr val="dk1"/>
-                        </a:effectRef>
-                        <a:fontRef idx="minor">
-                          <a:schemeClr val="dk1"/>
-                        </a:fontRef>
-                      </wps:style>
-                      <wps:bodyPr rot="0" spcFirstLastPara="0" vertOverflow="overflow" horzOverflow="overflow" vert="horz" wrap="square" lIns="91440" tIns="45720" rIns="91440" bIns="45720" numCol="1" spcCol="0" rtlCol="0" fromWordArt="0" anchor="ctr" anchorCtr="0" forceAA="0" compatLnSpc="1">
-                        <a:noAutofit/>
-                      </wps:bodyPr>
-                    </wps:wsp>
-                  </a:graphicData>
-                </a:graphic>
-              </wp:anchor>
-            </w:drawing>
-          </mc:Choice>
-          <mc:Fallback>
-            <w:pict>
-              <v:rect id="_x0000_s1026" o:spid="_x0000_s1026" o:spt="1" style="position:absolute;left:0pt;margin-left:145.5pt;margin-top:50.7pt;height:80.1pt;width:188.1pt;mso-position-horizontal-relative:margin;z-index:251672576;v-text-anchor:middle;mso-width-relative:page;mso-height-relative:page;" filled="f" stroked="t" coordsize="21600,21600" o:gfxdata="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">
-                <v:fill on="f" focussize="0,0"/>
-                <v:stroke weight="2.25pt" color="#FF0000 [3200]" miterlimit="8" joinstyle="miter"/>
-                <v:imagedata o:title=""/>
-                <o:lock v:ext="edit" aspectratio="f"/>
-              </v:rect>
-            </w:pict>
-          </mc:Fallback>
-        </mc:AlternateContent>
-      </w:r>
-      <w:r>
-        <mc:AlternateContent>
-          <mc:Choice Requires="wps">
-            <w:drawing>
-              <wp:anchor distT="0" distB="0" distL="114300" distR="114300" simplePos="0" relativeHeight="251671552" behindDoc="0" locked="0" layoutInCell="1" allowOverlap="1">
-                <wp:simplePos x="0" y="0"/>
-                <wp:positionH relativeFrom="margin">
-                  <wp:posOffset>1268730</wp:posOffset>
-                </wp:positionH>
-                <wp:positionV relativeFrom="paragraph">
-                  <wp:posOffset>407670</wp:posOffset>
-                </wp:positionV>
-                <wp:extent cx="483870" cy="240030"/>
-                <wp:effectExtent l="19050" t="19050" r="11430" b="26670"/>
-                <wp:wrapNone/>
-                <wp:docPr id="37" name="矩形 37"/>
-                <wp:cNvGraphicFramePr/>
-                <a:graphic xmlns:a="http://schemas.openxmlformats.org/drawingml/2006/main">
-                  <a:graphicData uri="http://schemas.microsoft.com/office/word/2010/wordprocessingShape">
-                    <wps:wsp>
-                      <wps:cNvSpPr/>
-                      <wps:spPr>
-                        <a:xfrm>
-                          <a:off x="0" y="0"/>
-                          <a:ext cx="483870" cy="240030"/>
-                        </a:xfrm>
-                        <a:prstGeom prst="rect">
-                          <a:avLst/>
-                        </a:prstGeom>
-                        <a:noFill/>
-                        <a:ln w="28575">
-                          <a:solidFill>
-                            <a:srgbClr val="FF0000"/>
-                          </a:solidFill>
-                        </a:ln>
-                      </wps:spPr>
-                      <wps:style>
-                        <a:lnRef idx="2">
-                          <a:schemeClr val="dk1"/>
-                        </a:lnRef>
-                        <a:fillRef idx="1">
-                          <a:schemeClr val="lt1"/>
-                        </a:fillRef>
-                        <a:effectRef idx="0">
-                          <a:schemeClr val="dk1"/>
-                        </a:effectRef>
-                        <a:fontRef idx="minor">
-                          <a:schemeClr val="dk1"/>
-                        </a:fontRef>
-                      </wps:style>
-                      <wps:bodyPr rot="0" spcFirstLastPara="0" vertOverflow="overflow" horzOverflow="overflow" vert="horz" wrap="square" lIns="91440" tIns="45720" rIns="91440" bIns="45720" numCol="1" spcCol="0" rtlCol="0" fromWordArt="0" anchor="ctr" anchorCtr="0" forceAA="0" compatLnSpc="1">
-                        <a:noAutofit/>
-                      </wps:bodyPr>
-                    </wps:wsp>
-                  </a:graphicData>
-                </a:graphic>
-              </wp:anchor>
-            </w:drawing>
-          </mc:Choice>
-          <mc:Fallback>
-            <w:pict>
-              <v:rect id="_x0000_s1026" o:spid="_x0000_s1026" o:spt="1" style="position:absolute;left:0pt;margin-left:99.9pt;margin-top:32.1pt;height:18.9pt;width:38.1pt;mso-position-horizontal-relative:margin;z-index:251671552;v-text-anchor:middle;mso-width-relative:page;mso-height-relative:page;" filled="f" stroked="t" coordsize="21600,21600" o:gfxdata="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">
-                <v:fill on="f" focussize="0,0"/>
-                <v:stroke weight="2.25pt" color="#FF0000 [3200]" miterlimit="8" joinstyle="miter"/>
-                <v:imagedata o:title=""/>
-                <o:lock v:ext="edit" aspectratio="f"/>
-              </v:rect>
-            </w:pict>
-          </mc:Fallback>
-        </mc:AlternateContent>
-      </w:r>
-      <w:r>
-        <w:drawing>
-          <wp:inline distT="0" distB="0" distL="0" distR="0">
-            <wp:extent cx="5274310" cy="2903220"/>
-            <wp:effectExtent l="0" t="0" r="2540" b="0"/>
-            <wp:docPr id="9" name="图片 9"/>
-            <wp:cNvGraphicFramePr>
-              <a:graphicFrameLocks xmlns:a="http://schemas.openxmlformats.org/drawingml/2006/main" noChangeAspect="1"/>
-            </wp:cNvGraphicFramePr>
-            <a:graphic xmlns:a="http://schemas.openxmlformats.org/drawingml/2006/main">
-              <a:graphicData uri="http://schemas.openxmlformats.org/drawingml/2006/picture">
-                <pic:pic xmlns:pic="http://schemas.openxmlformats.org/drawingml/2006/picture">
-                  <pic:nvPicPr>
-                    <pic:cNvPr id="9" name="图片 9"/>
-                    <pic:cNvPicPr>
-                      <a:picLocks noChangeAspect="1"/>
-                    </pic:cNvPicPr>
-                  </pic:nvPicPr>
-                  <pic:blipFill>
-                    <a:blip r:embed="rId15"/>
-                    <a:stretch>
-                      <a:fillRect/>
-                    </a:stretch>
-                  </pic:blipFill>
-                  <pic:spPr>
-                    <a:xfrm>
-                      <a:off x="0" y="0"/>
-                      <a:ext cx="5274310" cy="2903220"/>
-                    </a:xfrm>
-                    <a:prstGeom prst="rect">
-                      <a:avLst/>
-                    </a:prstGeom>
-                  </pic:spPr>
-                </pic:pic>
-              </a:graphicData>
-            </a:graphic>
-          </wp:inline>
-        </w:drawing>
+          <w:rFonts w:hint="default" w:ascii="Times New Roman Regular" w:hAnsi="Times New Roman Regular" w:cs="Times New Roman Regular"/>
+        </w:rPr>
+      </w:pPr>
+      <w:r>
+        <w:rPr>
+          <w:rFonts w:hint="default" w:ascii="Times New Roman Regular" w:hAnsi="Times New Roman Regular" w:cs="Times New Roman Regular"/>
+          <w:lang w:val="en-US" w:eastAsia="zh-CN"/>
+        </w:rPr>
+        <w:t>ossutil </w:t>
+      </w:r>
+      <w:r>
+        <w:rPr>
+          <w:rFonts w:hint="default" w:ascii="Times New Roman Regular" w:hAnsi="Times New Roman Regular" w:cs="Times New Roman Regular"/>
+          <w:lang w:val="en-US" w:eastAsia="zh-CN"/>
+        </w:rPr>
+        <w:t>is a user friendly command line tool to upload data to the Quartet Data Portal. It supports the following operating systems: Windows, Linux, and macOS. You can download and install the ossutil version that best suits your requirements.</w:t>
       </w:r>
     </w:p>
     <w:p>
       <w:pPr>
-        <w:pStyle w:val="3"/>
-        <w:numPr>
-          <w:ilvl w:val="1"/>
-          <w:numId w:val="4"/>
-        </w:numPr>
-        <w:rPr>
-          <w:rFonts w:cs="Times New Roman"/>
-          <w:szCs w:val="24"/>
-        </w:rPr>
-      </w:pPr>
-      <w:r>
-        <w:rPr>
-          <w:rFonts w:ascii="Times New Roman" w:hAnsi="Times New Roman" w:eastAsia="微软雅黑" w:cs="Times New Roman"/>
-        </w:rPr>
-        <w:t xml:space="preserve"> </w:t>
-      </w:r>
-      <w:bookmarkStart w:id="10" w:name="_Toc500305811"/>
-      <w:r>
-        <w:rPr>
-          <w:rFonts w:ascii="Times New Roman" w:hAnsi="Times New Roman" w:eastAsia="微软雅黑" w:cs="Times New Roman"/>
-        </w:rPr>
-        <w:t xml:space="preserve">Create project folder and upload </w:t>
-      </w:r>
-      <w:r>
-        <w:rPr>
-          <w:rFonts w:ascii="Times New Roman" w:hAnsi="Times New Roman" w:eastAsia="微软雅黑" w:cs="Times New Roman"/>
-        </w:rPr>
-        <w:t xml:space="preserve">the </w:t>
-      </w:r>
-      <w:r>
-        <w:rPr>
-          <w:rFonts w:ascii="Times New Roman" w:hAnsi="Times New Roman" w:eastAsia="微软雅黑" w:cs="Times New Roman"/>
-        </w:rPr>
-        <w:t>data</w:t>
-      </w:r>
-      <w:bookmarkEnd w:id="10"/>
+        <w:rPr>
+          <w:rFonts w:hint="default" w:ascii="Times New Roman Regular" w:hAnsi="Times New Roman Regular" w:cs="Times New Roman Regular"/>
+        </w:rPr>
+      </w:pPr>
     </w:p>
     <w:p>
       <w:pPr>
-        <w:rPr>
-          <w:rFonts w:ascii="Times New Roman" w:hAnsi="Times New Roman" w:eastAsia="宋体" w:cs="Times New Roman"/>
-          <w:sz w:val="24"/>
-          <w:szCs w:val="24"/>
-        </w:rPr>
-      </w:pPr>
-      <w:r>
-        <mc:AlternateContent>
-          <mc:Choice Requires="wps">
-            <w:drawing>
-              <wp:anchor distT="0" distB="0" distL="114300" distR="114300" simplePos="0" relativeHeight="251689984" behindDoc="0" locked="0" layoutInCell="1" allowOverlap="1">
-                <wp:simplePos x="0" y="0"/>
-                <wp:positionH relativeFrom="margin">
-                  <wp:posOffset>-1905</wp:posOffset>
-                </wp:positionH>
-                <wp:positionV relativeFrom="paragraph">
-                  <wp:posOffset>2528570</wp:posOffset>
-                </wp:positionV>
-                <wp:extent cx="834390" cy="140970"/>
-                <wp:effectExtent l="12700" t="12700" r="17145" b="12065"/>
-                <wp:wrapNone/>
-                <wp:docPr id="10" name="矩形 10"/>
-                <wp:cNvGraphicFramePr/>
-                <a:graphic xmlns:a="http://schemas.openxmlformats.org/drawingml/2006/main">
-                  <a:graphicData uri="http://schemas.microsoft.com/office/word/2010/wordprocessingShape">
-                    <wps:wsp>
-                      <wps:cNvSpPr/>
-                      <wps:spPr>
-                        <a:xfrm>
-                          <a:off x="0" y="0"/>
-                          <a:ext cx="834307" cy="140812"/>
-                        </a:xfrm>
-                        <a:prstGeom prst="rect">
-                          <a:avLst/>
-                        </a:prstGeom>
-                        <a:noFill/>
-                        <a:ln w="28575">
-                          <a:solidFill>
-                            <a:srgbClr val="FF0000"/>
-                          </a:solidFill>
-                        </a:ln>
-                      </wps:spPr>
-                      <wps:style>
-                        <a:lnRef idx="2">
-                          <a:schemeClr val="dk1"/>
-                        </a:lnRef>
-                        <a:fillRef idx="1">
-                          <a:schemeClr val="lt1"/>
-                        </a:fillRef>
-                        <a:effectRef idx="0">
-                          <a:schemeClr val="dk1"/>
-                        </a:effectRef>
-                        <a:fontRef idx="minor">
-                          <a:schemeClr val="dk1"/>
-                        </a:fontRef>
-                      </wps:style>
-                      <wps:bodyPr rot="0" spcFirstLastPara="0" vertOverflow="overflow" horzOverflow="overflow" vert="horz" wrap="square" lIns="91440" tIns="45720" rIns="91440" bIns="45720" numCol="1" spcCol="0" rtlCol="0" fromWordArt="0" anchor="ctr" anchorCtr="0" forceAA="0" compatLnSpc="1">
-                        <a:noAutofit/>
-                      </wps:bodyPr>
-                    </wps:wsp>
-                  </a:graphicData>
-                </a:graphic>
-              </wp:anchor>
-            </w:drawing>
-          </mc:Choice>
-          <mc:Fallback>
-            <w:pict>
-              <v:rect id="_x0000_s1026" o:spid="_x0000_s1026" o:spt="1" style="position:absolute;left:0pt;margin-left:-0.15pt;margin-top:199.1pt;height:11.1pt;width:65.7pt;mso-position-horizontal-relative:margin;z-index:251689984;v-text-anchor:middle;mso-width-relative:page;mso-height-relative:page;" filled="f" stroked="t" coordsize="21600,21600" o:gfxdata="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">
-                <v:fill on="f" focussize="0,0"/>
-                <v:stroke weight="2.25pt" color="#FF0000 [3200]" miterlimit="8" joinstyle="miter"/>
-                <v:imagedata o:title=""/>
-                <o:lock v:ext="edit" aspectratio="f"/>
-              </v:rect>
-            </w:pict>
-          </mc:Fallback>
-        </mc:AlternateContent>
-      </w:r>
-      <w:r>
-        <mc:AlternateContent>
-          <mc:Choice Requires="wps">
-            <w:drawing>
-              <wp:anchor distT="0" distB="0" distL="114300" distR="114300" simplePos="0" relativeHeight="251688960" behindDoc="0" locked="0" layoutInCell="1" allowOverlap="1">
-                <wp:simplePos x="0" y="0"/>
-                <wp:positionH relativeFrom="margin">
-                  <wp:posOffset>497840</wp:posOffset>
-                </wp:positionH>
-                <wp:positionV relativeFrom="paragraph">
-                  <wp:posOffset>2362835</wp:posOffset>
-                </wp:positionV>
-                <wp:extent cx="2150110" cy="155575"/>
-                <wp:effectExtent l="12700" t="12700" r="9525" b="9525"/>
-                <wp:wrapNone/>
-                <wp:docPr id="7" name="矩形 7"/>
-                <wp:cNvGraphicFramePr/>
-                <a:graphic xmlns:a="http://schemas.openxmlformats.org/drawingml/2006/main">
-                  <a:graphicData uri="http://schemas.microsoft.com/office/word/2010/wordprocessingShape">
-                    <wps:wsp>
-                      <wps:cNvSpPr/>
-                      <wps:spPr>
-                        <a:xfrm>
-                          <a:off x="0" y="0"/>
-                          <a:ext cx="2149823" cy="155617"/>
-                        </a:xfrm>
-                        <a:prstGeom prst="rect">
-                          <a:avLst/>
-                        </a:prstGeom>
-                        <a:noFill/>
-                        <a:ln w="28575">
-                          <a:solidFill>
-                            <a:srgbClr val="FF0000"/>
-                          </a:solidFill>
-                        </a:ln>
-                      </wps:spPr>
-                      <wps:style>
-                        <a:lnRef idx="2">
-                          <a:schemeClr val="dk1"/>
-                        </a:lnRef>
-                        <a:fillRef idx="1">
-                          <a:schemeClr val="lt1"/>
-                        </a:fillRef>
-                        <a:effectRef idx="0">
-                          <a:schemeClr val="dk1"/>
-                        </a:effectRef>
-                        <a:fontRef idx="minor">
-                          <a:schemeClr val="dk1"/>
-                        </a:fontRef>
-                      </wps:style>
-                      <wps:bodyPr rot="0" spcFirstLastPara="0" vertOverflow="overflow" horzOverflow="overflow" vert="horz" wrap="square" lIns="91440" tIns="45720" rIns="91440" bIns="45720" numCol="1" spcCol="0" rtlCol="0" fromWordArt="0" anchor="ctr" anchorCtr="0" forceAA="0" compatLnSpc="1">
-                        <a:noAutofit/>
-                      </wps:bodyPr>
-                    </wps:wsp>
-                  </a:graphicData>
-                </a:graphic>
-              </wp:anchor>
-            </w:drawing>
-          </mc:Choice>
-          <mc:Fallback>
-            <w:pict>
-              <v:rect id="_x0000_s1026" o:spid="_x0000_s1026" o:spt="1" style="position:absolute;left:0pt;margin-left:39.2pt;margin-top:186.05pt;height:12.25pt;width:169.3pt;mso-position-horizontal-relative:margin;z-index:251688960;v-text-anchor:middle;mso-width-relative:page;mso-height-relative:page;" filled="f" stroked="t" coordsize="21600,21600" o:gfxdata="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">
-                <v:fill on="f" focussize="0,0"/>
-                <v:stroke weight="2.25pt" color="#FF0000 [3200]" miterlimit="8" joinstyle="miter"/>
-                <v:imagedata o:title=""/>
-                <o:lock v:ext="edit" aspectratio="f"/>
-              </v:rect>
-            </w:pict>
-          </mc:Fallback>
-        </mc:AlternateContent>
-      </w:r>
-      <w:r>
-        <mc:AlternateContent>
-          <mc:Choice Requires="wps">
-            <w:drawing>
-              <wp:anchor distT="0" distB="0" distL="114300" distR="114300" simplePos="0" relativeHeight="251673600" behindDoc="0" locked="0" layoutInCell="1" allowOverlap="1">
-                <wp:simplePos x="0" y="0"/>
-                <wp:positionH relativeFrom="margin">
-                  <wp:posOffset>831850</wp:posOffset>
-                </wp:positionH>
-                <wp:positionV relativeFrom="paragraph">
-                  <wp:posOffset>818515</wp:posOffset>
-                </wp:positionV>
-                <wp:extent cx="2036445" cy="102870"/>
-                <wp:effectExtent l="12700" t="12700" r="8255" b="11430"/>
-                <wp:wrapNone/>
-                <wp:docPr id="39" name="矩形 39"/>
-                <wp:cNvGraphicFramePr/>
-                <a:graphic xmlns:a="http://schemas.openxmlformats.org/drawingml/2006/main">
-                  <a:graphicData uri="http://schemas.microsoft.com/office/word/2010/wordprocessingShape">
-                    <wps:wsp>
-                      <wps:cNvSpPr/>
-                      <wps:spPr>
-                        <a:xfrm>
-                          <a:off x="0" y="0"/>
-                          <a:ext cx="2036681" cy="103139"/>
-                        </a:xfrm>
-                        <a:prstGeom prst="rect">
-                          <a:avLst/>
-                        </a:prstGeom>
-                        <a:noFill/>
-                        <a:ln w="28575">
-                          <a:solidFill>
-                            <a:srgbClr val="FF0000"/>
-                          </a:solidFill>
-                        </a:ln>
-                      </wps:spPr>
-                      <wps:style>
-                        <a:lnRef idx="2">
-                          <a:schemeClr val="dk1"/>
-                        </a:lnRef>
-                        <a:fillRef idx="1">
-                          <a:schemeClr val="lt1"/>
-                        </a:fillRef>
-                        <a:effectRef idx="0">
-                          <a:schemeClr val="dk1"/>
-                        </a:effectRef>
-                        <a:fontRef idx="minor">
-                          <a:schemeClr val="dk1"/>
-                        </a:fontRef>
-                      </wps:style>
-                      <wps:bodyPr rot="0" spcFirstLastPara="0" vertOverflow="overflow" horzOverflow="overflow" vert="horz" wrap="square" lIns="91440" tIns="45720" rIns="91440" bIns="45720" numCol="1" spcCol="0" rtlCol="0" fromWordArt="0" anchor="ctr" anchorCtr="0" forceAA="0" compatLnSpc="1">
-                        <a:noAutofit/>
-                      </wps:bodyPr>
-                    </wps:wsp>
-                  </a:graphicData>
-                </a:graphic>
-              </wp:anchor>
-            </w:drawing>
-          </mc:Choice>
-          <mc:Fallback>
-            <w:pict>
-              <v:rect id="_x0000_s1026" o:spid="_x0000_s1026" o:spt="1" style="position:absolute;left:0pt;margin-left:65.5pt;margin-top:64.45pt;height:8.1pt;width:160.35pt;mso-position-horizontal-relative:margin;z-index:251673600;v-text-anchor:middle;mso-width-relative:page;mso-height-relative:page;" filled="f" stroked="t" coordsize="21600,21600" o:gfxdata="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">
-                <v:fill on="f" focussize="0,0"/>
-                <v:stroke weight="2.25pt" color="#FF0000 [3200]" miterlimit="8" joinstyle="miter"/>
-                <v:imagedata o:title=""/>
-                <o:lock v:ext="edit" aspectratio="f"/>
-              </v:rect>
-            </w:pict>
-          </mc:Fallback>
-        </mc:AlternateContent>
-      </w:r>
-      <w:r>
-        <w:drawing>
-          <wp:inline distT="0" distB="0" distL="0" distR="0">
-            <wp:extent cx="4398010" cy="2157730"/>
-            <wp:effectExtent l="0" t="0" r="21590" b="1270"/>
-            <wp:docPr id="11" name="图片 11"/>
-            <wp:cNvGraphicFramePr>
-              <a:graphicFrameLocks xmlns:a="http://schemas.openxmlformats.org/drawingml/2006/main" noChangeAspect="1"/>
-            </wp:cNvGraphicFramePr>
-            <a:graphic xmlns:a="http://schemas.openxmlformats.org/drawingml/2006/main">
-              <a:graphicData uri="http://schemas.openxmlformats.org/drawingml/2006/picture">
-                <pic:pic xmlns:pic="http://schemas.openxmlformats.org/drawingml/2006/picture">
-                  <pic:nvPicPr>
-                    <pic:cNvPr id="11" name="图片 11"/>
-                    <pic:cNvPicPr>
-                      <a:picLocks noChangeAspect="1"/>
-                    </pic:cNvPicPr>
-                  </pic:nvPicPr>
-                  <pic:blipFill>
-                    <a:blip r:embed="rId16"/>
-                    <a:stretch>
-                      <a:fillRect/>
-                    </a:stretch>
-                  </pic:blipFill>
-                  <pic:spPr>
-                    <a:xfrm>
-                      <a:off x="0" y="0"/>
-                      <a:ext cx="4409394" cy="2163289"/>
-                    </a:xfrm>
-                    <a:prstGeom prst="rect">
-                      <a:avLst/>
-                    </a:prstGeom>
-                  </pic:spPr>
-                </pic:pic>
-              </a:graphicData>
-            </a:graphic>
-          </wp:inline>
-        </w:drawing>
-      </w:r>
-      <w:r>
-        <w:drawing>
-          <wp:inline distT="0" distB="0" distL="0" distR="0">
-            <wp:extent cx="4397375" cy="2419985"/>
-            <wp:effectExtent l="0" t="0" r="22225" b="18415"/>
-            <wp:docPr id="12" name="图片 12"/>
-            <wp:cNvGraphicFramePr>
-              <a:graphicFrameLocks xmlns:a="http://schemas.openxmlformats.org/drawingml/2006/main" noChangeAspect="1"/>
-            </wp:cNvGraphicFramePr>
-            <a:graphic xmlns:a="http://schemas.openxmlformats.org/drawingml/2006/main">
-              <a:graphicData uri="http://schemas.openxmlformats.org/drawingml/2006/picture">
-                <pic:pic xmlns:pic="http://schemas.openxmlformats.org/drawingml/2006/picture">
-                  <pic:nvPicPr>
-                    <pic:cNvPr id="12" name="图片 12"/>
-                    <pic:cNvPicPr>
-                      <a:picLocks noChangeAspect="1"/>
-                    </pic:cNvPicPr>
-                  </pic:nvPicPr>
-                  <pic:blipFill>
-                    <a:blip r:embed="rId17"/>
-                    <a:stretch>
-                      <a:fillRect/>
-                    </a:stretch>
-                  </pic:blipFill>
-                  <pic:spPr>
-                    <a:xfrm>
-                      <a:off x="0" y="0"/>
-                      <a:ext cx="4397375" cy="2419985"/>
-                    </a:xfrm>
-                    <a:prstGeom prst="rect">
-                      <a:avLst/>
-                    </a:prstGeom>
-                  </pic:spPr>
-                </pic:pic>
-              </a:graphicData>
-            </a:graphic>
-          </wp:inline>
-        </w:drawing>
-      </w:r>
-    </w:p>
-    <w:p>
-      <w:pPr>
         <w:widowControl/>
         <w:jc w:val="left"/>
         <w:rPr>
-          <w:rFonts w:ascii="Times New Roman" w:hAnsi="Times New Roman" w:eastAsia="宋体" w:cs="Times New Roman"/>
-          <w:sz w:val="24"/>
-          <w:szCs w:val="24"/>
-        </w:rPr>
-      </w:pPr>
-      <w:r>
-        <w:rPr>
-          <w:rFonts w:ascii="Times New Roman" w:hAnsi="Times New Roman" w:eastAsia="宋体" w:cs="Times New Roman"/>
-          <w:sz w:val="24"/>
-          <w:szCs w:val="24"/>
-        </w:rPr>
-        <w:br w:type="page"/>
+          <w:rFonts w:hint="default" w:ascii="Times New Roman Regular" w:hAnsi="Times New Roman Regular" w:eastAsia="宋体" w:cs="Times New Roman Regular"/>
+          <w:sz w:val="24"/>
+          <w:szCs w:val="24"/>
+        </w:rPr>
+      </w:pPr>
+      <w:r>
+        <w:rPr>
+          <w:rFonts w:hint="default" w:ascii="Times New Roman Regular" w:hAnsi="Times New Roman Regular" w:eastAsia="宋体" w:cs="Times New Roman Regular"/>
+          <w:sz w:val="24"/>
+          <w:szCs w:val="24"/>
+        </w:rPr>
+        <w:fldChar w:fldCharType="begin"/>
+      </w:r>
+      <w:r>
+        <w:rPr>
+          <w:rFonts w:hint="default" w:ascii="Times New Roman Regular" w:hAnsi="Times New Roman Regular" w:eastAsia="宋体" w:cs="Times New Roman Regular"/>
+          <w:sz w:val="24"/>
+          <w:szCs w:val="24"/>
+        </w:rPr>
+        <w:instrText xml:space="preserve"> HYPERLINK "https://docs.chinese-quartet.org/tools/ossutil/" </w:instrText>
+      </w:r>
+      <w:r>
+        <w:rPr>
+          <w:rFonts w:hint="default" w:ascii="Times New Roman Regular" w:hAnsi="Times New Roman Regular" w:eastAsia="宋体" w:cs="Times New Roman Regular"/>
+          <w:sz w:val="24"/>
+          <w:szCs w:val="24"/>
+        </w:rPr>
+        <w:fldChar w:fldCharType="separate"/>
+      </w:r>
+      <w:r>
+        <w:rPr>
+          <w:rStyle w:val="20"/>
+          <w:rFonts w:hint="default" w:ascii="Times New Roman Regular" w:hAnsi="Times New Roman Regular" w:eastAsia="宋体" w:cs="Times New Roman Regular"/>
+          <w:sz w:val="24"/>
+          <w:szCs w:val="24"/>
+        </w:rPr>
+        <w:t>https://docs.chinese-quartet.org/tools/ossutil/</w:t>
+      </w:r>
+      <w:r>
+        <w:rPr>
+          <w:rFonts w:hint="default" w:ascii="Times New Roman Regular" w:hAnsi="Times New Roman Regular" w:eastAsia="宋体" w:cs="Times New Roman Regular"/>
+          <w:sz w:val="24"/>
+          <w:szCs w:val="24"/>
+        </w:rPr>
+        <w:fldChar w:fldCharType="end"/>
       </w:r>
     </w:p>
     <w:p>
@@ -3320,59 +2817,62 @@
           <w:numId w:val="1"/>
         </w:numPr>
         <w:rPr>
-          <w:rFonts w:cs="Times New Roman"/>
-        </w:rPr>
-      </w:pPr>
-      <w:bookmarkStart w:id="11" w:name="_Toc1241287472"/>
-      <w:r>
-        <w:rPr>
-          <w:rFonts w:ascii="Times New Roman" w:hAnsi="Times New Roman" w:eastAsia="微软雅黑" w:cs="Times New Roman"/>
+          <w:rFonts w:hint="default" w:ascii="Times New Roman Regular" w:hAnsi="Times New Roman Regular" w:cs="Times New Roman Regular"/>
+        </w:rPr>
+      </w:pPr>
+      <w:bookmarkStart w:id="10" w:name="_Toc1241287472"/>
+      <w:r>
+        <w:rPr>
+          <w:rFonts w:hint="default" w:ascii="Times New Roman Regular" w:hAnsi="Times New Roman Regular" w:eastAsia="微软雅黑" w:cs="Times New Roman Regular"/>
         </w:rPr>
         <w:t xml:space="preserve">Run </w:t>
       </w:r>
       <w:r>
         <w:rPr>
-          <w:rFonts w:cs="Times New Roman"/>
+          <w:rFonts w:hint="default" w:ascii="Times New Roman Regular" w:hAnsi="Times New Roman Regular" w:cs="Times New Roman Regular"/>
         </w:rPr>
         <w:t>WGS app</w:t>
+      </w:r>
+      <w:bookmarkEnd w:id="10"/>
+    </w:p>
+    <w:p>
+      <w:pPr>
+        <w:pStyle w:val="3"/>
+        <w:rPr>
+          <w:rFonts w:hint="default" w:ascii="Times New Roman Regular" w:hAnsi="Times New Roman Regular" w:cs="Times New Roman Regular"/>
+        </w:rPr>
+      </w:pPr>
+      <w:bookmarkStart w:id="11" w:name="_Toc1662394946"/>
+      <w:r>
+        <w:rPr>
+          <w:rFonts w:hint="default" w:ascii="Times New Roman Regular" w:hAnsi="Times New Roman Regular" w:eastAsia="微软雅黑" w:cs="Times New Roman Regular"/>
+        </w:rPr>
+        <w:t xml:space="preserve">4.1 Select </w:t>
+      </w:r>
+      <w:r>
+        <w:rPr>
+          <w:rFonts w:hint="default" w:ascii="Times New Roman Regular" w:hAnsi="Times New Roman Regular" w:cs="Times New Roman Regular"/>
+        </w:rPr>
+        <w:t>Genomic&gt; WGS QC for Quartet&gt; Run</w:t>
       </w:r>
       <w:bookmarkEnd w:id="11"/>
     </w:p>
     <w:p>
       <w:pPr>
-        <w:pStyle w:val="3"/>
-        <w:rPr>
-          <w:rFonts w:cs="Times New Roman"/>
-        </w:rPr>
-      </w:pPr>
-      <w:bookmarkStart w:id="12" w:name="_Toc1662394946"/>
-      <w:r>
-        <w:rPr>
-          <w:rFonts w:eastAsia="微软雅黑" w:cs="Times New Roman"/>
-        </w:rPr>
-        <w:t xml:space="preserve">4.1 Select </w:t>
-      </w:r>
-      <w:r>
-        <w:rPr>
-          <w:rFonts w:cs="Times New Roman"/>
-        </w:rPr>
-        <w:t>Genomic&gt; WGS QC for Quartet&gt; Run</w:t>
-      </w:r>
-      <w:bookmarkEnd w:id="12"/>
-    </w:p>
-    <w:p>
-      <w:pPr>
-        <w:rPr>
-          <w:rFonts w:ascii="Times New Roman" w:hAnsi="Times New Roman" w:eastAsia="宋体" w:cs="Times New Roman"/>
-          <w:sz w:val="24"/>
-          <w:szCs w:val="24"/>
-        </w:rPr>
-      </w:pPr>
-      <w:r>
+        <w:rPr>
+          <w:rFonts w:hint="default" w:ascii="Times New Roman Regular" w:hAnsi="Times New Roman Regular" w:eastAsia="宋体" w:cs="Times New Roman Regular"/>
+          <w:sz w:val="24"/>
+          <w:szCs w:val="24"/>
+        </w:rPr>
+      </w:pPr>
+      <w:r>
+        <w:rPr>
+          <w:rFonts w:hint="default" w:ascii="Times New Roman Regular" w:hAnsi="Times New Roman Regular" w:cs="Times New Roman Regular"/>
+        </w:rPr>
         <mc:AlternateContent>
           <mc:Choice Requires="wps">
             <w:drawing>
-              <wp:anchor distT="0" distB="0" distL="114300" distR="114300" simplePos="0" relativeHeight="251675648" behindDoc="0" locked="0" layoutInCell="1" allowOverlap="1">
+              <wp:anchor distT="0" distB="0" distL="114300" distR="114300" simplePos="0" relativeHeight="251671552" behindDoc="0" locked="0" layoutInCell="1" allowOverlap="1">
                 <wp:simplePos x="0" y="0"/>
                 <wp:positionH relativeFrom="margin">
                   <wp:posOffset>1897380</wp:posOffset>
@@ -3429,7 +2929,7 @@
           </mc:Choice>
           <mc:Fallback>
             <w:pict>
-              <v:rect id="_x0000_s1026" o:spid="_x0000_s1026" o:spt="1" style="position:absolute;left:0pt;margin-left:149.4pt;margin-top:72.6pt;height:20.4pt;width:31.2pt;mso-position-horizontal-relative:margin;z-index:251675648;v-text-anchor:middle;mso-width-relative:page;mso-height-relative:page;" filled="f" stroked="t" coordsize="21600,21600" o:gfxdata="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">
+              <v:rect id="_x0000_s1026" o:spid="_x0000_s1026" o:spt="1" style="position:absolute;left:0pt;margin-left:149.4pt;margin-top:72.6pt;height:20.4pt;width:31.2pt;mso-position-horizontal-relative:margin;z-index:251671552;v-text-anchor:middle;mso-width-relative:page;mso-height-relative:page;" filled="f" stroked="t" coordsize="21600,21600" o:gfxdata="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">
                 <v:fill on="f" focussize="0,0"/>
                 <v:stroke weight="2.25pt" color="#FF0000 [3200]" miterlimit="8" joinstyle="miter"/>
                 <v:imagedata o:title=""/>
@@ -3440,6 +2940,9 @@
         </mc:AlternateContent>
       </w:r>
       <w:r>
+        <w:rPr>
+          <w:rFonts w:hint="default" w:ascii="Times New Roman Regular" w:hAnsi="Times New Roman Regular" w:cs="Times New Roman Regular"/>
+        </w:rPr>
         <w:drawing>
           <wp:inline distT="0" distB="0" distL="0" distR="0">
             <wp:extent cx="5274310" cy="2587625"/>
@@ -3458,7 +2961,7 @@
                     </pic:cNvPicPr>
                   </pic:nvPicPr>
                   <pic:blipFill>
-                    <a:blip r:embed="rId18"/>
+                    <a:blip r:embed="rId15"/>
                     <a:stretch>
                       <a:fillRect/>
                     </a:stretch>
@@ -3483,27 +2986,27 @@
       <w:pPr>
         <w:pStyle w:val="3"/>
         <w:rPr>
-          <w:rFonts w:cs="Times New Roman"/>
+          <w:rFonts w:hint="default" w:ascii="Times New Roman Regular" w:hAnsi="Times New Roman Regular" w:cs="Times New Roman Regular"/>
           <w:szCs w:val="22"/>
         </w:rPr>
       </w:pPr>
-      <w:bookmarkStart w:id="13" w:name="_Toc1109609952"/>
-      <w:r>
-        <w:rPr>
-          <w:rFonts w:eastAsia="微软雅黑" w:cs="Times New Roman"/>
+      <w:bookmarkStart w:id="12" w:name="_Toc1109609952"/>
+      <w:r>
+        <w:rPr>
+          <w:rFonts w:hint="default" w:ascii="Times New Roman Regular" w:hAnsi="Times New Roman Regular" w:eastAsia="微软雅黑" w:cs="Times New Roman Regular"/>
         </w:rPr>
         <w:t>4.2 Click the symbol called “</w:t>
       </w:r>
       <w:r>
         <w:rPr>
-          <w:rFonts w:cs="Times New Roman"/>
+          <w:rFonts w:hint="default" w:ascii="Times New Roman Regular" w:hAnsi="Times New Roman Regular" w:cs="Times New Roman Regular"/>
         </w:rPr>
         <w:t>Start Assessment</w:t>
       </w:r>
-      <w:bookmarkEnd w:id="13"/>
-      <w:r>
-        <w:rPr>
-          <w:rFonts w:cs="Times New Roman"/>
+      <w:bookmarkEnd w:id="12"/>
+      <w:r>
+        <w:rPr>
+          <w:rFonts w:hint="default" w:ascii="Times New Roman Regular" w:hAnsi="Times New Roman Regular" w:cs="Times New Roman Regular"/>
         </w:rPr>
         <w:t>”</w:t>
       </w:r>
@@ -3511,16 +3014,19 @@
     <w:p>
       <w:pPr>
         <w:rPr>
-          <w:rFonts w:ascii="Times New Roman" w:hAnsi="Times New Roman" w:eastAsia="宋体" w:cs="Times New Roman"/>
-          <w:sz w:val="24"/>
-          <w:szCs w:val="24"/>
-        </w:rPr>
-      </w:pPr>
-      <w:r>
+          <w:rFonts w:hint="default" w:ascii="Times New Roman Regular" w:hAnsi="Times New Roman Regular" w:eastAsia="宋体" w:cs="Times New Roman Regular"/>
+          <w:sz w:val="24"/>
+          <w:szCs w:val="24"/>
+        </w:rPr>
+      </w:pPr>
+      <w:r>
+        <w:rPr>
+          <w:rFonts w:hint="default" w:ascii="Times New Roman Regular" w:hAnsi="Times New Roman Regular" w:cs="Times New Roman Regular"/>
+        </w:rPr>
         <mc:AlternateContent>
           <mc:Choice Requires="wps">
             <w:drawing>
-              <wp:anchor distT="0" distB="0" distL="114300" distR="114300" simplePos="0" relativeHeight="251676672" behindDoc="0" locked="0" layoutInCell="1" allowOverlap="1">
+              <wp:anchor distT="0" distB="0" distL="114300" distR="114300" simplePos="0" relativeHeight="251672576" behindDoc="0" locked="0" layoutInCell="1" allowOverlap="1">
                 <wp:simplePos x="0" y="0"/>
                 <wp:positionH relativeFrom="margin">
                   <wp:posOffset>4674870</wp:posOffset>
@@ -3577,7 +3083,7 @@
           </mc:Choice>
           <mc:Fallback>
             <w:pict>
-              <v:rect id="_x0000_s1026" o:spid="_x0000_s1026" o:spt="1" style="position:absolute;left:0pt;margin-left:368.1pt;margin-top:32.1pt;height:19.5pt;width:39.3pt;mso-position-horizontal-relative:margin;z-index:251676672;v-text-anchor:middle;mso-width-relative:page;mso-height-relative:page;" filled="f" stroked="t" coordsize="21600,21600" o:gfxdata="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">
+              <v:rect id="_x0000_s1026" o:spid="_x0000_s1026" o:spt="1" style="position:absolute;left:0pt;margin-left:368.1pt;margin-top:32.1pt;height:19.5pt;width:39.3pt;mso-position-horizontal-relative:margin;z-index:251672576;v-text-anchor:middle;mso-width-relative:page;mso-height-relative:page;" filled="f" stroked="t" coordsize="21600,21600" o:gfxdata="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">
                 <v:fill on="f" focussize="0,0"/>
                 <v:stroke weight="2.25pt" color="#FF0000 [3200]" miterlimit="8" joinstyle="miter"/>
                 <v:imagedata o:title=""/>
@@ -3588,6 +3094,9 @@
         </mc:AlternateContent>
       </w:r>
       <w:r>
+        <w:rPr>
+          <w:rFonts w:hint="default" w:ascii="Times New Roman Regular" w:hAnsi="Times New Roman Regular" w:cs="Times New Roman Regular"/>
+        </w:rPr>
         <w:drawing>
           <wp:inline distT="0" distB="0" distL="0" distR="0">
             <wp:extent cx="5274310" cy="2587625"/>
@@ -3606,7 +3115,7 @@
                     </pic:cNvPicPr>
                   </pic:nvPicPr>
                   <pic:blipFill>
-                    <a:blip r:embed="rId19"/>
+                    <a:blip r:embed="rId16"/>
                     <a:stretch>
                       <a:fillRect/>
                     </a:stretch>
@@ -3632,14 +3141,14 @@
         <w:widowControl/>
         <w:jc w:val="left"/>
         <w:rPr>
-          <w:rFonts w:ascii="Times New Roman" w:hAnsi="Times New Roman" w:eastAsia="宋体" w:cs="Times New Roman"/>
-          <w:sz w:val="24"/>
-          <w:szCs w:val="24"/>
-        </w:rPr>
-      </w:pPr>
-      <w:r>
-        <w:rPr>
-          <w:rFonts w:ascii="Times New Roman" w:hAnsi="Times New Roman" w:eastAsia="宋体" w:cs="Times New Roman"/>
+          <w:rFonts w:hint="default" w:ascii="Times New Roman Regular" w:hAnsi="Times New Roman Regular" w:eastAsia="宋体" w:cs="Times New Roman Regular"/>
+          <w:sz w:val="24"/>
+          <w:szCs w:val="24"/>
+        </w:rPr>
+      </w:pPr>
+      <w:r>
+        <w:rPr>
+          <w:rFonts w:hint="default" w:ascii="Times New Roman Regular" w:hAnsi="Times New Roman Regular" w:eastAsia="宋体" w:cs="Times New Roman Regular"/>
           <w:sz w:val="24"/>
           <w:szCs w:val="24"/>
         </w:rPr>
@@ -3650,63 +3159,63 @@
       <w:pPr>
         <w:pStyle w:val="3"/>
         <w:rPr>
-          <w:rFonts w:ascii="微软雅黑" w:hAnsi="微软雅黑" w:eastAsia="微软雅黑" w:cs="微软雅黑"/>
+          <w:rFonts w:hint="default" w:ascii="Times New Roman Regular" w:hAnsi="Times New Roman Regular" w:eastAsia="微软雅黑" w:cs="Times New Roman Regular"/>
           <w:szCs w:val="22"/>
         </w:rPr>
       </w:pPr>
-      <w:bookmarkStart w:id="14" w:name="_Toc466472716"/>
-      <w:r>
-        <w:rPr>
-          <w:rFonts w:eastAsia="微软雅黑" w:cs="Times New Roman"/>
+      <w:bookmarkStart w:id="13" w:name="_Toc466472716"/>
+      <w:r>
+        <w:rPr>
+          <w:rFonts w:hint="default" w:ascii="Times New Roman Regular" w:hAnsi="Times New Roman Regular" w:eastAsia="微软雅黑" w:cs="Times New Roman Regular"/>
         </w:rPr>
         <w:t xml:space="preserve">4.3 </w:t>
       </w:r>
       <w:r>
         <w:rPr>
-          <w:rFonts w:hint="eastAsia" w:eastAsia="微软雅黑" w:cs="Times New Roman"/>
+          <w:rFonts w:hint="default" w:ascii="Times New Roman Regular" w:hAnsi="Times New Roman Regular" w:eastAsia="微软雅黑" w:cs="Times New Roman Regular"/>
         </w:rPr>
         <w:t>Fill in</w:t>
       </w:r>
       <w:r>
         <w:rPr>
-          <w:rFonts w:eastAsia="微软雅黑" w:cs="Times New Roman"/>
+          <w:rFonts w:hint="default" w:ascii="Times New Roman Regular" w:hAnsi="Times New Roman Regular" w:eastAsia="微软雅黑" w:cs="Times New Roman Regular"/>
         </w:rPr>
         <w:t xml:space="preserve"> </w:t>
       </w:r>
       <w:r>
         <w:rPr>
-          <w:rFonts w:cs="Times New Roman"/>
+          <w:rFonts w:hint="default" w:ascii="Times New Roman Regular" w:hAnsi="Times New Roman Regular" w:cs="Times New Roman Regular"/>
         </w:rPr>
         <w:t>Assessment Name and Description. T</w:t>
       </w:r>
       <w:r>
         <w:rPr>
-          <w:rFonts w:hint="eastAsia" w:cs="Times New Roman"/>
+          <w:rFonts w:hint="default" w:ascii="Times New Roman Regular" w:hAnsi="Times New Roman Regular" w:cs="Times New Roman Regular"/>
         </w:rPr>
         <w:t>hen</w:t>
       </w:r>
       <w:r>
         <w:rPr>
-          <w:rFonts w:cs="Times New Roman"/>
+          <w:rFonts w:hint="default" w:ascii="Times New Roman Regular" w:hAnsi="Times New Roman Regular" w:cs="Times New Roman Regular"/>
         </w:rPr>
         <w:t xml:space="preserve"> </w:t>
       </w:r>
       <w:r>
         <w:rPr>
-          <w:rFonts w:eastAsia="微软雅黑" w:cs="Times New Roman"/>
+          <w:rFonts w:hint="default" w:ascii="Times New Roman Regular" w:hAnsi="Times New Roman Regular" w:eastAsia="微软雅黑" w:cs="Times New Roman Regular"/>
         </w:rPr>
         <w:t xml:space="preserve">click </w:t>
       </w:r>
       <w:r>
         <w:rPr>
-          <w:rFonts w:cs="Times New Roman"/>
+          <w:rFonts w:hint="default" w:ascii="Times New Roman Regular" w:hAnsi="Times New Roman Regular" w:cs="Times New Roman Regular"/>
         </w:rPr>
         <w:t>Next</w:t>
       </w:r>
-      <w:bookmarkEnd w:id="14"/>
-      <w:r>
-        <w:rPr>
-          <w:rFonts w:ascii="微软雅黑" w:hAnsi="微软雅黑" w:eastAsia="微软雅黑" w:cs="微软雅黑"/>
+      <w:bookmarkEnd w:id="13"/>
+      <w:r>
+        <w:rPr>
+          <w:rFonts w:hint="default" w:ascii="Times New Roman Regular" w:hAnsi="Times New Roman Regular" w:eastAsia="微软雅黑" w:cs="Times New Roman Regular"/>
         </w:rPr>
         <w:t>.</w:t>
       </w:r>
@@ -3714,16 +3223,19 @@
     <w:p>
       <w:pPr>
         <w:rPr>
-          <w:rFonts w:ascii="Times New Roman" w:hAnsi="Times New Roman" w:eastAsia="宋体" w:cs="Times New Roman"/>
-          <w:sz w:val="24"/>
-          <w:szCs w:val="24"/>
-        </w:rPr>
-      </w:pPr>
-      <w:r>
+          <w:rFonts w:hint="default" w:ascii="Times New Roman Regular" w:hAnsi="Times New Roman Regular" w:eastAsia="宋体" w:cs="Times New Roman Regular"/>
+          <w:sz w:val="24"/>
+          <w:szCs w:val="24"/>
+        </w:rPr>
+      </w:pPr>
+      <w:r>
+        <w:rPr>
+          <w:rFonts w:hint="default" w:ascii="Times New Roman Regular" w:hAnsi="Times New Roman Regular" w:cs="Times New Roman Regular"/>
+        </w:rPr>
         <mc:AlternateContent>
           <mc:Choice Requires="wps">
             <w:drawing>
-              <wp:anchor distT="0" distB="0" distL="114300" distR="114300" simplePos="0" relativeHeight="251678720" behindDoc="0" locked="0" layoutInCell="1" allowOverlap="1">
+              <wp:anchor distT="0" distB="0" distL="114300" distR="114300" simplePos="0" relativeHeight="251674624" behindDoc="0" locked="0" layoutInCell="1" allowOverlap="1">
                 <wp:simplePos x="0" y="0"/>
                 <wp:positionH relativeFrom="margin">
                   <wp:posOffset>3188970</wp:posOffset>
@@ -3780,7 +3292,7 @@
           </mc:Choice>
           <mc:Fallback>
             <w:pict>
-              <v:rect id="_x0000_s1026" o:spid="_x0000_s1026" o:spt="1" style="position:absolute;left:0pt;margin-left:251.1pt;margin-top:157.5pt;height:15.9pt;width:35.7pt;mso-position-horizontal-relative:margin;z-index:251678720;v-text-anchor:middle;mso-width-relative:page;mso-height-relative:page;" filled="f" stroked="t" coordsize="21600,21600" o:gfxdata="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">
+              <v:rect id="_x0000_s1026" o:spid="_x0000_s1026" o:spt="1" style="position:absolute;left:0pt;margin-left:251.1pt;margin-top:157.5pt;height:15.9pt;width:35.7pt;mso-position-horizontal-relative:margin;z-index:251674624;v-text-anchor:middle;mso-width-relative:page;mso-height-relative:page;" filled="f" stroked="t" coordsize="21600,21600" o:gfxdata="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">
                 <v:fill on="f" focussize="0,0"/>
                 <v:stroke weight="2.25pt" color="#FF0000 [3200]" miterlimit="8" joinstyle="miter"/>
                 <v:imagedata o:title=""/>
@@ -3791,10 +3303,13 @@
         </mc:AlternateContent>
       </w:r>
       <w:r>
+        <w:rPr>
+          <w:rFonts w:hint="default" w:ascii="Times New Roman Regular" w:hAnsi="Times New Roman Regular" w:cs="Times New Roman Regular"/>
+        </w:rPr>
         <mc:AlternateContent>
           <mc:Choice Requires="wps">
             <w:drawing>
-              <wp:anchor distT="0" distB="0" distL="114300" distR="114300" simplePos="0" relativeHeight="251677696" behindDoc="0" locked="0" layoutInCell="1" allowOverlap="1">
+              <wp:anchor distT="0" distB="0" distL="114300" distR="114300" simplePos="0" relativeHeight="251673600" behindDoc="0" locked="0" layoutInCell="1" allowOverlap="1">
                 <wp:simplePos x="0" y="0"/>
                 <wp:positionH relativeFrom="margin">
                   <wp:posOffset>2312670</wp:posOffset>
@@ -3851,7 +3366,7 @@
           </mc:Choice>
           <mc:Fallback>
             <w:pict>
-              <v:rect id="_x0000_s1026" o:spid="_x0000_s1026" o:spt="1" style="position:absolute;left:0pt;margin-left:182.1pt;margin-top:54.9pt;height:47.7pt;width:98.7pt;mso-position-horizontal-relative:margin;z-index:251677696;v-text-anchor:middle;mso-width-relative:page;mso-height-relative:page;" filled="f" stroked="t" coordsize="21600,21600" o:gfxdata="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">
+              <v:rect id="_x0000_s1026" o:spid="_x0000_s1026" o:spt="1" style="position:absolute;left:0pt;margin-left:182.1pt;margin-top:54.9pt;height:47.7pt;width:98.7pt;mso-position-horizontal-relative:margin;z-index:251673600;v-text-anchor:middle;mso-width-relative:page;mso-height-relative:page;" filled="f" stroked="t" coordsize="21600,21600" o:gfxdata="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">
                 <v:fill on="f" focussize="0,0"/>
                 <v:stroke weight="2.25pt" color="#FF0000 [3200]" miterlimit="8" joinstyle="miter"/>
                 <v:imagedata o:title=""/>
@@ -3862,6 +3377,9 @@
         </mc:AlternateContent>
       </w:r>
       <w:r>
+        <w:rPr>
+          <w:rFonts w:hint="default" w:ascii="Times New Roman Regular" w:hAnsi="Times New Roman Regular" w:cs="Times New Roman Regular"/>
+        </w:rPr>
         <w:drawing>
           <wp:inline distT="0" distB="0" distL="0" distR="0">
             <wp:extent cx="5274310" cy="2587625"/>
@@ -3880,7 +3398,7 @@
                     </pic:cNvPicPr>
                   </pic:nvPicPr>
                   <pic:blipFill>
-                    <a:blip r:embed="rId20"/>
+                    <a:blip r:embed="rId17"/>
                     <a:stretch>
                       <a:fillRect/>
                     </a:stretch>
@@ -3905,49 +3423,49 @@
       <w:pPr>
         <w:pStyle w:val="3"/>
         <w:rPr>
-          <w:rFonts w:cs="Times New Roman"/>
-        </w:rPr>
-      </w:pPr>
-      <w:bookmarkStart w:id="15" w:name="_Toc1691626262"/>
-      <w:r>
-        <w:rPr>
-          <w:rFonts w:eastAsia="微软雅黑" w:cs="Times New Roman"/>
+          <w:rFonts w:hint="default" w:ascii="Times New Roman Regular" w:hAnsi="Times New Roman Regular" w:cs="Times New Roman Regular"/>
+        </w:rPr>
+      </w:pPr>
+      <w:bookmarkStart w:id="14" w:name="_Toc1691626262"/>
+      <w:r>
+        <w:rPr>
+          <w:rFonts w:hint="default" w:ascii="Times New Roman Regular" w:hAnsi="Times New Roman Regular" w:eastAsia="微软雅黑" w:cs="Times New Roman Regular"/>
         </w:rPr>
         <w:t xml:space="preserve">4.4 </w:t>
       </w:r>
       <w:r>
         <w:rPr>
-          <w:rFonts w:hint="eastAsia" w:eastAsia="微软雅黑" w:cs="Times New Roman"/>
+          <w:rFonts w:hint="default" w:ascii="Times New Roman Regular" w:hAnsi="Times New Roman Regular" w:eastAsia="微软雅黑" w:cs="Times New Roman Regular"/>
         </w:rPr>
         <w:t>Fill in</w:t>
       </w:r>
       <w:r>
         <w:rPr>
-          <w:rFonts w:eastAsia="微软雅黑" w:cs="Times New Roman"/>
+          <w:rFonts w:hint="default" w:ascii="Times New Roman Regular" w:hAnsi="Times New Roman Regular" w:eastAsia="微软雅黑" w:cs="Times New Roman Regular"/>
         </w:rPr>
         <w:t xml:space="preserve"> </w:t>
       </w:r>
       <w:r>
         <w:rPr>
-          <w:rFonts w:cs="Times New Roman"/>
+          <w:rFonts w:hint="default" w:ascii="Times New Roman Regular" w:hAnsi="Times New Roman Regular" w:cs="Times New Roman Regular"/>
         </w:rPr>
         <w:t xml:space="preserve">Sample </w:t>
       </w:r>
       <w:r>
         <w:rPr>
-          <w:rFonts w:eastAsia="微软雅黑" w:cs="Times New Roman"/>
+          <w:rFonts w:hint="default" w:ascii="Times New Roman Regular" w:hAnsi="Times New Roman Regular" w:eastAsia="微软雅黑" w:cs="Times New Roman Regular"/>
         </w:rPr>
         <w:t>information</w:t>
       </w:r>
-      <w:bookmarkEnd w:id="15"/>
+      <w:bookmarkEnd w:id="14"/>
     </w:p>
     <w:p>
       <w:pPr>
-        <w:pStyle w:val="22"/>
+        <w:pStyle w:val="23"/>
         <w:spacing w:after="156" w:afterLines="50"/>
         <w:ind w:left="357" w:firstLine="0" w:firstLineChars="0"/>
         <w:rPr>
-          <w:rFonts w:ascii="Times New Roman" w:hAnsi="Times New Roman" w:eastAsia="宋体" w:cs="Times New Roman"/>
+          <w:rFonts w:hint="default" w:ascii="Times New Roman Regular" w:hAnsi="Times New Roman Regular" w:eastAsia="宋体" w:cs="Times New Roman Regular"/>
           <w:b/>
           <w:bCs/>
           <w:sz w:val="24"/>
@@ -3955,63 +3473,30 @@
       </w:pPr>
       <w:r>
         <w:rPr>
-          <w:rFonts w:ascii="Times New Roman" w:hAnsi="Times New Roman" w:eastAsia="宋体" w:cs="Times New Roman"/>
+          <w:rFonts w:hint="default" w:ascii="Times New Roman Regular" w:hAnsi="Times New Roman Regular" w:eastAsia="宋体" w:cs="Times New Roman Regular"/>
           <w:bCs/>
           <w:sz w:val="24"/>
           <w:highlight w:val="yellow"/>
         </w:rPr>
-        <w:t xml:space="preserve">Sample ID </w:t>
-      </w:r>
-      <w:r>
-        <w:rPr>
-          <w:rFonts w:ascii="Times New Roman" w:hAnsi="Times New Roman" w:eastAsia="宋体" w:cs="Times New Roman"/>
-          <w:bCs/>
-          <w:sz w:val="24"/>
-          <w:highlight w:val="yellow"/>
-        </w:rPr>
-        <w:t>should be</w:t>
-      </w:r>
-      <w:r>
-        <w:rPr>
-          <w:rFonts w:ascii="Times New Roman" w:hAnsi="Times New Roman" w:eastAsia="宋体" w:cs="Times New Roman"/>
-          <w:bCs/>
-          <w:sz w:val="24"/>
-          <w:highlight w:val="yellow"/>
-        </w:rPr>
-        <w:t xml:space="preserve"> numbers</w:t>
-      </w:r>
-      <w:r>
-        <w:rPr>
-          <w:rFonts w:ascii="Times New Roman" w:hAnsi="Times New Roman" w:eastAsia="宋体" w:cs="Times New Roman"/>
-          <w:bCs/>
-          <w:sz w:val="24"/>
-          <w:highlight w:val="yellow"/>
-        </w:rPr>
-        <w:t xml:space="preserve">. It is set </w:t>
-      </w:r>
-      <w:r>
-        <w:rPr>
-          <w:rFonts w:ascii="Times New Roman" w:hAnsi="Times New Roman" w:eastAsia="宋体" w:cs="Times New Roman"/>
-          <w:bCs/>
-          <w:sz w:val="24"/>
-          <w:highlight w:val="yellow"/>
-        </w:rPr>
-        <w:t>D5+D6+F7+M8 Four samples as a group, Sample ID for one group of samples filled in 1, Sample ID for two groups of samples filled in 2, Sample ID for three groups of samples filled in 3.Assessment Parameters can be downloaded and checked.</w:t>
+        <w:t>Sample ID should be numbers. It is set D5+D6+F7+M8 Four samples as a group, Sample ID for one group of samples filled in 1, Sample ID for two groups of samples filled in 2, Sample ID for three groups of samples filled in 3.Assessment Parameters can be downloaded and checked.</w:t>
       </w:r>
     </w:p>
     <w:p>
       <w:pPr>
         <w:rPr>
-          <w:rFonts w:ascii="Times New Roman" w:hAnsi="Times New Roman" w:eastAsia="宋体" w:cs="Times New Roman"/>
-          <w:sz w:val="24"/>
-          <w:szCs w:val="24"/>
-        </w:rPr>
-      </w:pPr>
-      <w:r>
+          <w:rFonts w:hint="default" w:ascii="Times New Roman Regular" w:hAnsi="Times New Roman Regular" w:eastAsia="宋体" w:cs="Times New Roman Regular"/>
+          <w:sz w:val="24"/>
+          <w:szCs w:val="24"/>
+        </w:rPr>
+      </w:pPr>
+      <w:r>
+        <w:rPr>
+          <w:rFonts w:hint="default" w:ascii="Times New Roman Regular" w:hAnsi="Times New Roman Regular" w:cs="Times New Roman Regular"/>
+        </w:rPr>
         <mc:AlternateContent>
           <mc:Choice Requires="wps">
             <w:drawing>
-              <wp:anchor distT="0" distB="0" distL="114300" distR="114300" simplePos="0" relativeHeight="251679744" behindDoc="0" locked="0" layoutInCell="1" allowOverlap="1">
+              <wp:anchor distT="0" distB="0" distL="114300" distR="114300" simplePos="0" relativeHeight="251675648" behindDoc="0" locked="0" layoutInCell="1" allowOverlap="1">
                 <wp:simplePos x="0" y="0"/>
                 <wp:positionH relativeFrom="margin">
                   <wp:posOffset>1062990</wp:posOffset>
@@ -4068,7 +3553,7 @@
           </mc:Choice>
           <mc:Fallback>
             <w:pict>
-              <v:rect id="_x0000_s1026" o:spid="_x0000_s1026" o:spt="1" style="position:absolute;left:0pt;margin-left:83.7pt;margin-top:25.5pt;height:188.7pt;width:251.7pt;mso-position-horizontal-relative:margin;z-index:251679744;v-text-anchor:middle;mso-width-relative:page;mso-height-relative:page;" filled="f" stroked="t" coordsize="21600,21600" o:gfxdata="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">
+              <v:rect id="_x0000_s1026" o:spid="_x0000_s1026" o:spt="1" style="position:absolute;left:0pt;margin-left:83.7pt;margin-top:25.5pt;height:188.7pt;width:251.7pt;mso-position-horizontal-relative:margin;z-index:251675648;v-text-anchor:middle;mso-width-relative:page;mso-height-relative:page;" filled="f" stroked="t" coordsize="21600,21600" o:gfxdata="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">
                 <v:fill on="f" focussize="0,0"/>
                 <v:stroke weight="2.25pt" color="#FF0000 [3200]" miterlimit="8" joinstyle="miter"/>
                 <v:imagedata o:title=""/>
@@ -4079,6 +3564,9 @@
         </mc:AlternateContent>
       </w:r>
       <w:r>
+        <w:rPr>
+          <w:rFonts w:hint="default" w:ascii="Times New Roman Regular" w:hAnsi="Times New Roman Regular" w:cs="Times New Roman Regular"/>
+        </w:rPr>
         <w:drawing>
           <wp:inline distT="0" distB="0" distL="0" distR="0">
             <wp:extent cx="5274310" cy="2587625"/>
@@ -4097,7 +3585,7 @@
                     </pic:cNvPicPr>
                   </pic:nvPicPr>
                   <pic:blipFill>
-                    <a:blip r:embed="rId21"/>
+                    <a:blip r:embed="rId18"/>
                     <a:stretch>
                       <a:fillRect/>
                     </a:stretch>
@@ -4123,14 +3611,14 @@
         <w:widowControl/>
         <w:jc w:val="left"/>
         <w:rPr>
-          <w:rFonts w:ascii="Times New Roman" w:hAnsi="Times New Roman" w:eastAsia="宋体" w:cs="Times New Roman"/>
-          <w:sz w:val="24"/>
-          <w:szCs w:val="24"/>
-        </w:rPr>
-      </w:pPr>
-      <w:r>
-        <w:rPr>
-          <w:rFonts w:ascii="Times New Roman" w:hAnsi="Times New Roman" w:eastAsia="宋体" w:cs="Times New Roman"/>
+          <w:rFonts w:hint="default" w:ascii="Times New Roman Regular" w:hAnsi="Times New Roman Regular" w:eastAsia="宋体" w:cs="Times New Roman Regular"/>
+          <w:sz w:val="24"/>
+          <w:szCs w:val="24"/>
+        </w:rPr>
+      </w:pPr>
+      <w:r>
+        <w:rPr>
+          <w:rFonts w:hint="default" w:ascii="Times New Roman Regular" w:hAnsi="Times New Roman Regular" w:eastAsia="宋体" w:cs="Times New Roman Regular"/>
           <w:sz w:val="24"/>
           <w:szCs w:val="24"/>
         </w:rPr>
@@ -4141,27 +3629,27 @@
       <w:pPr>
         <w:pStyle w:val="3"/>
         <w:rPr>
-          <w:rFonts w:cs="Times New Roman"/>
+          <w:rFonts w:hint="default" w:ascii="Times New Roman Regular" w:hAnsi="Times New Roman Regular" w:cs="Times New Roman Regular"/>
           <w:szCs w:val="22"/>
         </w:rPr>
       </w:pPr>
-      <w:bookmarkStart w:id="16" w:name="_Toc626582801"/>
-      <w:r>
-        <w:rPr>
-          <w:rFonts w:eastAsia="微软雅黑" w:cs="Times New Roman"/>
+      <w:bookmarkStart w:id="15" w:name="_Toc626582801"/>
+      <w:r>
+        <w:rPr>
+          <w:rFonts w:hint="default" w:ascii="Times New Roman Regular" w:hAnsi="Times New Roman Regular" w:eastAsia="微软雅黑" w:cs="Times New Roman Regular"/>
         </w:rPr>
         <w:t>4.5 Click the symbol called “</w:t>
       </w:r>
       <w:r>
         <w:rPr>
-          <w:rFonts w:cs="Times New Roman"/>
+          <w:rFonts w:hint="default" w:ascii="Times New Roman Regular" w:hAnsi="Times New Roman Regular" w:cs="Times New Roman Regular"/>
         </w:rPr>
         <w:t>Run Assessment</w:t>
       </w:r>
-      <w:bookmarkEnd w:id="16"/>
-      <w:r>
-        <w:rPr>
-          <w:rFonts w:cs="Times New Roman"/>
+      <w:bookmarkEnd w:id="15"/>
+      <w:r>
+        <w:rPr>
+          <w:rFonts w:hint="default" w:ascii="Times New Roman Regular" w:hAnsi="Times New Roman Regular" w:cs="Times New Roman Regular"/>
         </w:rPr>
         <w:t>”</w:t>
       </w:r>
@@ -4169,16 +3657,19 @@
     <w:p>
       <w:pPr>
         <w:rPr>
-          <w:rFonts w:ascii="Times New Roman" w:hAnsi="Times New Roman" w:eastAsia="宋体" w:cs="Times New Roman"/>
-          <w:sz w:val="24"/>
-          <w:szCs w:val="24"/>
-        </w:rPr>
-      </w:pPr>
-      <w:r>
+          <w:rFonts w:hint="default" w:ascii="Times New Roman Regular" w:hAnsi="Times New Roman Regular" w:eastAsia="宋体" w:cs="Times New Roman Regular"/>
+          <w:sz w:val="24"/>
+          <w:szCs w:val="24"/>
+        </w:rPr>
+      </w:pPr>
+      <w:r>
+        <w:rPr>
+          <w:rFonts w:hint="default" w:ascii="Times New Roman Regular" w:hAnsi="Times New Roman Regular" w:cs="Times New Roman Regular"/>
+        </w:rPr>
         <mc:AlternateContent>
           <mc:Choice Requires="wps">
             <w:drawing>
-              <wp:anchor distT="0" distB="0" distL="114300" distR="114300" simplePos="0" relativeHeight="251680768" behindDoc="0" locked="0" layoutInCell="1" allowOverlap="1">
+              <wp:anchor distT="0" distB="0" distL="114300" distR="114300" simplePos="0" relativeHeight="251676672" behindDoc="0" locked="0" layoutInCell="1" allowOverlap="1">
                 <wp:simplePos x="0" y="0"/>
                 <wp:positionH relativeFrom="margin">
                   <wp:posOffset>4293870</wp:posOffset>
@@ -4235,7 +3726,7 @@
           </mc:Choice>
           <mc:Fallback>
             <w:pict>
-              <v:rect id="_x0000_s1026" o:spid="_x0000_s1026" o:spt="1" style="position:absolute;left:0pt;margin-left:338.1pt;margin-top:77.7pt;height:16.5pt;width:72.3pt;mso-position-horizontal-relative:margin;z-index:251680768;v-text-anchor:middle;mso-width-relative:page;mso-height-relative:page;" filled="f" stroked="t" coordsize="21600,21600" o:gfxdata="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">
+              <v:rect id="_x0000_s1026" o:spid="_x0000_s1026" o:spt="1" style="position:absolute;left:0pt;margin-left:338.1pt;margin-top:77.7pt;height:16.5pt;width:72.3pt;mso-position-horizontal-relative:margin;z-index:251676672;v-text-anchor:middle;mso-width-relative:page;mso-height-relative:page;" filled="f" stroked="t" coordsize="21600,21600" o:gfxdata="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">
                 <v:fill on="f" focussize="0,0"/>
                 <v:stroke weight="2.25pt" color="#FF0000 [3200]" miterlimit="8" joinstyle="miter"/>
                 <v:imagedata o:title=""/>
@@ -4246,6 +3737,9 @@
         </mc:AlternateContent>
       </w:r>
       <w:r>
+        <w:rPr>
+          <w:rFonts w:hint="default" w:ascii="Times New Roman Regular" w:hAnsi="Times New Roman Regular" w:cs="Times New Roman Regular"/>
+        </w:rPr>
         <w:drawing>
           <wp:inline distT="0" distB="0" distL="0" distR="0">
             <wp:extent cx="5274310" cy="2587625"/>
@@ -4264,7 +3758,7 @@
                     </pic:cNvPicPr>
                   </pic:nvPicPr>
                   <pic:blipFill>
-                    <a:blip r:embed="rId22"/>
+                    <a:blip r:embed="rId19"/>
                     <a:stretch>
                       <a:fillRect/>
                     </a:stretch>
@@ -4289,50 +3783,53 @@
       <w:pPr>
         <w:pStyle w:val="3"/>
         <w:rPr>
-          <w:rFonts w:cs="Times New Roman"/>
+          <w:rFonts w:hint="default" w:ascii="Times New Roman Regular" w:hAnsi="Times New Roman Regular" w:cs="Times New Roman Regular"/>
           <w:szCs w:val="22"/>
         </w:rPr>
       </w:pPr>
-      <w:bookmarkStart w:id="17" w:name="_Toc1864815166"/>
-      <w:r>
-        <w:rPr>
-          <w:rFonts w:eastAsia="微软雅黑" w:cs="Times New Roman"/>
+      <w:bookmarkStart w:id="16" w:name="_Toc1864815166"/>
+      <w:r>
+        <w:rPr>
+          <w:rFonts w:hint="default" w:ascii="Times New Roman Regular" w:hAnsi="Times New Roman Regular" w:eastAsia="微软雅黑" w:cs="Times New Roman Regular"/>
         </w:rPr>
         <w:t xml:space="preserve">4.6 </w:t>
       </w:r>
       <w:r>
         <w:rPr>
-          <w:rFonts w:hint="eastAsia" w:eastAsia="微软雅黑" w:cs="Times New Roman"/>
+          <w:rFonts w:hint="default" w:ascii="Times New Roman Regular" w:hAnsi="Times New Roman Regular" w:eastAsia="微软雅黑" w:cs="Times New Roman Regular"/>
         </w:rPr>
         <w:t>Check the status of</w:t>
       </w:r>
       <w:r>
         <w:rPr>
-          <w:rFonts w:eastAsia="微软雅黑" w:cs="Times New Roman"/>
+          <w:rFonts w:hint="default" w:ascii="Times New Roman Regular" w:hAnsi="Times New Roman Regular" w:eastAsia="微软雅黑" w:cs="Times New Roman Regular"/>
         </w:rPr>
         <w:t xml:space="preserve"> </w:t>
       </w:r>
       <w:r>
         <w:rPr>
-          <w:rFonts w:cs="Times New Roman"/>
+          <w:rFonts w:hint="default" w:ascii="Times New Roman Regular" w:hAnsi="Times New Roman Regular" w:cs="Times New Roman Regular"/>
         </w:rPr>
         <w:t>Run Assessment</w:t>
       </w:r>
-      <w:bookmarkEnd w:id="17"/>
+      <w:bookmarkEnd w:id="16"/>
     </w:p>
     <w:p>
       <w:pPr>
         <w:rPr>
-          <w:rFonts w:ascii="Times New Roman" w:hAnsi="Times New Roman" w:eastAsia="宋体" w:cs="Times New Roman"/>
-          <w:sz w:val="24"/>
-          <w:szCs w:val="24"/>
-        </w:rPr>
-      </w:pPr>
-      <w:r>
+          <w:rFonts w:hint="default" w:ascii="Times New Roman Regular" w:hAnsi="Times New Roman Regular" w:eastAsia="宋体" w:cs="Times New Roman Regular"/>
+          <w:sz w:val="24"/>
+          <w:szCs w:val="24"/>
+        </w:rPr>
+      </w:pPr>
+      <w:r>
+        <w:rPr>
+          <w:rFonts w:hint="default" w:ascii="Times New Roman Regular" w:hAnsi="Times New Roman Regular" w:cs="Times New Roman Regular"/>
+        </w:rPr>
         <mc:AlternateContent>
           <mc:Choice Requires="wps">
             <w:drawing>
-              <wp:anchor distT="0" distB="0" distL="114300" distR="114300" simplePos="0" relativeHeight="251681792" behindDoc="0" locked="0" layoutInCell="1" allowOverlap="1">
+              <wp:anchor distT="0" distB="0" distL="114300" distR="114300" simplePos="0" relativeHeight="251677696" behindDoc="0" locked="0" layoutInCell="1" allowOverlap="1">
                 <wp:simplePos x="0" y="0"/>
                 <wp:positionH relativeFrom="margin">
                   <wp:posOffset>3707130</wp:posOffset>
@@ -4389,7 +3886,7 @@
           </mc:Choice>
           <mc:Fallback>
             <w:pict>
-              <v:rect id="_x0000_s1026" o:spid="_x0000_s1026" o:spt="1" style="position:absolute;left:0pt;margin-left:291.9pt;margin-top:78.9pt;height:16.5pt;width:62.7pt;mso-position-horizontal-relative:margin;z-index:251681792;v-text-anchor:middle;mso-width-relative:page;mso-height-relative:page;" filled="f" stroked="t" coordsize="21600,21600" o:gfxdata="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">
+              <v:rect id="_x0000_s1026" o:spid="_x0000_s1026" o:spt="1" style="position:absolute;left:0pt;margin-left:291.9pt;margin-top:78.9pt;height:16.5pt;width:62.7pt;mso-position-horizontal-relative:margin;z-index:251677696;v-text-anchor:middle;mso-width-relative:page;mso-height-relative:page;" filled="f" stroked="t" coordsize="21600,21600" o:gfxdata="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">
                 <v:fill on="f" focussize="0,0"/>
                 <v:stroke weight="2.25pt" color="#FF0000 [3200]" miterlimit="8" joinstyle="miter"/>
                 <v:imagedata o:title=""/>
@@ -4400,6 +3897,9 @@
         </mc:AlternateContent>
       </w:r>
       <w:r>
+        <w:rPr>
+          <w:rFonts w:hint="default" w:ascii="Times New Roman Regular" w:hAnsi="Times New Roman Regular" w:cs="Times New Roman Regular"/>
+        </w:rPr>
         <w:drawing>
           <wp:inline distT="0" distB="0" distL="0" distR="0">
             <wp:extent cx="5274310" cy="2587625"/>
@@ -4418,7 +3918,7 @@
                     </pic:cNvPicPr>
                   </pic:nvPicPr>
                   <pic:blipFill>
-                    <a:blip r:embed="rId19"/>
+                    <a:blip r:embed="rId16"/>
                     <a:stretch>
                       <a:fillRect/>
                     </a:stretch>
@@ -4444,14 +3944,14 @@
         <w:widowControl/>
         <w:jc w:val="left"/>
         <w:rPr>
-          <w:rFonts w:ascii="Times New Roman" w:hAnsi="Times New Roman" w:eastAsia="宋体" w:cs="Times New Roman"/>
-          <w:sz w:val="24"/>
-          <w:szCs w:val="24"/>
-        </w:rPr>
-      </w:pPr>
-      <w:r>
-        <w:rPr>
-          <w:rFonts w:ascii="Times New Roman" w:hAnsi="Times New Roman" w:eastAsia="宋体" w:cs="Times New Roman"/>
+          <w:rFonts w:hint="default" w:ascii="Times New Roman Regular" w:hAnsi="Times New Roman Regular" w:eastAsia="宋体" w:cs="Times New Roman Regular"/>
+          <w:sz w:val="24"/>
+          <w:szCs w:val="24"/>
+        </w:rPr>
+      </w:pPr>
+      <w:r>
+        <w:rPr>
+          <w:rFonts w:hint="default" w:ascii="Times New Roman Regular" w:hAnsi="Times New Roman Regular" w:eastAsia="宋体" w:cs="Times New Roman Regular"/>
           <w:sz w:val="24"/>
           <w:szCs w:val="24"/>
         </w:rPr>
@@ -4466,21 +3966,21 @@
           <w:numId w:val="1"/>
         </w:numPr>
         <w:rPr>
-          <w:rFonts w:cs="Times New Roman"/>
+          <w:rFonts w:hint="default" w:ascii="Times New Roman Regular" w:hAnsi="Times New Roman Regular" w:cs="Times New Roman Regular"/>
           <w:highlight w:val="yellow"/>
         </w:rPr>
       </w:pPr>
-      <w:bookmarkStart w:id="18" w:name="_Toc1572150644"/>
-      <w:r>
-        <w:rPr>
-          <w:rFonts w:ascii="Times New Roman" w:hAnsi="Times New Roman" w:eastAsia="微软雅黑" w:cs="Times New Roman"/>
+      <w:bookmarkStart w:id="17" w:name="_Toc1572150644"/>
+      <w:r>
+        <w:rPr>
+          <w:rFonts w:hint="default" w:ascii="Times New Roman Regular" w:hAnsi="Times New Roman Regular" w:eastAsia="微软雅黑" w:cs="Times New Roman Regular"/>
           <w:highlight w:val="yellow"/>
         </w:rPr>
         <w:t xml:space="preserve">Results and </w:t>
       </w:r>
       <w:r>
         <w:rPr>
-          <w:rFonts w:hint="eastAsia" w:eastAsia="微软雅黑" w:cs="Times New Roman"/>
+          <w:rFonts w:hint="default" w:ascii="Times New Roman Regular" w:hAnsi="Times New Roman Regular" w:eastAsia="微软雅黑" w:cs="Times New Roman Regular"/>
           <w:highlight w:val="yellow"/>
           <w:lang w:val="en-US" w:eastAsia="zh-Hans"/>
         </w:rPr>
@@ -4488,49 +3988,52 @@
       </w:r>
       <w:r>
         <w:rPr>
-          <w:rFonts w:ascii="Times New Roman" w:hAnsi="Times New Roman" w:eastAsia="微软雅黑" w:cs="Times New Roman"/>
+          <w:rFonts w:hint="default" w:ascii="Times New Roman Regular" w:hAnsi="Times New Roman Regular" w:eastAsia="微软雅黑" w:cs="Times New Roman Regular"/>
           <w:highlight w:val="yellow"/>
         </w:rPr>
         <w:t>eport</w:t>
+      </w:r>
+      <w:bookmarkEnd w:id="17"/>
+    </w:p>
+    <w:p>
+      <w:pPr>
+        <w:pStyle w:val="3"/>
+        <w:rPr>
+          <w:rFonts w:hint="default" w:ascii="Times New Roman Regular" w:hAnsi="Times New Roman Regular" w:cs="Times New Roman Regular"/>
+          <w:szCs w:val="22"/>
+        </w:rPr>
+      </w:pPr>
+      <w:bookmarkStart w:id="18" w:name="_Toc497081020"/>
+      <w:r>
+        <w:rPr>
+          <w:rFonts w:hint="default" w:ascii="Times New Roman Regular" w:hAnsi="Times New Roman Regular" w:eastAsia="微软雅黑" w:cs="Times New Roman Regular"/>
+        </w:rPr>
+        <w:t xml:space="preserve">5.1 Select </w:t>
+      </w:r>
+      <w:r>
+        <w:rPr>
+          <w:rFonts w:hint="default" w:ascii="Times New Roman Regular" w:hAnsi="Times New Roman Regular" w:cs="Times New Roman Regular"/>
+        </w:rPr>
+        <w:t>Genomic&gt; QC Report for Quartet DNA Seq-Run</w:t>
       </w:r>
       <w:bookmarkEnd w:id="18"/>
     </w:p>
     <w:p>
       <w:pPr>
-        <w:pStyle w:val="3"/>
-        <w:rPr>
-          <w:rFonts w:cs="Times New Roman"/>
-          <w:szCs w:val="22"/>
-        </w:rPr>
-      </w:pPr>
-      <w:bookmarkStart w:id="19" w:name="_Toc497081020"/>
-      <w:r>
-        <w:rPr>
-          <w:rFonts w:eastAsia="微软雅黑" w:cs="Times New Roman"/>
-        </w:rPr>
-        <w:t xml:space="preserve">5.1 Select </w:t>
-      </w:r>
-      <w:r>
-        <w:rPr>
-          <w:rFonts w:cs="Times New Roman"/>
-        </w:rPr>
-        <w:t>Genomic&gt; QC Report for Quartet DNA Seq-Run</w:t>
-      </w:r>
-      <w:bookmarkEnd w:id="19"/>
-    </w:p>
-    <w:p>
-      <w:pPr>
-        <w:rPr>
-          <w:rFonts w:ascii="Times New Roman" w:hAnsi="Times New Roman" w:eastAsia="宋体" w:cs="Times New Roman"/>
-          <w:sz w:val="24"/>
-          <w:szCs w:val="24"/>
-        </w:rPr>
-      </w:pPr>
-      <w:r>
+        <w:rPr>
+          <w:rFonts w:hint="default" w:ascii="Times New Roman Regular" w:hAnsi="Times New Roman Regular" w:eastAsia="宋体" w:cs="Times New Roman Regular"/>
+          <w:sz w:val="24"/>
+          <w:szCs w:val="24"/>
+        </w:rPr>
+      </w:pPr>
+      <w:r>
+        <w:rPr>
+          <w:rFonts w:hint="default" w:ascii="Times New Roman Regular" w:hAnsi="Times New Roman Regular" w:cs="Times New Roman Regular"/>
+        </w:rPr>
         <mc:AlternateContent>
           <mc:Choice Requires="wps">
             <w:drawing>
-              <wp:anchor distT="0" distB="0" distL="114300" distR="114300" simplePos="0" relativeHeight="251682816" behindDoc="0" locked="0" layoutInCell="1" allowOverlap="1">
+              <wp:anchor distT="0" distB="0" distL="114300" distR="114300" simplePos="0" relativeHeight="251678720" behindDoc="0" locked="0" layoutInCell="1" allowOverlap="1">
                 <wp:simplePos x="0" y="0"/>
                 <wp:positionH relativeFrom="margin">
                   <wp:posOffset>3547110</wp:posOffset>
@@ -4587,7 +4090,7 @@
           </mc:Choice>
           <mc:Fallback>
             <w:pict>
-              <v:rect id="_x0000_s1026" o:spid="_x0000_s1026" o:spt="1" style="position:absolute;left:0pt;margin-left:279.3pt;margin-top:75.9pt;height:15.3pt;width:38.1pt;mso-position-horizontal-relative:margin;z-index:251682816;v-text-anchor:middle;mso-width-relative:page;mso-height-relative:page;" filled="f" stroked="t" coordsize="21600,21600" o:gfxdata="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">
+              <v:rect id="_x0000_s1026" o:spid="_x0000_s1026" o:spt="1" style="position:absolute;left:0pt;margin-left:279.3pt;margin-top:75.9pt;height:15.3pt;width:38.1pt;mso-position-horizontal-relative:margin;z-index:251678720;v-text-anchor:middle;mso-width-relative:page;mso-height-relative:page;" filled="f" stroked="t" coordsize="21600,21600" o:gfxdata="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">
                 <v:fill on="f" focussize="0,0"/>
                 <v:stroke weight="2.25pt" color="#FF0000 [3200]" miterlimit="8" joinstyle="miter"/>
                 <v:imagedata o:title=""/>
@@ -4598,6 +4101,9 @@
         </mc:AlternateContent>
       </w:r>
       <w:r>
+        <w:rPr>
+          <w:rFonts w:hint="default" w:ascii="Times New Roman Regular" w:hAnsi="Times New Roman Regular" w:cs="Times New Roman Regular"/>
+        </w:rPr>
         <w:drawing>
           <wp:inline distT="0" distB="0" distL="0" distR="0">
             <wp:extent cx="5274310" cy="2587625"/>
@@ -4616,7 +4122,7 @@
                     </pic:cNvPicPr>
                   </pic:nvPicPr>
                   <pic:blipFill>
-                    <a:blip r:embed="rId23"/>
+                    <a:blip r:embed="rId20"/>
                     <a:stretch>
                       <a:fillRect/>
                     </a:stretch>
@@ -4641,27 +4147,27 @@
       <w:pPr>
         <w:pStyle w:val="3"/>
         <w:rPr>
-          <w:rFonts w:cs="Times New Roman"/>
+          <w:rFonts w:hint="default" w:ascii="Times New Roman Regular" w:hAnsi="Times New Roman Regular" w:cs="Times New Roman Regular"/>
           <w:szCs w:val="22"/>
         </w:rPr>
       </w:pPr>
-      <w:bookmarkStart w:id="20" w:name="_Toc729316310"/>
-      <w:r>
-        <w:rPr>
-          <w:rFonts w:eastAsia="微软雅黑" w:cs="Times New Roman"/>
+      <w:bookmarkStart w:id="19" w:name="_Toc729316310"/>
+      <w:r>
+        <w:rPr>
+          <w:rFonts w:hint="default" w:ascii="Times New Roman Regular" w:hAnsi="Times New Roman Regular" w:eastAsia="微软雅黑" w:cs="Times New Roman Regular"/>
         </w:rPr>
         <w:t>5.2 Click the symbol called “</w:t>
       </w:r>
       <w:r>
         <w:rPr>
-          <w:rFonts w:cs="Times New Roman"/>
+          <w:rFonts w:hint="default" w:ascii="Times New Roman Regular" w:hAnsi="Times New Roman Regular" w:cs="Times New Roman Regular"/>
         </w:rPr>
         <w:t>New QC Report</w:t>
       </w:r>
-      <w:bookmarkEnd w:id="20"/>
-      <w:r>
-        <w:rPr>
-          <w:rFonts w:cs="Times New Roman"/>
+      <w:bookmarkEnd w:id="19"/>
+      <w:r>
+        <w:rPr>
+          <w:rFonts w:hint="default" w:ascii="Times New Roman Regular" w:hAnsi="Times New Roman Regular" w:cs="Times New Roman Regular"/>
         </w:rPr>
         <w:t>”</w:t>
       </w:r>
@@ -4669,16 +4175,19 @@
     <w:p>
       <w:pPr>
         <w:rPr>
-          <w:rFonts w:ascii="Times New Roman" w:hAnsi="Times New Roman" w:eastAsia="宋体" w:cs="Times New Roman"/>
-          <w:sz w:val="24"/>
-          <w:szCs w:val="24"/>
-        </w:rPr>
-      </w:pPr>
-      <w:r>
+          <w:rFonts w:hint="default" w:ascii="Times New Roman Regular" w:hAnsi="Times New Roman Regular" w:eastAsia="宋体" w:cs="Times New Roman Regular"/>
+          <w:sz w:val="24"/>
+          <w:szCs w:val="24"/>
+        </w:rPr>
+      </w:pPr>
+      <w:r>
+        <w:rPr>
+          <w:rFonts w:hint="default" w:ascii="Times New Roman Regular" w:hAnsi="Times New Roman Regular" w:cs="Times New Roman Regular"/>
+        </w:rPr>
         <mc:AlternateContent>
           <mc:Choice Requires="wps">
             <w:drawing>
-              <wp:anchor distT="0" distB="0" distL="114300" distR="114300" simplePos="0" relativeHeight="251683840" behindDoc="0" locked="0" layoutInCell="1" allowOverlap="1">
+              <wp:anchor distT="0" distB="0" distL="114300" distR="114300" simplePos="0" relativeHeight="251679744" behindDoc="0" locked="0" layoutInCell="1" allowOverlap="1">
                 <wp:simplePos x="0" y="0"/>
                 <wp:positionH relativeFrom="margin">
                   <wp:posOffset>4667250</wp:posOffset>
@@ -4735,7 +4244,7 @@
           </mc:Choice>
           <mc:Fallback>
             <w:pict>
-              <v:rect id="_x0000_s1026" o:spid="_x0000_s1026" o:spt="1" style="position:absolute;left:0pt;margin-left:367.5pt;margin-top:32.7pt;height:18.3pt;width:39.9pt;mso-position-horizontal-relative:margin;z-index:251683840;v-text-anchor:middle;mso-width-relative:page;mso-height-relative:page;" filled="f" stroked="t" coordsize="21600,21600" o:gfxdata="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">
+              <v:rect id="_x0000_s1026" o:spid="_x0000_s1026" o:spt="1" style="position:absolute;left:0pt;margin-left:367.5pt;margin-top:32.7pt;height:18.3pt;width:39.9pt;mso-position-horizontal-relative:margin;z-index:251679744;v-text-anchor:middle;mso-width-relative:page;mso-height-relative:page;" filled="f" stroked="t" coordsize="21600,21600" o:gfxdata="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">
                 <v:fill on="f" focussize="0,0"/>
                 <v:stroke weight="2.25pt" color="#FF0000 [3200]" miterlimit="8" joinstyle="miter"/>
                 <v:imagedata o:title=""/>
@@ -4746,6 +4255,9 @@
         </mc:AlternateContent>
       </w:r>
       <w:r>
+        <w:rPr>
+          <w:rFonts w:hint="default" w:ascii="Times New Roman Regular" w:hAnsi="Times New Roman Regular" w:cs="Times New Roman Regular"/>
+        </w:rPr>
         <w:drawing>
           <wp:inline distT="0" distB="0" distL="0" distR="0">
             <wp:extent cx="5274310" cy="2587625"/>
@@ -4764,7 +4276,7 @@
                     </pic:cNvPicPr>
                   </pic:nvPicPr>
                   <pic:blipFill>
-                    <a:blip r:embed="rId24"/>
+                    <a:blip r:embed="rId21"/>
                     <a:stretch>
                       <a:fillRect/>
                     </a:stretch>
@@ -4790,14 +4302,14 @@
         <w:widowControl/>
         <w:jc w:val="left"/>
         <w:rPr>
-          <w:rFonts w:ascii="Times New Roman" w:hAnsi="Times New Roman" w:eastAsia="宋体" w:cs="Times New Roman"/>
-          <w:sz w:val="24"/>
-          <w:szCs w:val="24"/>
-        </w:rPr>
-      </w:pPr>
-      <w:r>
-        <w:rPr>
-          <w:rFonts w:ascii="Times New Roman" w:hAnsi="Times New Roman" w:eastAsia="宋体" w:cs="Times New Roman"/>
+          <w:rFonts w:hint="default" w:ascii="Times New Roman Regular" w:hAnsi="Times New Roman Regular" w:eastAsia="宋体" w:cs="Times New Roman Regular"/>
+          <w:sz w:val="24"/>
+          <w:szCs w:val="24"/>
+        </w:rPr>
+      </w:pPr>
+      <w:r>
+        <w:rPr>
+          <w:rFonts w:hint="default" w:ascii="Times New Roman Regular" w:hAnsi="Times New Roman Regular" w:eastAsia="宋体" w:cs="Times New Roman Regular"/>
           <w:sz w:val="24"/>
           <w:szCs w:val="24"/>
         </w:rPr>
@@ -4808,39 +4320,42 @@
       <w:pPr>
         <w:pStyle w:val="3"/>
         <w:rPr>
-          <w:rFonts w:cs="Times New Roman"/>
+          <w:rFonts w:hint="default" w:ascii="Times New Roman Regular" w:hAnsi="Times New Roman Regular" w:cs="Times New Roman Regular"/>
           <w:szCs w:val="22"/>
         </w:rPr>
       </w:pPr>
-      <w:bookmarkStart w:id="21" w:name="_Toc1930048741"/>
-      <w:r>
-        <w:rPr>
-          <w:rFonts w:eastAsia="微软雅黑" w:cs="Times New Roman"/>
+      <w:bookmarkStart w:id="20" w:name="_Toc1930048741"/>
+      <w:r>
+        <w:rPr>
+          <w:rFonts w:hint="default" w:ascii="Times New Roman Regular" w:hAnsi="Times New Roman Regular" w:eastAsia="微软雅黑" w:cs="Times New Roman Regular"/>
         </w:rPr>
         <w:t>5.</w:t>
       </w:r>
       <w:r>
         <w:rPr>
-          <w:rFonts w:eastAsia="微软雅黑" w:cs="Times New Roman"/>
+          <w:rFonts w:hint="default" w:ascii="Times New Roman Regular" w:hAnsi="Times New Roman Regular" w:eastAsia="微软雅黑" w:cs="Times New Roman Regular"/>
           <w:highlight w:val="yellow"/>
         </w:rPr>
         <w:t>3 Follow the Steps as prompted</w:t>
       </w:r>
-      <w:bookmarkEnd w:id="21"/>
+      <w:bookmarkEnd w:id="20"/>
     </w:p>
     <w:p>
       <w:pPr>
         <w:rPr>
-          <w:rFonts w:ascii="Times New Roman" w:hAnsi="Times New Roman" w:eastAsia="宋体" w:cs="Times New Roman"/>
-          <w:sz w:val="24"/>
-          <w:szCs w:val="24"/>
-        </w:rPr>
-      </w:pPr>
-      <w:r>
+          <w:rFonts w:hint="default" w:ascii="Times New Roman Regular" w:hAnsi="Times New Roman Regular" w:eastAsia="宋体" w:cs="Times New Roman Regular"/>
+          <w:sz w:val="24"/>
+          <w:szCs w:val="24"/>
+        </w:rPr>
+      </w:pPr>
+      <w:r>
+        <w:rPr>
+          <w:rFonts w:hint="default" w:ascii="Times New Roman Regular" w:hAnsi="Times New Roman Regular" w:cs="Times New Roman Regular"/>
+        </w:rPr>
         <mc:AlternateContent>
           <mc:Choice Requires="wps">
             <w:drawing>
-              <wp:anchor distT="0" distB="0" distL="114300" distR="114300" simplePos="0" relativeHeight="251684864" behindDoc="0" locked="0" layoutInCell="1" allowOverlap="1">
+              <wp:anchor distT="0" distB="0" distL="114300" distR="114300" simplePos="0" relativeHeight="251680768" behindDoc="0" locked="0" layoutInCell="1" allowOverlap="1">
                 <wp:simplePos x="0" y="0"/>
                 <wp:positionH relativeFrom="margin">
                   <wp:posOffset>1573530</wp:posOffset>
@@ -4897,7 +4412,7 @@
           </mc:Choice>
           <mc:Fallback>
             <w:pict>
-              <v:rect id="_x0000_s1026" o:spid="_x0000_s1026" o:spt="1" style="position:absolute;left:0pt;margin-left:123.9pt;margin-top:81.9pt;height:17.7pt;width:21.9pt;mso-position-horizontal-relative:margin;z-index:251684864;v-text-anchor:middle;mso-width-relative:page;mso-height-relative:page;" filled="f" stroked="t" coordsize="21600,21600" o:gfxdata="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">
+              <v:rect id="_x0000_s1026" o:spid="_x0000_s1026" o:spt="1" style="position:absolute;left:0pt;margin-left:123.9pt;margin-top:81.9pt;height:17.7pt;width:21.9pt;mso-position-horizontal-relative:margin;z-index:251680768;v-text-anchor:middle;mso-width-relative:page;mso-height-relative:page;" filled="f" stroked="t" coordsize="21600,21600" o:gfxdata="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">
                 <v:fill on="f" focussize="0,0"/>
                 <v:stroke weight="2.25pt" color="#FF0000 [3200]" miterlimit="8" joinstyle="miter"/>
                 <v:imagedata o:title=""/>
@@ -4908,6 +4423,9 @@
         </mc:AlternateContent>
       </w:r>
       <w:r>
+        <w:rPr>
+          <w:rFonts w:hint="default" w:ascii="Times New Roman Regular" w:hAnsi="Times New Roman Regular" w:cs="Times New Roman Regular"/>
+        </w:rPr>
         <w:drawing>
           <wp:inline distT="0" distB="0" distL="0" distR="0">
             <wp:extent cx="5274310" cy="2587625"/>
@@ -4926,7 +4444,7 @@
                     </pic:cNvPicPr>
                   </pic:nvPicPr>
                   <pic:blipFill>
-                    <a:blip r:embed="rId25"/>
+                    <a:blip r:embed="rId22"/>
                     <a:stretch>
                       <a:fillRect/>
                     </a:stretch>
@@ -4950,16 +4468,19 @@
     <w:p>
       <w:pPr>
         <w:rPr>
-          <w:rFonts w:ascii="Times New Roman" w:hAnsi="Times New Roman" w:eastAsia="宋体" w:cs="Times New Roman"/>
-          <w:sz w:val="24"/>
-          <w:szCs w:val="24"/>
-        </w:rPr>
-      </w:pPr>
-      <w:r>
+          <w:rFonts w:hint="default" w:ascii="Times New Roman Regular" w:hAnsi="Times New Roman Regular" w:eastAsia="宋体" w:cs="Times New Roman Regular"/>
+          <w:sz w:val="24"/>
+          <w:szCs w:val="24"/>
+        </w:rPr>
+      </w:pPr>
+      <w:r>
+        <w:rPr>
+          <w:rFonts w:hint="default" w:ascii="Times New Roman Regular" w:hAnsi="Times New Roman Regular" w:cs="Times New Roman Regular"/>
+        </w:rPr>
         <mc:AlternateContent>
           <mc:Choice Requires="wps">
             <w:drawing>
-              <wp:anchor distT="0" distB="0" distL="114300" distR="114300" simplePos="0" relativeHeight="251686912" behindDoc="0" locked="0" layoutInCell="1" allowOverlap="1">
+              <wp:anchor distT="0" distB="0" distL="114300" distR="114300" simplePos="0" relativeHeight="251682816" behindDoc="0" locked="0" layoutInCell="1" allowOverlap="1">
                 <wp:simplePos x="0" y="0"/>
                 <wp:positionH relativeFrom="margin">
                   <wp:posOffset>2259330</wp:posOffset>
@@ -5016,7 +4537,7 @@
           </mc:Choice>
           <mc:Fallback>
             <w:pict>
-              <v:rect id="_x0000_s1026" o:spid="_x0000_s1026" o:spt="1" style="position:absolute;left:0pt;margin-left:177.9pt;margin-top:20.4pt;height:17.4pt;width:65.7pt;mso-position-horizontal-relative:margin;z-index:251686912;v-text-anchor:middle;mso-width-relative:page;mso-height-relative:page;" filled="f" stroked="t" coordsize="21600,21600" o:gfxdata="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">
+              <v:rect id="_x0000_s1026" o:spid="_x0000_s1026" o:spt="1" style="position:absolute;left:0pt;margin-left:177.9pt;margin-top:20.4pt;height:17.4pt;width:65.7pt;mso-position-horizontal-relative:margin;z-index:251682816;v-text-anchor:middle;mso-width-relative:page;mso-height-relative:page;" filled="f" stroked="t" coordsize="21600,21600" o:gfxdata="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">
                 <v:fill on="f" focussize="0,0"/>
                 <v:stroke weight="2.25pt" color="#FF0000 [3200]" miterlimit="8" joinstyle="miter"/>
                 <v:imagedata o:title=""/>
@@ -5027,10 +4548,13 @@
         </mc:AlternateContent>
       </w:r>
       <w:r>
+        <w:rPr>
+          <w:rFonts w:hint="default" w:ascii="Times New Roman Regular" w:hAnsi="Times New Roman Regular" w:cs="Times New Roman Regular"/>
+        </w:rPr>
         <mc:AlternateContent>
           <mc:Choice Requires="wps">
             <w:drawing>
-              <wp:anchor distT="0" distB="0" distL="114300" distR="114300" simplePos="0" relativeHeight="251685888" behindDoc="0" locked="0" layoutInCell="1" allowOverlap="1">
+              <wp:anchor distT="0" distB="0" distL="114300" distR="114300" simplePos="0" relativeHeight="251681792" behindDoc="0" locked="0" layoutInCell="1" allowOverlap="1">
                 <wp:simplePos x="0" y="0"/>
                 <wp:positionH relativeFrom="margin">
                   <wp:posOffset>1596390</wp:posOffset>
@@ -5087,7 +4611,7 @@
           </mc:Choice>
           <mc:Fallback>
             <w:pict>
-              <v:rect id="_x0000_s1026" o:spid="_x0000_s1026" o:spt="1" style="position:absolute;left:0pt;margin-left:125.7pt;margin-top:71.7pt;height:35.1pt;width:291.3pt;mso-position-horizontal-relative:margin;z-index:251685888;v-text-anchor:middle;mso-width-relative:page;mso-height-relative:page;" filled="f" stroked="t" coordsize="21600,21600" o:gfxdata="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">
+              <v:rect id="_x0000_s1026" o:spid="_x0000_s1026" o:spt="1" style="position:absolute;left:0pt;margin-left:125.7pt;margin-top:71.7pt;height:35.1pt;width:291.3pt;mso-position-horizontal-relative:margin;z-index:251681792;v-text-anchor:middle;mso-width-relative:page;mso-height-relative:page;" filled="f" stroked="t" coordsize="21600,21600" o:gfxdata="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">
                 <v:fill on="f" focussize="0,0"/>
                 <v:stroke weight="2.25pt" color="#FF0000 [3200]" miterlimit="8" joinstyle="miter"/>
                 <v:imagedata o:title=""/>
@@ -5098,6 +4622,9 @@
         </mc:AlternateContent>
       </w:r>
       <w:r>
+        <w:rPr>
+          <w:rFonts w:hint="default" w:ascii="Times New Roman Regular" w:hAnsi="Times New Roman Regular" w:cs="Times New Roman Regular"/>
+        </w:rPr>
         <w:drawing>
           <wp:inline distT="0" distB="0" distL="0" distR="0">
             <wp:extent cx="5274310" cy="2587625"/>
@@ -5116,7 +4643,7 @@
                     </pic:cNvPicPr>
                   </pic:nvPicPr>
                   <pic:blipFill>
-                    <a:blip r:embed="rId26"/>
+                    <a:blip r:embed="rId23"/>
                     <a:stretch>
                       <a:fillRect/>
                     </a:stretch>
@@ -5140,16 +4667,19 @@
     <w:p>
       <w:pPr>
         <w:rPr>
-          <w:rFonts w:ascii="Times New Roman" w:hAnsi="Times New Roman" w:eastAsia="宋体" w:cs="Times New Roman"/>
-          <w:sz w:val="24"/>
-          <w:szCs w:val="24"/>
-        </w:rPr>
-      </w:pPr>
-      <w:r>
+          <w:rFonts w:hint="default" w:ascii="Times New Roman Regular" w:hAnsi="Times New Roman Regular" w:eastAsia="宋体" w:cs="Times New Roman Regular"/>
+          <w:sz w:val="24"/>
+          <w:szCs w:val="24"/>
+        </w:rPr>
+      </w:pPr>
+      <w:r>
+        <w:rPr>
+          <w:rFonts w:hint="default" w:ascii="Times New Roman Regular" w:hAnsi="Times New Roman Regular" w:cs="Times New Roman Regular"/>
+        </w:rPr>
         <mc:AlternateContent>
           <mc:Choice Requires="wps">
             <w:drawing>
-              <wp:anchor distT="0" distB="0" distL="114300" distR="114300" simplePos="0" relativeHeight="251687936" behindDoc="0" locked="0" layoutInCell="1" allowOverlap="1">
+              <wp:anchor distT="0" distB="0" distL="114300" distR="114300" simplePos="0" relativeHeight="251683840" behindDoc="0" locked="0" layoutInCell="1" allowOverlap="1">
                 <wp:simplePos x="0" y="0"/>
                 <wp:positionH relativeFrom="margin">
                   <wp:posOffset>4370070</wp:posOffset>
@@ -5206,7 +4736,7 @@
           </mc:Choice>
           <mc:Fallback>
             <w:pict>
-              <v:rect id="_x0000_s1026" o:spid="_x0000_s1026" o:spt="1" style="position:absolute;left:0pt;margin-left:344.1pt;margin-top:67.2pt;height:17.4pt;width:65.7pt;mso-position-horizontal-relative:margin;z-index:251687936;v-text-anchor:middle;mso-width-relative:page;mso-height-relative:page;" filled="f" stroked="t" coordsize="21600,21600" o:gfxdata="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">
+              <v:rect id="_x0000_s1026" o:spid="_x0000_s1026" o:spt="1" style="position:absolute;left:0pt;margin-left:344.1pt;margin-top:67.2pt;height:17.4pt;width:65.7pt;mso-position-horizontal-relative:margin;z-index:251683840;v-text-anchor:middle;mso-width-relative:page;mso-height-relative:page;" filled="f" stroked="t" coordsize="21600,21600" o:gfxdata="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">
                 <v:fill on="f" focussize="0,0"/>
                 <v:stroke weight="2.25pt" color="#FF0000 [3200]" miterlimit="8" joinstyle="miter"/>
                 <v:imagedata o:title=""/>
@@ -5217,6 +4747,9 @@
         </mc:AlternateContent>
       </w:r>
       <w:r>
+        <w:rPr>
+          <w:rFonts w:hint="default" w:ascii="Times New Roman Regular" w:hAnsi="Times New Roman Regular" w:cs="Times New Roman Regular"/>
+        </w:rPr>
         <w:drawing>
           <wp:inline distT="0" distB="0" distL="0" distR="0">
             <wp:extent cx="5274310" cy="2587625"/>
@@ -5235,7 +4768,7 @@
                     </pic:cNvPicPr>
                   </pic:nvPicPr>
                   <pic:blipFill>
-                    <a:blip r:embed="rId24"/>
+                    <a:blip r:embed="rId21"/>
                     <a:stretch>
                       <a:fillRect/>
                     </a:stretch>
@@ -5460,119 +4993,6 @@
 <file path=word/numbering.xml><?xml version="1.0" encoding="utf-8"?>
 <w:numbering xmlns:wpc="http://schemas.microsoft.com/office/word/2010/wordprocessingCanvas" xmlns:mc="http://schemas.openxmlformats.org/markup-compatibility/2006" xmlns:o="urn:schemas-microsoft-com:office:office" xmlns:r="http://schemas.openxmlformats.org/officeDocument/2006/relationships" xmlns:m="http://schemas.openxmlformats.org/officeDocument/2006/math" xmlns:v="urn:schemas-microsoft-com:vml" xmlns:wp14="http://schemas.microsoft.com/office/word/2010/wordprocessingDrawing" xmlns:wp="http://schemas.openxmlformats.org/drawingml/2006/wordprocessingDrawing" xmlns:w10="urn:schemas-microsoft-com:office:word" xmlns:w="http://schemas.openxmlformats.org/wordprocessingml/2006/main" xmlns:w14="http://schemas.microsoft.com/office/word/2010/wordml" xmlns:wpg="http://schemas.microsoft.com/office/word/2010/wordprocessingGroup" xmlns:wpi="http://schemas.microsoft.com/office/word/2010/wordprocessingInk" xmlns:wne="http://schemas.microsoft.com/office/word/2006/wordml" xmlns:wps="http://schemas.microsoft.com/office/word/2010/wordprocessingShape" xmlns:wpsCustomData="http://www.wps.cn/officeDocument/2013/wpsCustomData" mc:Ignorable="w14 wp14">
   <w:abstractNum w:abstractNumId="0">
-    <w:nsid w:val="055F3EEC"/>
-    <w:multiLevelType w:val="multilevel"/>
-    <w:tmpl w:val="055F3EEC"/>
-    <w:lvl w:ilvl="0" w:tentative="0">
-      <w:start w:val="3"/>
-      <w:numFmt w:val="decimal"/>
-      <w:lvlText w:val="%1"/>
-      <w:lvlJc w:val="left"/>
-      <w:pPr>
-        <w:ind w:left="360" w:hanging="360"/>
-      </w:pPr>
-      <w:rPr>
-        <w:rFonts w:hint="default" w:ascii="微软雅黑" w:hAnsi="微软雅黑" w:eastAsia="微软雅黑" w:cs="微软雅黑"/>
-      </w:rPr>
-    </w:lvl>
-    <w:lvl w:ilvl="1" w:tentative="0">
-      <w:start w:val="4"/>
-      <w:numFmt w:val="decimal"/>
-      <w:lvlText w:val="%1.%2"/>
-      <w:lvlJc w:val="left"/>
-      <w:pPr>
-        <w:ind w:left="360" w:hanging="360"/>
-      </w:pPr>
-      <w:rPr>
-        <w:rFonts w:hint="default" w:ascii="Times New Roman" w:hAnsi="Times New Roman" w:eastAsia="微软雅黑" w:cs="Times New Roman"/>
-      </w:rPr>
-    </w:lvl>
-    <w:lvl w:ilvl="2" w:tentative="0">
-      <w:start w:val="1"/>
-      <w:numFmt w:val="decimal"/>
-      <w:lvlText w:val="%1.%2.%3"/>
-      <w:lvlJc w:val="left"/>
-      <w:pPr>
-        <w:ind w:left="720" w:hanging="720"/>
-      </w:pPr>
-      <w:rPr>
-        <w:rFonts w:hint="default" w:ascii="微软雅黑" w:hAnsi="微软雅黑" w:eastAsia="微软雅黑" w:cs="微软雅黑"/>
-      </w:rPr>
-    </w:lvl>
-    <w:lvl w:ilvl="3" w:tentative="0">
-      <w:start w:val="1"/>
-      <w:numFmt w:val="decimal"/>
-      <w:lvlText w:val="%1.%2.%3.%4"/>
-      <w:lvlJc w:val="left"/>
-      <w:pPr>
-        <w:ind w:left="720" w:hanging="720"/>
-      </w:pPr>
-      <w:rPr>
-        <w:rFonts w:hint="default" w:ascii="微软雅黑" w:hAnsi="微软雅黑" w:eastAsia="微软雅黑" w:cs="微软雅黑"/>
-      </w:rPr>
-    </w:lvl>
-    <w:lvl w:ilvl="4" w:tentative="0">
-      <w:start w:val="1"/>
-      <w:numFmt w:val="decimal"/>
-      <w:lvlText w:val="%1.%2.%3.%4.%5"/>
-      <w:lvlJc w:val="left"/>
-      <w:pPr>
-        <w:ind w:left="1080" w:hanging="1080"/>
-      </w:pPr>
-      <w:rPr>
-        <w:rFonts w:hint="default" w:ascii="微软雅黑" w:hAnsi="微软雅黑" w:eastAsia="微软雅黑" w:cs="微软雅黑"/>
-      </w:rPr>
-    </w:lvl>
-    <w:lvl w:ilvl="5" w:tentative="0">
-      <w:start w:val="1"/>
-      <w:numFmt w:val="decimal"/>
-      <w:lvlText w:val="%1.%2.%3.%4.%5.%6"/>
-      <w:lvlJc w:val="left"/>
-      <w:pPr>
-        <w:ind w:left="1080" w:hanging="1080"/>
-      </w:pPr>
-      <w:rPr>
-        <w:rFonts w:hint="default" w:ascii="微软雅黑" w:hAnsi="微软雅黑" w:eastAsia="微软雅黑" w:cs="微软雅黑"/>
-      </w:rPr>
-    </w:lvl>
-    <w:lvl w:ilvl="6" w:tentative="0">
-      <w:start w:val="1"/>
-      <w:numFmt w:val="decimal"/>
-      <w:lvlText w:val="%1.%2.%3.%4.%5.%6.%7"/>
-      <w:lvlJc w:val="left"/>
-      <w:pPr>
-        <w:ind w:left="1440" w:hanging="1440"/>
-      </w:pPr>
-      <w:rPr>
-        <w:rFonts w:hint="default" w:ascii="微软雅黑" w:hAnsi="微软雅黑" w:eastAsia="微软雅黑" w:cs="微软雅黑"/>
-      </w:rPr>
-    </w:lvl>
-    <w:lvl w:ilvl="7" w:tentative="0">
-      <w:start w:val="1"/>
-      <w:numFmt w:val="decimal"/>
-      <w:lvlText w:val="%1.%2.%3.%4.%5.%6.%7.%8"/>
-      <w:lvlJc w:val="left"/>
-      <w:pPr>
-        <w:ind w:left="1440" w:hanging="1440"/>
-      </w:pPr>
-      <w:rPr>
-        <w:rFonts w:hint="default" w:ascii="微软雅黑" w:hAnsi="微软雅黑" w:eastAsia="微软雅黑" w:cs="微软雅黑"/>
-      </w:rPr>
-    </w:lvl>
-    <w:lvl w:ilvl="8" w:tentative="0">
-      <w:start w:val="1"/>
-      <w:numFmt w:val="decimal"/>
-      <w:lvlText w:val="%1.%2.%3.%4.%5.%6.%7.%8.%9"/>
-      <w:lvlJc w:val="left"/>
-      <w:pPr>
-        <w:ind w:left="1800" w:hanging="1800"/>
-      </w:pPr>
-      <w:rPr>
-        <w:rFonts w:hint="default" w:ascii="微软雅黑" w:hAnsi="微软雅黑" w:eastAsia="微软雅黑" w:cs="微软雅黑"/>
-      </w:rPr>
-    </w:lvl>
-  </w:abstractNum>
-  <w:abstractNum w:abstractNumId="1">
     <w:nsid w:val="40B10B9C"/>
     <w:multiLevelType w:val="multilevel"/>
     <w:tmpl w:val="40B10B9C"/>
@@ -5661,7 +5081,7 @@
       </w:pPr>
     </w:lvl>
   </w:abstractNum>
-  <w:abstractNum w:abstractNumId="2">
+  <w:abstractNum w:abstractNumId="1">
     <w:nsid w:val="5113026E"/>
     <w:multiLevelType w:val="multilevel"/>
     <w:tmpl w:val="5113026E"/>
@@ -5774,7 +5194,7 @@
       </w:rPr>
     </w:lvl>
   </w:abstractNum>
-  <w:abstractNum w:abstractNumId="3">
+  <w:abstractNum w:abstractNumId="2">
     <w:nsid w:val="7DBE0E91"/>
     <w:multiLevelType w:val="singleLevel"/>
     <w:tmpl w:val="7DBE0E91"/>
@@ -5787,16 +5207,13 @@
     </w:lvl>
   </w:abstractNum>
   <w:num w:numId="1">
-    <w:abstractNumId w:val="1"/>
+    <w:abstractNumId w:val="0"/>
   </w:num>
   <w:num w:numId="2">
-    <w:abstractNumId w:val="3"/>
+    <w:abstractNumId w:val="2"/>
   </w:num>
   <w:num w:numId="3">
-    <w:abstractNumId w:val="2"/>
-  </w:num>
-  <w:num w:numId="4">
-    <w:abstractNumId w:val="0"/>
+    <w:abstractNumId w:val="1"/>
   </w:num>
 </w:numbering>
 </file>
@@ -5806,7 +5223,7 @@
   <w:docDefaults>
     <w:rPrDefault>
       <w:rPr>
-        <w:rFonts w:asciiTheme="minorHAnsi" w:hAnsiTheme="minorHAnsi" w:eastAsiaTheme="minorEastAsia" w:cstheme="minorBidi"/>
+        <w:rFonts w:ascii="Times New Roman" w:hAnsi="Times New Roman" w:eastAsia="宋体" w:cs="Times New Roman"/>
       </w:rPr>
     </w:rPrDefault>
     <w:pPrDefault/>
@@ -6082,7 +5499,7 @@
     <w:name w:val="heading 1"/>
     <w:basedOn w:val="1"/>
     <w:next w:val="1"/>
-    <w:link w:val="26"/>
+    <w:link w:val="27"/>
     <w:qFormat/>
     <w:uiPriority w:val="9"/>
     <w:pPr>
@@ -6104,7 +5521,7 @@
     <w:name w:val="heading 2"/>
     <w:basedOn w:val="1"/>
     <w:next w:val="1"/>
-    <w:link w:val="28"/>
+    <w:link w:val="29"/>
     <w:unhideWhenUsed/>
     <w:qFormat/>
     <w:uiPriority w:val="9"/>
@@ -6219,7 +5636,7 @@
   <w:style w:type="paragraph" w:styleId="8">
     <w:name w:val="footer"/>
     <w:basedOn w:val="1"/>
-    <w:link w:val="21"/>
+    <w:link w:val="22"/>
     <w:unhideWhenUsed/>
     <w:qFormat/>
     <w:uiPriority w:val="99"/>
@@ -6239,7 +5656,7 @@
   <w:style w:type="paragraph" w:styleId="9">
     <w:name w:val="header"/>
     <w:basedOn w:val="1"/>
-    <w:link w:val="23"/>
+    <w:link w:val="24"/>
     <w:unhideWhenUsed/>
     <w:qFormat/>
     <w:uiPriority w:val="99"/>
@@ -6404,17 +5821,29 @@
       </w14:textFill>
     </w:rPr>
   </w:style>
-  <w:style w:type="character" w:customStyle="1" w:styleId="21">
+  <w:style w:type="character" w:styleId="21">
+    <w:name w:val="HTML Code"/>
+    <w:basedOn w:val="17"/>
+    <w:semiHidden/>
+    <w:unhideWhenUsed/>
+    <w:uiPriority w:val="99"/>
+    <w:rPr>
+      <w:rFonts w:ascii="Courier New" w:hAnsi="Courier New"/>
+      <w:sz w:val="20"/>
+    </w:rPr>
+  </w:style>
+  <w:style w:type="character" w:customStyle="1" w:styleId="22">
     <w:name w:val="页脚 字符"/>
     <w:basedOn w:val="17"/>
     <w:link w:val="8"/>
+    <w:qFormat/>
     <w:uiPriority w:val="99"/>
     <w:rPr>
       <w:sz w:val="18"/>
       <w:szCs w:val="18"/>
     </w:rPr>
   </w:style>
-  <w:style w:type="paragraph" w:styleId="22">
+  <w:style w:type="paragraph" w:styleId="23">
     <w:name w:val="List Paragraph"/>
     <w:basedOn w:val="1"/>
     <w:qFormat/>
@@ -6423,19 +5852,21 @@
       <w:ind w:firstLine="420" w:firstLineChars="200"/>
     </w:pPr>
   </w:style>
-  <w:style w:type="character" w:customStyle="1" w:styleId="23">
+  <w:style w:type="character" w:customStyle="1" w:styleId="24">
     <w:name w:val="页眉 字符"/>
     <w:basedOn w:val="17"/>
     <w:link w:val="9"/>
+    <w:qFormat/>
     <w:uiPriority w:val="99"/>
     <w:rPr>
       <w:sz w:val="18"/>
       <w:szCs w:val="18"/>
     </w:rPr>
   </w:style>
-  <w:style w:type="table" w:customStyle="1" w:styleId="24">
+  <w:style w:type="table" w:customStyle="1" w:styleId="25">
     <w:name w:val="网格型1"/>
     <w:basedOn w:val="15"/>
+    <w:qFormat/>
     <w:uiPriority w:val="39"/>
     <w:tblPr>
       <w:tblBorders>
@@ -6448,9 +5879,10 @@
       </w:tblBorders>
     </w:tblPr>
   </w:style>
-  <w:style w:type="table" w:customStyle="1" w:styleId="25">
+  <w:style w:type="table" w:customStyle="1" w:styleId="26">
     <w:name w:val="网格型11"/>
     <w:basedOn w:val="15"/>
+    <w:qFormat/>
     <w:uiPriority w:val="39"/>
     <w:tblPr>
       <w:tblBorders>
@@ -6463,10 +5895,11 @@
       </w:tblBorders>
     </w:tblPr>
   </w:style>
-  <w:style w:type="character" w:customStyle="1" w:styleId="26">
+  <w:style w:type="character" w:customStyle="1" w:styleId="27">
     <w:name w:val="标题 1 字符"/>
     <w:basedOn w:val="17"/>
     <w:link w:val="2"/>
+    <w:qFormat/>
     <w:uiPriority w:val="9"/>
     <w:rPr>
       <w:rFonts w:ascii="Times New Roman" w:hAnsi="Times New Roman" w:eastAsia="SimSun-ExtB"/>
@@ -6477,7 +5910,7 @@
       <w:szCs w:val="44"/>
     </w:rPr>
   </w:style>
-  <w:style w:type="paragraph" w:customStyle="1" w:styleId="27">
+  <w:style w:type="paragraph" w:customStyle="1" w:styleId="28">
     <w:name w:val="TOC 标题1"/>
     <w:basedOn w:val="2"/>
     <w:next w:val="1"/>
@@ -6497,7 +5930,7 @@
       <w:szCs w:val="28"/>
     </w:rPr>
   </w:style>
-  <w:style w:type="character" w:customStyle="1" w:styleId="28">
+  <w:style w:type="character" w:customStyle="1" w:styleId="29">
     <w:name w:val="标题 2 字符"/>
     <w:basedOn w:val="17"/>
     <w:link w:val="3"/>
@@ -6511,7 +5944,7 @@
       <w:szCs w:val="32"/>
     </w:rPr>
   </w:style>
-  <w:style w:type="character" w:customStyle="1" w:styleId="29">
+  <w:style w:type="character" w:customStyle="1" w:styleId="30">
     <w:name w:val="未处理的提及1"/>
     <w:basedOn w:val="17"/>
     <w:semiHidden/>
@@ -6523,7 +5956,7 @@
       <w:shd w:val="clear" w:color="auto" w:fill="E1DFDD"/>
     </w:rPr>
   </w:style>
-  <w:style w:type="paragraph" w:customStyle="1" w:styleId="30">
+  <w:style w:type="paragraph" w:customStyle="1" w:styleId="31">
     <w:name w:val="Revision"/>
     <w:hidden/>
     <w:semiHidden/>

</xml_diff>